<commit_message>
further work added to discrete math doc
</commit_message>
<xml_diff>
--- a/maths/discrete_math.docx
+++ b/maths/discrete_math.docx
@@ -7657,6 +7657,3279 @@
           <w:szCs w:val="24"/>
           <w:lang w:val="en-US"/>
         </w:rPr>
+        <w:t>DISCRETE MATH</w:t>
+      </w:r>
+    </w:p>
+    <w:p>
+      <w:pPr>
+        <w:rPr>
+          <w:rFonts w:ascii="Arial" w:hAnsi="Arial" w:cs="Arial"/>
+          <w:lang w:val="en-US"/>
+        </w:rPr>
+      </w:pPr>
+      <w:r>
+        <w:rPr>
+          <w:rFonts w:ascii="Arial" w:hAnsi="Arial" w:cs="Arial"/>
+          <w:b/>
+          <w:bCs/>
+          <w:lang w:val="en-US"/>
+        </w:rPr>
+        <w:t>What is it?</w:t>
+      </w:r>
+    </w:p>
+    <w:p>
+      <w:pPr>
+        <w:pStyle w:val="ListParagraph"/>
+        <w:numPr>
+          <w:ilvl w:val="0"/>
+          <w:numId w:val="7"/>
+        </w:numPr>
+        <w:rPr>
+          <w:rFonts w:ascii="Arial" w:hAnsi="Arial" w:cs="Arial"/>
+          <w:lang w:val="en-US"/>
+        </w:rPr>
+      </w:pPr>
+      <w:r>
+        <w:rPr>
+          <w:rFonts w:ascii="Arial" w:hAnsi="Arial" w:cs="Arial"/>
+          <w:lang w:val="en-US"/>
+        </w:rPr>
+        <w:t>The study of math that falls outside the realm of calculus</w:t>
+      </w:r>
+    </w:p>
+    <w:p>
+      <w:pPr>
+        <w:pStyle w:val="ListParagraph"/>
+        <w:numPr>
+          <w:ilvl w:val="0"/>
+          <w:numId w:val="7"/>
+        </w:numPr>
+        <w:rPr>
+          <w:rFonts w:ascii="Arial" w:hAnsi="Arial" w:cs="Arial"/>
+          <w:lang w:val="en-US"/>
+        </w:rPr>
+      </w:pPr>
+      <w:r>
+        <w:rPr>
+          <w:rFonts w:ascii="Arial" w:hAnsi="Arial" w:cs="Arial"/>
+          <w:lang w:val="en-US"/>
+        </w:rPr>
+        <w:t>Calculus is the study of continuous concepts, whereas this topic is discrete. The study of separable, countable, or quantified objects</w:t>
+      </w:r>
+    </w:p>
+    <w:p>
+      <w:pPr>
+        <w:pStyle w:val="ListParagraph"/>
+        <w:numPr>
+          <w:ilvl w:val="0"/>
+          <w:numId w:val="7"/>
+        </w:numPr>
+        <w:rPr>
+          <w:rFonts w:ascii="Arial" w:hAnsi="Arial" w:cs="Arial"/>
+          <w:lang w:val="en-US"/>
+        </w:rPr>
+      </w:pPr>
+      <w:r>
+        <w:rPr>
+          <w:rFonts w:ascii="Arial" w:hAnsi="Arial" w:cs="Arial"/>
+          <w:lang w:val="en-US"/>
+        </w:rPr>
+        <w:t xml:space="preserve">For </w:t>
+      </w:r>
+      <w:proofErr w:type="gramStart"/>
+      <w:r>
+        <w:rPr>
+          <w:rFonts w:ascii="Arial" w:hAnsi="Arial" w:cs="Arial"/>
+          <w:lang w:val="en-US"/>
+        </w:rPr>
+        <w:t>example;</w:t>
+      </w:r>
+      <w:proofErr w:type="gramEnd"/>
+      <w:r>
+        <w:rPr>
+          <w:rFonts w:ascii="Arial" w:hAnsi="Arial" w:cs="Arial"/>
+          <w:lang w:val="en-US"/>
+        </w:rPr>
+        <w:t xml:space="preserve"> a tv remote – the on/off button is discrete – either on or off. The volume button is variable and continuous</w:t>
+      </w:r>
+    </w:p>
+    <w:p>
+      <w:pPr>
+        <w:rPr>
+          <w:rFonts w:ascii="Arial" w:hAnsi="Arial" w:cs="Arial"/>
+          <w:lang w:val="en-US"/>
+        </w:rPr>
+      </w:pPr>
+    </w:p>
+    <w:p>
+      <w:pPr>
+        <w:rPr>
+          <w:rFonts w:ascii="Arial" w:hAnsi="Arial" w:cs="Arial"/>
+          <w:lang w:val="en-US"/>
+        </w:rPr>
+      </w:pPr>
+      <w:r>
+        <w:rPr>
+          <w:rFonts w:ascii="Arial" w:hAnsi="Arial" w:cs="Arial"/>
+          <w:b/>
+          <w:bCs/>
+          <w:lang w:val="en-US"/>
+        </w:rPr>
+        <w:t>Core concepts</w:t>
+      </w:r>
+    </w:p>
+    <w:p>
+      <w:pPr>
+        <w:pStyle w:val="ListParagraph"/>
+        <w:numPr>
+          <w:ilvl w:val="0"/>
+          <w:numId w:val="7"/>
+        </w:numPr>
+        <w:rPr>
+          <w:rFonts w:ascii="Arial" w:hAnsi="Arial" w:cs="Arial"/>
+          <w:lang w:val="en-US"/>
+        </w:rPr>
+      </w:pPr>
+      <w:r>
+        <w:rPr>
+          <w:rFonts w:ascii="Arial" w:hAnsi="Arial" w:cs="Arial"/>
+          <w:lang w:val="en-US"/>
+        </w:rPr>
+        <w:t>Logic</w:t>
+      </w:r>
+    </w:p>
+    <w:p>
+      <w:pPr>
+        <w:pStyle w:val="ListParagraph"/>
+        <w:numPr>
+          <w:ilvl w:val="1"/>
+          <w:numId w:val="7"/>
+        </w:numPr>
+        <w:rPr>
+          <w:rFonts w:ascii="Arial" w:hAnsi="Arial" w:cs="Arial"/>
+          <w:lang w:val="en-US"/>
+        </w:rPr>
+      </w:pPr>
+      <w:r>
+        <w:rPr>
+          <w:rFonts w:ascii="Arial" w:hAnsi="Arial" w:cs="Arial"/>
+          <w:lang w:val="en-US"/>
+        </w:rPr>
+        <w:t>If, this, then. That, and, or, not</w:t>
+      </w:r>
+    </w:p>
+    <w:p>
+      <w:pPr>
+        <w:pStyle w:val="ListParagraph"/>
+        <w:numPr>
+          <w:ilvl w:val="0"/>
+          <w:numId w:val="7"/>
+        </w:numPr>
+        <w:rPr>
+          <w:rFonts w:ascii="Arial" w:hAnsi="Arial" w:cs="Arial"/>
+          <w:lang w:val="en-US"/>
+        </w:rPr>
+      </w:pPr>
+      <w:r>
+        <w:rPr>
+          <w:rFonts w:ascii="Arial" w:hAnsi="Arial" w:cs="Arial"/>
+          <w:lang w:val="en-US"/>
+        </w:rPr>
+        <w:t>Set theory</w:t>
+      </w:r>
+    </w:p>
+    <w:p>
+      <w:pPr>
+        <w:pStyle w:val="ListParagraph"/>
+        <w:numPr>
+          <w:ilvl w:val="1"/>
+          <w:numId w:val="7"/>
+        </w:numPr>
+        <w:rPr>
+          <w:rFonts w:ascii="Arial" w:hAnsi="Arial" w:cs="Arial"/>
+          <w:lang w:val="en-US"/>
+        </w:rPr>
+      </w:pPr>
+      <w:r>
+        <w:rPr>
+          <w:rFonts w:ascii="Arial" w:hAnsi="Arial" w:cs="Arial"/>
+          <w:lang w:val="en-US"/>
+        </w:rPr>
+        <w:t>Finite/infinite sets</w:t>
+      </w:r>
+    </w:p>
+    <w:p>
+      <w:pPr>
+        <w:pStyle w:val="ListParagraph"/>
+        <w:numPr>
+          <w:ilvl w:val="0"/>
+          <w:numId w:val="7"/>
+        </w:numPr>
+        <w:rPr>
+          <w:rFonts w:ascii="Arial" w:hAnsi="Arial" w:cs="Arial"/>
+          <w:lang w:val="en-US"/>
+        </w:rPr>
+      </w:pPr>
+      <w:r>
+        <w:rPr>
+          <w:rFonts w:ascii="Arial" w:hAnsi="Arial" w:cs="Arial"/>
+          <w:lang w:val="en-US"/>
+        </w:rPr>
+        <w:t>Number theory</w:t>
+      </w:r>
+    </w:p>
+    <w:p>
+      <w:pPr>
+        <w:pStyle w:val="ListParagraph"/>
+        <w:numPr>
+          <w:ilvl w:val="1"/>
+          <w:numId w:val="7"/>
+        </w:numPr>
+        <w:rPr>
+          <w:rFonts w:ascii="Arial" w:hAnsi="Arial" w:cs="Arial"/>
+          <w:lang w:val="en-US"/>
+        </w:rPr>
+      </w:pPr>
+      <w:r>
+        <w:rPr>
+          <w:rFonts w:ascii="Arial" w:hAnsi="Arial" w:cs="Arial"/>
+          <w:lang w:val="en-US"/>
+        </w:rPr>
+        <w:t>Using integers to enumerate sets of data</w:t>
+      </w:r>
+    </w:p>
+    <w:p>
+      <w:pPr>
+        <w:pStyle w:val="ListParagraph"/>
+        <w:numPr>
+          <w:ilvl w:val="0"/>
+          <w:numId w:val="7"/>
+        </w:numPr>
+        <w:rPr>
+          <w:rFonts w:ascii="Arial" w:hAnsi="Arial" w:cs="Arial"/>
+          <w:lang w:val="en-US"/>
+        </w:rPr>
+      </w:pPr>
+      <w:r>
+        <w:rPr>
+          <w:rFonts w:ascii="Arial" w:hAnsi="Arial" w:cs="Arial"/>
+          <w:lang w:val="en-US"/>
+        </w:rPr>
+        <w:t>Graph theory</w:t>
+      </w:r>
+    </w:p>
+    <w:p>
+      <w:pPr>
+        <w:pStyle w:val="ListParagraph"/>
+        <w:numPr>
+          <w:ilvl w:val="1"/>
+          <w:numId w:val="7"/>
+        </w:numPr>
+        <w:rPr>
+          <w:rFonts w:ascii="Arial" w:hAnsi="Arial" w:cs="Arial"/>
+          <w:lang w:val="en-US"/>
+        </w:rPr>
+      </w:pPr>
+      <w:r>
+        <w:rPr>
+          <w:rFonts w:ascii="Arial" w:hAnsi="Arial" w:cs="Arial"/>
+          <w:lang w:val="en-US"/>
+        </w:rPr>
+        <w:t>Model pairwise relationships between objects</w:t>
+      </w:r>
+    </w:p>
+    <w:p>
+      <w:pPr>
+        <w:pStyle w:val="ListParagraph"/>
+        <w:numPr>
+          <w:ilvl w:val="0"/>
+          <w:numId w:val="7"/>
+        </w:numPr>
+        <w:rPr>
+          <w:rFonts w:ascii="Arial" w:hAnsi="Arial" w:cs="Arial"/>
+          <w:lang w:val="en-US"/>
+        </w:rPr>
+      </w:pPr>
+      <w:r>
+        <w:rPr>
+          <w:rFonts w:ascii="Arial" w:hAnsi="Arial" w:cs="Arial"/>
+          <w:lang w:val="en-US"/>
+        </w:rPr>
+        <w:t>Combinatorics</w:t>
+      </w:r>
+    </w:p>
+    <w:p>
+      <w:pPr>
+        <w:pStyle w:val="ListParagraph"/>
+        <w:numPr>
+          <w:ilvl w:val="1"/>
+          <w:numId w:val="7"/>
+        </w:numPr>
+        <w:rPr>
+          <w:rFonts w:ascii="Arial" w:hAnsi="Arial" w:cs="Arial"/>
+          <w:lang w:val="en-US"/>
+        </w:rPr>
+      </w:pPr>
+      <w:r>
+        <w:rPr>
+          <w:rFonts w:ascii="Arial" w:hAnsi="Arial" w:cs="Arial"/>
+          <w:lang w:val="en-US"/>
+        </w:rPr>
+        <w:t xml:space="preserve">The study of finite countable discrete structures. </w:t>
+      </w:r>
+      <w:proofErr w:type="gramStart"/>
+      <w:r>
+        <w:rPr>
+          <w:rFonts w:ascii="Arial" w:hAnsi="Arial" w:cs="Arial"/>
+          <w:lang w:val="en-US"/>
+        </w:rPr>
+        <w:t>i.e.</w:t>
+      </w:r>
+      <w:proofErr w:type="gramEnd"/>
+      <w:r>
+        <w:rPr>
+          <w:rFonts w:ascii="Arial" w:hAnsi="Arial" w:cs="Arial"/>
+          <w:lang w:val="en-US"/>
+        </w:rPr>
+        <w:t xml:space="preserve"> the study of sequences, e.g. </w:t>
+      </w:r>
+      <w:proofErr w:type="spellStart"/>
+      <w:r>
+        <w:rPr>
+          <w:rFonts w:ascii="Arial" w:hAnsi="Arial" w:cs="Arial"/>
+          <w:lang w:val="en-US"/>
+        </w:rPr>
+        <w:t>fibinocci</w:t>
+      </w:r>
+      <w:proofErr w:type="spellEnd"/>
+    </w:p>
+    <w:p>
+      <w:pPr>
+        <w:rPr>
+          <w:rFonts w:ascii="Arial" w:hAnsi="Arial" w:cs="Arial"/>
+          <w:lang w:val="en-US"/>
+        </w:rPr>
+      </w:pPr>
+    </w:p>
+    <w:p>
+      <w:pPr>
+        <w:rPr>
+          <w:rFonts w:ascii="Arial" w:hAnsi="Arial" w:cs="Arial"/>
+          <w:b/>
+          <w:bCs/>
+          <w:lang w:val="en-US"/>
+        </w:rPr>
+      </w:pPr>
+      <w:r>
+        <w:rPr>
+          <w:rFonts w:ascii="Arial" w:hAnsi="Arial" w:cs="Arial"/>
+          <w:b/>
+          <w:bCs/>
+          <w:lang w:val="en-US"/>
+        </w:rPr>
+        <w:t>Programming</w:t>
+      </w:r>
+    </w:p>
+    <w:p>
+      <w:pPr>
+        <w:pStyle w:val="ListParagraph"/>
+        <w:numPr>
+          <w:ilvl w:val="0"/>
+          <w:numId w:val="7"/>
+        </w:numPr>
+        <w:rPr>
+          <w:rFonts w:ascii="Arial" w:hAnsi="Arial" w:cs="Arial"/>
+          <w:lang w:val="en-US"/>
+        </w:rPr>
+      </w:pPr>
+      <w:r>
+        <w:rPr>
+          <w:rFonts w:ascii="Arial" w:hAnsi="Arial" w:cs="Arial"/>
+          <w:lang w:val="en-US"/>
+        </w:rPr>
+        <w:t>Computers operate in a discrete manner. Machine language is a series of bits and bytes. Logical expressions evaluate to TRUE (1), FALSE (0)</w:t>
+      </w:r>
+    </w:p>
+    <w:p>
+      <w:pPr>
+        <w:rPr>
+          <w:rFonts w:ascii="Arial" w:hAnsi="Arial" w:cs="Arial"/>
+          <w:lang w:val="en-US"/>
+        </w:rPr>
+      </w:pPr>
+    </w:p>
+    <w:p>
+      <w:pPr>
+        <w:rPr>
+          <w:rFonts w:ascii="Arial" w:hAnsi="Arial" w:cs="Arial"/>
+          <w:lang w:val="en-US"/>
+        </w:rPr>
+      </w:pPr>
+    </w:p>
+    <w:p>
+      <w:pPr>
+        <w:rPr>
+          <w:rFonts w:ascii="Arial" w:hAnsi="Arial" w:cs="Arial"/>
+          <w:lang w:val="en-US"/>
+        </w:rPr>
+      </w:pPr>
+    </w:p>
+    <w:p>
+      <w:pPr>
+        <w:rPr>
+          <w:rFonts w:ascii="Arial" w:hAnsi="Arial" w:cs="Arial"/>
+          <w:sz w:val="24"/>
+          <w:szCs w:val="24"/>
+          <w:lang w:val="en-US"/>
+        </w:rPr>
+      </w:pPr>
+      <w:r>
+        <w:rPr>
+          <w:rFonts w:ascii="Arial" w:hAnsi="Arial" w:cs="Arial"/>
+          <w:sz w:val="24"/>
+          <w:szCs w:val="24"/>
+          <w:lang w:val="en-US"/>
+        </w:rPr>
+        <w:lastRenderedPageBreak/>
+        <w:t>SET THEORY</w:t>
+      </w:r>
+    </w:p>
+    <w:p>
+      <w:pPr>
+        <w:pStyle w:val="ListParagraph"/>
+        <w:numPr>
+          <w:ilvl w:val="0"/>
+          <w:numId w:val="7"/>
+        </w:numPr>
+        <w:rPr>
+          <w:rFonts w:ascii="Arial" w:hAnsi="Arial" w:cs="Arial"/>
+          <w:lang w:val="en-US"/>
+        </w:rPr>
+      </w:pPr>
+      <w:r>
+        <w:rPr>
+          <w:rFonts w:ascii="Arial" w:hAnsi="Arial" w:cs="Arial"/>
+          <w:lang w:val="en-US"/>
+        </w:rPr>
+        <w:t>A set is a collection of objects</w:t>
+      </w:r>
+    </w:p>
+    <w:p>
+      <w:pPr>
+        <w:pStyle w:val="ListParagraph"/>
+        <w:numPr>
+          <w:ilvl w:val="0"/>
+          <w:numId w:val="7"/>
+        </w:numPr>
+        <w:rPr>
+          <w:rFonts w:ascii="Arial" w:hAnsi="Arial" w:cs="Arial"/>
+          <w:lang w:val="en-US"/>
+        </w:rPr>
+      </w:pPr>
+      <w:r>
+        <w:rPr>
+          <w:rFonts w:ascii="Arial" w:hAnsi="Arial" w:cs="Arial"/>
+          <w:lang w:val="en-US"/>
+        </w:rPr>
+        <w:t xml:space="preserve">A set of positive odd numbers </w:t>
+      </w:r>
+      <w:r>
+        <w:rPr>
+          <w:rFonts w:ascii="Arial" w:hAnsi="Arial" w:cs="Arial"/>
+          <w:b/>
+          <w:bCs/>
+          <w:lang w:val="en-US"/>
+        </w:rPr>
+        <w:t>1, 3, 5, 7, 9, …</w:t>
+      </w:r>
+    </w:p>
+    <w:p>
+      <w:pPr>
+        <w:pStyle w:val="ListParagraph"/>
+        <w:numPr>
+          <w:ilvl w:val="0"/>
+          <w:numId w:val="7"/>
+        </w:numPr>
+        <w:rPr>
+          <w:rFonts w:ascii="Arial" w:hAnsi="Arial" w:cs="Arial"/>
+          <w:lang w:val="en-US"/>
+        </w:rPr>
+      </w:pPr>
+      <w:r>
+        <w:rPr>
+          <w:rFonts w:ascii="Arial" w:hAnsi="Arial" w:cs="Arial"/>
+          <w:lang w:val="en-US"/>
+        </w:rPr>
+        <w:t>Properties:</w:t>
+      </w:r>
+    </w:p>
+    <w:p>
+      <w:pPr>
+        <w:pStyle w:val="ListParagraph"/>
+        <w:numPr>
+          <w:ilvl w:val="1"/>
+          <w:numId w:val="7"/>
+        </w:numPr>
+        <w:rPr>
+          <w:rFonts w:ascii="Arial" w:hAnsi="Arial" w:cs="Arial"/>
+          <w:lang w:val="en-US"/>
+        </w:rPr>
+      </w:pPr>
+      <w:r>
+        <w:rPr>
+          <w:rFonts w:ascii="Arial" w:hAnsi="Arial" w:cs="Arial"/>
+          <w:lang w:val="en-US"/>
+        </w:rPr>
+        <w:t>The order of elements in a set is not important</w:t>
+      </w:r>
+    </w:p>
+    <w:p>
+      <w:pPr>
+        <w:pStyle w:val="ListParagraph"/>
+        <w:numPr>
+          <w:ilvl w:val="1"/>
+          <w:numId w:val="7"/>
+        </w:numPr>
+        <w:rPr>
+          <w:rFonts w:ascii="Arial" w:hAnsi="Arial" w:cs="Arial"/>
+          <w:lang w:val="en-US"/>
+        </w:rPr>
+      </w:pPr>
+      <w:r>
+        <w:rPr>
+          <w:rFonts w:ascii="Arial" w:hAnsi="Arial" w:cs="Arial"/>
+          <w:lang w:val="en-US"/>
+        </w:rPr>
+        <w:t>A set with no elements is called an empty set</w:t>
+      </w:r>
+    </w:p>
+    <w:p>
+      <w:pPr>
+        <w:pStyle w:val="ListParagraph"/>
+        <w:numPr>
+          <w:ilvl w:val="1"/>
+          <w:numId w:val="7"/>
+        </w:numPr>
+        <w:rPr>
+          <w:rFonts w:ascii="Arial" w:hAnsi="Arial" w:cs="Arial"/>
+          <w:lang w:val="en-US"/>
+        </w:rPr>
+      </w:pPr>
+      <w:r>
+        <w:rPr>
+          <w:rFonts w:ascii="Arial" w:hAnsi="Arial" w:cs="Arial"/>
+          <w:lang w:val="en-US"/>
+        </w:rPr>
+        <w:t xml:space="preserve">Two sets that have </w:t>
+      </w:r>
+      <w:proofErr w:type="gramStart"/>
+      <w:r>
+        <w:rPr>
+          <w:rFonts w:ascii="Arial" w:hAnsi="Arial" w:cs="Arial"/>
+          <w:lang w:val="en-US"/>
+        </w:rPr>
+        <w:t>exactly the same</w:t>
+      </w:r>
+      <w:proofErr w:type="gramEnd"/>
+      <w:r>
+        <w:rPr>
+          <w:rFonts w:ascii="Arial" w:hAnsi="Arial" w:cs="Arial"/>
+          <w:lang w:val="en-US"/>
+        </w:rPr>
+        <w:t xml:space="preserve"> elements are equal</w:t>
+      </w:r>
+    </w:p>
+    <w:p>
+      <w:pPr>
+        <w:pStyle w:val="ListParagraph"/>
+        <w:numPr>
+          <w:ilvl w:val="1"/>
+          <w:numId w:val="7"/>
+        </w:numPr>
+        <w:rPr>
+          <w:rFonts w:ascii="Arial" w:hAnsi="Arial" w:cs="Arial"/>
+          <w:lang w:val="en-US"/>
+        </w:rPr>
+      </w:pPr>
+      <w:r>
+        <w:rPr>
+          <w:rFonts w:ascii="Arial" w:hAnsi="Arial" w:cs="Arial"/>
+          <w:lang w:val="en-US"/>
+        </w:rPr>
+        <w:t>Set cardinality is the number of elements in the set</w:t>
+      </w:r>
+    </w:p>
+    <w:p>
+      <w:pPr>
+        <w:rPr>
+          <w:rFonts w:ascii="Arial" w:hAnsi="Arial" w:cs="Arial"/>
+          <w:lang w:val="en-US"/>
+        </w:rPr>
+      </w:pPr>
+    </w:p>
+    <w:p>
+      <w:pPr>
+        <w:rPr>
+          <w:rFonts w:ascii="Arial" w:hAnsi="Arial" w:cs="Arial"/>
+          <w:lang w:val="en-US"/>
+        </w:rPr>
+      </w:pPr>
+      <w:r>
+        <w:rPr>
+          <w:rFonts w:ascii="Arial" w:hAnsi="Arial" w:cs="Arial"/>
+          <w:b/>
+          <w:bCs/>
+          <w:lang w:val="en-US"/>
+        </w:rPr>
+        <w:t>Special set names</w:t>
+      </w:r>
+    </w:p>
+    <w:p>
+      <w:pPr>
+        <w:pStyle w:val="ListParagraph"/>
+        <w:numPr>
+          <w:ilvl w:val="0"/>
+          <w:numId w:val="8"/>
+        </w:numPr>
+        <w:rPr>
+          <w:rFonts w:ascii="Arial" w:hAnsi="Arial" w:cs="Arial"/>
+          <w:lang w:val="en-US"/>
+        </w:rPr>
+      </w:pPr>
+      <w:r>
+        <w:rPr>
+          <w:rFonts w:ascii="Arial" w:hAnsi="Arial" w:cs="Arial"/>
+          <w:lang w:val="en-US"/>
+        </w:rPr>
+        <w:t xml:space="preserve">N =&gt; The set of </w:t>
+      </w:r>
+      <w:proofErr w:type="gramStart"/>
+      <w:r>
+        <w:rPr>
+          <w:rFonts w:ascii="Arial" w:hAnsi="Arial" w:cs="Arial"/>
+          <w:lang w:val="en-US"/>
+        </w:rPr>
+        <w:t>all natural</w:t>
+      </w:r>
+      <w:proofErr w:type="gramEnd"/>
+      <w:r>
+        <w:rPr>
+          <w:rFonts w:ascii="Arial" w:hAnsi="Arial" w:cs="Arial"/>
+          <w:lang w:val="en-US"/>
+        </w:rPr>
+        <w:t xml:space="preserve"> numbers (1, 2, 3, 4, …)</w:t>
+      </w:r>
+    </w:p>
+    <w:p>
+      <w:pPr>
+        <w:pStyle w:val="ListParagraph"/>
+        <w:numPr>
+          <w:ilvl w:val="0"/>
+          <w:numId w:val="8"/>
+        </w:numPr>
+        <w:rPr>
+          <w:rFonts w:ascii="Arial" w:hAnsi="Arial" w:cs="Arial"/>
+          <w:lang w:val="en-US"/>
+        </w:rPr>
+      </w:pPr>
+      <w:r>
+        <w:rPr>
+          <w:rFonts w:ascii="Arial" w:hAnsi="Arial" w:cs="Arial"/>
+          <w:lang w:val="en-US"/>
+        </w:rPr>
+        <w:t>W =&gt; The se of whole numbers (0, 1, 2, 3, …)</w:t>
+      </w:r>
+    </w:p>
+    <w:p>
+      <w:pPr>
+        <w:pStyle w:val="ListParagraph"/>
+        <w:numPr>
+          <w:ilvl w:val="0"/>
+          <w:numId w:val="8"/>
+        </w:numPr>
+        <w:rPr>
+          <w:rFonts w:ascii="Arial" w:hAnsi="Arial" w:cs="Arial"/>
+          <w:lang w:val="en-US"/>
+        </w:rPr>
+      </w:pPr>
+      <w:r>
+        <w:rPr>
+          <w:rFonts w:ascii="Arial" w:hAnsi="Arial" w:cs="Arial"/>
+          <w:lang w:val="en-US"/>
+        </w:rPr>
+        <w:t>Z =&gt; The set of all integers (…, -2, -1, 0, 1, 2, …)</w:t>
+      </w:r>
+    </w:p>
+    <w:p>
+      <w:pPr>
+        <w:pStyle w:val="ListParagraph"/>
+        <w:numPr>
+          <w:ilvl w:val="0"/>
+          <w:numId w:val="8"/>
+        </w:numPr>
+        <w:rPr>
+          <w:rFonts w:ascii="Arial" w:hAnsi="Arial" w:cs="Arial"/>
+          <w:lang w:val="en-US"/>
+        </w:rPr>
+      </w:pPr>
+      <w:r>
+        <w:rPr>
+          <w:rFonts w:ascii="Arial" w:hAnsi="Arial" w:cs="Arial"/>
+          <w:lang w:val="en-US"/>
+        </w:rPr>
+        <w:t>Q =&gt; The set of all rational numbers</w:t>
+      </w:r>
+    </w:p>
+    <w:p>
+      <w:pPr>
+        <w:pStyle w:val="ListParagraph"/>
+        <w:numPr>
+          <w:ilvl w:val="0"/>
+          <w:numId w:val="8"/>
+        </w:numPr>
+        <w:rPr>
+          <w:rFonts w:ascii="Arial" w:hAnsi="Arial" w:cs="Arial"/>
+          <w:lang w:val="en-US"/>
+        </w:rPr>
+      </w:pPr>
+      <w:r>
+        <w:rPr>
+          <w:rFonts w:ascii="Arial" w:hAnsi="Arial" w:cs="Arial"/>
+          <w:lang w:val="en-US"/>
+        </w:rPr>
+        <w:t xml:space="preserve">R =&gt; The set of all real numbers (irrational, rational, integers, </w:t>
+      </w:r>
+      <w:proofErr w:type="spellStart"/>
+      <w:r>
+        <w:rPr>
+          <w:rFonts w:ascii="Arial" w:hAnsi="Arial" w:cs="Arial"/>
+          <w:lang w:val="en-US"/>
+        </w:rPr>
+        <w:t>etc</w:t>
+      </w:r>
+      <w:proofErr w:type="spellEnd"/>
+      <w:r>
+        <w:rPr>
+          <w:rFonts w:ascii="Arial" w:hAnsi="Arial" w:cs="Arial"/>
+          <w:lang w:val="en-US"/>
+        </w:rPr>
+        <w:t>)</w:t>
+      </w:r>
+    </w:p>
+    <w:p>
+      <w:pPr>
+        <w:rPr>
+          <w:rFonts w:ascii="Arial" w:hAnsi="Arial" w:cs="Arial"/>
+          <w:lang w:val="en-US"/>
+        </w:rPr>
+      </w:pPr>
+    </w:p>
+    <w:p>
+      <w:pPr>
+        <w:rPr>
+          <w:rFonts w:ascii="Arial" w:hAnsi="Arial" w:cs="Arial"/>
+          <w:u w:val="single"/>
+          <w:lang w:val="en-US"/>
+        </w:rPr>
+      </w:pPr>
+      <w:r>
+        <w:rPr>
+          <w:rFonts w:ascii="Arial" w:hAnsi="Arial" w:cs="Arial"/>
+          <w:u w:val="single"/>
+          <w:lang w:val="en-US"/>
+        </w:rPr>
+        <w:t>Venn diagram of special set names</w:t>
+      </w:r>
+    </w:p>
+    <w:p>
+      <w:pPr>
+        <w:rPr>
+          <w:rFonts w:ascii="Arial" w:hAnsi="Arial" w:cs="Arial"/>
+          <w:lang w:val="en-US"/>
+        </w:rPr>
+      </w:pPr>
+      <w:r>
+        <w:rPr>
+          <w:rFonts w:ascii="Arial" w:hAnsi="Arial" w:cs="Arial"/>
+          <w:noProof/>
+          <w:lang w:val="en-US"/>
+        </w:rPr>
+        <mc:AlternateContent>
+          <mc:Choice Requires="wps">
+            <w:drawing>
+              <wp:anchor distT="0" distB="0" distL="114300" distR="114300" simplePos="0" relativeHeight="251659264" behindDoc="0" locked="0" layoutInCell="1" allowOverlap="1" wp14:anchorId="4B00DF51" wp14:editId="5E1A27C3">
+                <wp:simplePos x="0" y="0"/>
+                <wp:positionH relativeFrom="column">
+                  <wp:posOffset>228600</wp:posOffset>
+                </wp:positionH>
+                <wp:positionV relativeFrom="paragraph">
+                  <wp:posOffset>238760</wp:posOffset>
+                </wp:positionV>
+                <wp:extent cx="4171950" cy="4171950"/>
+                <wp:effectExtent l="0" t="0" r="19050" b="19050"/>
+                <wp:wrapNone/>
+                <wp:docPr id="1" name="Oval 1"/>
+                <wp:cNvGraphicFramePr/>
+                <a:graphic xmlns:a="http://schemas.openxmlformats.org/drawingml/2006/main">
+                  <a:graphicData uri="http://schemas.microsoft.com/office/word/2010/wordprocessingShape">
+                    <wps:wsp>
+                      <wps:cNvSpPr/>
+                      <wps:spPr>
+                        <a:xfrm>
+                          <a:off x="0" y="0"/>
+                          <a:ext cx="4171950" cy="4171950"/>
+                        </a:xfrm>
+                        <a:prstGeom prst="ellipse">
+                          <a:avLst/>
+                        </a:prstGeom>
+                        <a:noFill/>
+                      </wps:spPr>
+                      <wps:style>
+                        <a:lnRef idx="2">
+                          <a:schemeClr val="accent1">
+                            <a:shade val="50000"/>
+                          </a:schemeClr>
+                        </a:lnRef>
+                        <a:fillRef idx="1">
+                          <a:schemeClr val="accent1"/>
+                        </a:fillRef>
+                        <a:effectRef idx="0">
+                          <a:schemeClr val="accent1"/>
+                        </a:effectRef>
+                        <a:fontRef idx="minor">
+                          <a:schemeClr val="lt1"/>
+                        </a:fontRef>
+                      </wps:style>
+                      <wps:bodyPr rot="0" spcFirstLastPara="0" vertOverflow="overflow" horzOverflow="overflow" vert="horz" wrap="square" lIns="91440" tIns="45720" rIns="91440" bIns="45720" numCol="1" spcCol="0" rtlCol="0" fromWordArt="0" anchor="ctr" anchorCtr="0" forceAA="0" compatLnSpc="1">
+                        <a:prstTxWarp prst="textNoShape">
+                          <a:avLst/>
+                        </a:prstTxWarp>
+                        <a:noAutofit/>
+                      </wps:bodyPr>
+                    </wps:wsp>
+                  </a:graphicData>
+                </a:graphic>
+              </wp:anchor>
+            </w:drawing>
+          </mc:Choice>
+          <mc:Fallback>
+            <w:pict>
+              <v:oval w14:anchorId="61714C19" id="Oval 1" o:spid="_x0000_s1026" style="position:absolute;margin-left:18pt;margin-top:18.8pt;width:328.5pt;height:328.5pt;z-index:251659264;visibility:visible;mso-wrap-style:square;mso-wrap-distance-left:9pt;mso-wrap-distance-top:0;mso-wrap-distance-right:9pt;mso-wrap-distance-bottom:0;mso-position-horizontal:absolute;mso-position-horizontal-relative:text;mso-position-vertical:absolute;mso-position-vertical-relative:text;v-text-anchor:middle" o:gfxdata="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" filled="f" strokecolor="#1f3763 [1604]" strokeweight="1pt">
+                <v:stroke joinstyle="miter"/>
+              </v:oval>
+            </w:pict>
+          </mc:Fallback>
+        </mc:AlternateContent>
+      </w:r>
+    </w:p>
+    <w:p>
+      <w:pPr>
+        <w:rPr>
+          <w:rFonts w:ascii="Arial" w:hAnsi="Arial" w:cs="Arial"/>
+          <w:lang w:val="en-US"/>
+        </w:rPr>
+      </w:pPr>
+      <w:r>
+        <w:rPr>
+          <w:rFonts w:ascii="Arial" w:hAnsi="Arial" w:cs="Arial"/>
+          <w:noProof/>
+          <w:lang w:val="en-US"/>
+        </w:rPr>
+        <mc:AlternateContent>
+          <mc:Choice Requires="wps">
+            <w:drawing>
+              <wp:anchor distT="45720" distB="45720" distL="114300" distR="114300" simplePos="0" relativeHeight="251667456" behindDoc="0" locked="0" layoutInCell="1" allowOverlap="1" wp14:anchorId="37345B47" wp14:editId="5AA1E6EF">
+                <wp:simplePos x="0" y="0"/>
+                <wp:positionH relativeFrom="column">
+                  <wp:posOffset>1504950</wp:posOffset>
+                </wp:positionH>
+                <wp:positionV relativeFrom="paragraph">
+                  <wp:posOffset>87630</wp:posOffset>
+                </wp:positionV>
+                <wp:extent cx="352425" cy="276225"/>
+                <wp:effectExtent l="0" t="0" r="28575" b="28575"/>
+                <wp:wrapSquare wrapText="bothSides"/>
+                <wp:docPr id="6" name="Text Box 2"/>
+                <wp:cNvGraphicFramePr>
+                  <a:graphicFrameLocks xmlns:a="http://schemas.openxmlformats.org/drawingml/2006/main"/>
+                </wp:cNvGraphicFramePr>
+                <a:graphic xmlns:a="http://schemas.openxmlformats.org/drawingml/2006/main">
+                  <a:graphicData uri="http://schemas.microsoft.com/office/word/2010/wordprocessingShape">
+                    <wps:wsp>
+                      <wps:cNvSpPr txBox="1">
+                        <a:spLocks noChangeArrowheads="1"/>
+                      </wps:cNvSpPr>
+                      <wps:spPr bwMode="auto">
+                        <a:xfrm>
+                          <a:off x="0" y="0"/>
+                          <a:ext cx="352425" cy="276225"/>
+                        </a:xfrm>
+                        <a:prstGeom prst="rect">
+                          <a:avLst/>
+                        </a:prstGeom>
+                        <a:solidFill>
+                          <a:srgbClr val="FFFFFF"/>
+                        </a:solidFill>
+                        <a:ln w="9525">
+                          <a:solidFill>
+                            <a:srgbClr val="000000"/>
+                          </a:solidFill>
+                          <a:miter lim="800000"/>
+                          <a:headEnd/>
+                          <a:tailEnd/>
+                        </a:ln>
+                      </wps:spPr>
+                      <wps:txbx>
+                        <w:txbxContent>
+                          <w:p>
+                            <w:r>
+                              <w:t>R</w:t>
+                            </w:r>
+                          </w:p>
+                        </w:txbxContent>
+                      </wps:txbx>
+                      <wps:bodyPr rot="0" vert="horz" wrap="square" lIns="91440" tIns="45720" rIns="91440" bIns="45720" anchor="t" anchorCtr="0">
+                        <a:noAutofit/>
+                      </wps:bodyPr>
+                    </wps:wsp>
+                  </a:graphicData>
+                </a:graphic>
+                <wp14:sizeRelH relativeFrom="margin">
+                  <wp14:pctWidth>0</wp14:pctWidth>
+                </wp14:sizeRelH>
+                <wp14:sizeRelV relativeFrom="margin">
+                  <wp14:pctHeight>0</wp14:pctHeight>
+                </wp14:sizeRelV>
+              </wp:anchor>
+            </w:drawing>
+          </mc:Choice>
+          <mc:Fallback>
+            <w:pict>
+              <v:shapetype w14:anchorId="37345B47" id="_x0000_t202" coordsize="21600,21600" o:spt="202" path="m,l,21600r21600,l21600,xe">
+                <v:stroke joinstyle="miter"/>
+                <v:path gradientshapeok="t" o:connecttype="rect"/>
+              </v:shapetype>
+              <v:shape id="Text Box 2" o:spid="_x0000_s1026" type="#_x0000_t202" style="position:absolute;margin-left:118.5pt;margin-top:6.9pt;width:27.75pt;height:21.75pt;z-index:251667456;visibility:visible;mso-wrap-style:square;mso-width-percent:0;mso-height-percent:0;mso-wrap-distance-left:9pt;mso-wrap-distance-top:3.6pt;mso-wrap-distance-right:9pt;mso-wrap-distance-bottom:3.6pt;mso-position-horizontal:absolute;mso-position-horizontal-relative:text;mso-position-vertical:absolute;mso-position-vertical-relative:text;mso-width-percent:0;mso-height-percent:0;mso-width-relative:margin;mso-height-relative:margin;v-text-anchor:top" o:gfxdata="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">
+                <v:textbox>
+                  <w:txbxContent>
+                    <w:p>
+                      <w:r>
+                        <w:t>R</w:t>
+                      </w:r>
+                    </w:p>
+                  </w:txbxContent>
+                </v:textbox>
+                <w10:wrap type="square"/>
+              </v:shape>
+            </w:pict>
+          </mc:Fallback>
+        </mc:AlternateContent>
+      </w:r>
+    </w:p>
+    <w:p>
+      <w:pPr>
+        <w:rPr>
+          <w:rFonts w:ascii="Arial" w:hAnsi="Arial" w:cs="Arial"/>
+          <w:lang w:val="en-US"/>
+        </w:rPr>
+      </w:pPr>
+      <w:r>
+        <w:rPr>
+          <w:rFonts w:ascii="Arial" w:hAnsi="Arial" w:cs="Arial"/>
+          <w:noProof/>
+          <w:lang w:val="en-US"/>
+        </w:rPr>
+        <mc:AlternateContent>
+          <mc:Choice Requires="wps">
+            <w:drawing>
+              <wp:anchor distT="45720" distB="45720" distL="114300" distR="114300" simplePos="0" relativeHeight="251669504" behindDoc="0" locked="0" layoutInCell="1" allowOverlap="1" wp14:anchorId="42FA190A" wp14:editId="773945DF">
+                <wp:simplePos x="0" y="0"/>
+                <wp:positionH relativeFrom="column">
+                  <wp:posOffset>2028825</wp:posOffset>
+                </wp:positionH>
+                <wp:positionV relativeFrom="paragraph">
+                  <wp:posOffset>79375</wp:posOffset>
+                </wp:positionV>
+                <wp:extent cx="352425" cy="276225"/>
+                <wp:effectExtent l="0" t="0" r="28575" b="28575"/>
+                <wp:wrapSquare wrapText="bothSides"/>
+                <wp:docPr id="7" name="Text Box 2"/>
+                <wp:cNvGraphicFramePr>
+                  <a:graphicFrameLocks xmlns:a="http://schemas.openxmlformats.org/drawingml/2006/main"/>
+                </wp:cNvGraphicFramePr>
+                <a:graphic xmlns:a="http://schemas.openxmlformats.org/drawingml/2006/main">
+                  <a:graphicData uri="http://schemas.microsoft.com/office/word/2010/wordprocessingShape">
+                    <wps:wsp>
+                      <wps:cNvSpPr txBox="1">
+                        <a:spLocks noChangeArrowheads="1"/>
+                      </wps:cNvSpPr>
+                      <wps:spPr bwMode="auto">
+                        <a:xfrm>
+                          <a:off x="0" y="0"/>
+                          <a:ext cx="352425" cy="276225"/>
+                        </a:xfrm>
+                        <a:prstGeom prst="rect">
+                          <a:avLst/>
+                        </a:prstGeom>
+                        <a:solidFill>
+                          <a:srgbClr val="FFFFFF"/>
+                        </a:solidFill>
+                        <a:ln w="9525">
+                          <a:solidFill>
+                            <a:srgbClr val="000000"/>
+                          </a:solidFill>
+                          <a:miter lim="800000"/>
+                          <a:headEnd/>
+                          <a:tailEnd/>
+                        </a:ln>
+                      </wps:spPr>
+                      <wps:txbx>
+                        <w:txbxContent>
+                          <w:p>
+                            <w:r>
+                              <w:t>Q</w:t>
+                            </w:r>
+                          </w:p>
+                        </w:txbxContent>
+                      </wps:txbx>
+                      <wps:bodyPr rot="0" vert="horz" wrap="square" lIns="91440" tIns="45720" rIns="91440" bIns="45720" anchor="t" anchorCtr="0">
+                        <a:noAutofit/>
+                      </wps:bodyPr>
+                    </wps:wsp>
+                  </a:graphicData>
+                </a:graphic>
+                <wp14:sizeRelH relativeFrom="margin">
+                  <wp14:pctWidth>0</wp14:pctWidth>
+                </wp14:sizeRelH>
+                <wp14:sizeRelV relativeFrom="margin">
+                  <wp14:pctHeight>0</wp14:pctHeight>
+                </wp14:sizeRelV>
+              </wp:anchor>
+            </w:drawing>
+          </mc:Choice>
+          <mc:Fallback>
+            <w:pict>
+              <v:shape w14:anchorId="42FA190A" id="_x0000_s1027" type="#_x0000_t202" style="position:absolute;margin-left:159.75pt;margin-top:6.25pt;width:27.75pt;height:21.75pt;z-index:251669504;visibility:visible;mso-wrap-style:square;mso-width-percent:0;mso-height-percent:0;mso-wrap-distance-left:9pt;mso-wrap-distance-top:3.6pt;mso-wrap-distance-right:9pt;mso-wrap-distance-bottom:3.6pt;mso-position-horizontal:absolute;mso-position-horizontal-relative:text;mso-position-vertical:absolute;mso-position-vertical-relative:text;mso-width-percent:0;mso-height-percent:0;mso-width-relative:margin;mso-height-relative:margin;v-text-anchor:top" o:gfxdata="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">
+                <v:textbox>
+                  <w:txbxContent>
+                    <w:p>
+                      <w:r>
+                        <w:t>Q</w:t>
+                      </w:r>
+                    </w:p>
+                  </w:txbxContent>
+                </v:textbox>
+                <w10:wrap type="square"/>
+              </v:shape>
+            </w:pict>
+          </mc:Fallback>
+        </mc:AlternateContent>
+      </w:r>
+      <w:r>
+        <w:rPr>
+          <w:rFonts w:ascii="Arial" w:hAnsi="Arial" w:cs="Arial"/>
+          <w:noProof/>
+          <w:lang w:val="en-US"/>
+        </w:rPr>
+        <mc:AlternateContent>
+          <mc:Choice Requires="wps">
+            <w:drawing>
+              <wp:anchor distT="0" distB="0" distL="114300" distR="114300" simplePos="0" relativeHeight="251660288" behindDoc="0" locked="0" layoutInCell="1" allowOverlap="1" wp14:anchorId="1DAAE608" wp14:editId="28CFA6C6">
+                <wp:simplePos x="0" y="0"/>
+                <wp:positionH relativeFrom="column">
+                  <wp:posOffset>542925</wp:posOffset>
+                </wp:positionH>
+                <wp:positionV relativeFrom="paragraph">
+                  <wp:posOffset>12700</wp:posOffset>
+                </wp:positionV>
+                <wp:extent cx="3552825" cy="3552825"/>
+                <wp:effectExtent l="0" t="0" r="28575" b="28575"/>
+                <wp:wrapNone/>
+                <wp:docPr id="2" name="Oval 2"/>
+                <wp:cNvGraphicFramePr/>
+                <a:graphic xmlns:a="http://schemas.openxmlformats.org/drawingml/2006/main">
+                  <a:graphicData uri="http://schemas.microsoft.com/office/word/2010/wordprocessingShape">
+                    <wps:wsp>
+                      <wps:cNvSpPr/>
+                      <wps:spPr>
+                        <a:xfrm>
+                          <a:off x="0" y="0"/>
+                          <a:ext cx="3552825" cy="3552825"/>
+                        </a:xfrm>
+                        <a:prstGeom prst="ellipse">
+                          <a:avLst/>
+                        </a:prstGeom>
+                        <a:noFill/>
+                      </wps:spPr>
+                      <wps:style>
+                        <a:lnRef idx="2">
+                          <a:schemeClr val="accent1">
+                            <a:shade val="50000"/>
+                          </a:schemeClr>
+                        </a:lnRef>
+                        <a:fillRef idx="1">
+                          <a:schemeClr val="accent1"/>
+                        </a:fillRef>
+                        <a:effectRef idx="0">
+                          <a:schemeClr val="accent1"/>
+                        </a:effectRef>
+                        <a:fontRef idx="minor">
+                          <a:schemeClr val="lt1"/>
+                        </a:fontRef>
+                      </wps:style>
+                      <wps:bodyPr rot="0" spcFirstLastPara="0" vertOverflow="overflow" horzOverflow="overflow" vert="horz" wrap="square" lIns="91440" tIns="45720" rIns="91440" bIns="45720" numCol="1" spcCol="0" rtlCol="0" fromWordArt="0" anchor="ctr" anchorCtr="0" forceAA="0" compatLnSpc="1">
+                        <a:prstTxWarp prst="textNoShape">
+                          <a:avLst/>
+                        </a:prstTxWarp>
+                        <a:noAutofit/>
+                      </wps:bodyPr>
+                    </wps:wsp>
+                  </a:graphicData>
+                </a:graphic>
+              </wp:anchor>
+            </w:drawing>
+          </mc:Choice>
+          <mc:Fallback>
+            <w:pict>
+              <v:oval w14:anchorId="13FB6517" id="Oval 2" o:spid="_x0000_s1026" style="position:absolute;margin-left:42.75pt;margin-top:1pt;width:279.75pt;height:279.75pt;z-index:251660288;visibility:visible;mso-wrap-style:square;mso-wrap-distance-left:9pt;mso-wrap-distance-top:0;mso-wrap-distance-right:9pt;mso-wrap-distance-bottom:0;mso-position-horizontal:absolute;mso-position-horizontal-relative:text;mso-position-vertical:absolute;mso-position-vertical-relative:text;v-text-anchor:middle" o:gfxdata="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" filled="f" strokecolor="#1f3763 [1604]" strokeweight="1pt">
+                <v:stroke joinstyle="miter"/>
+              </v:oval>
+            </w:pict>
+          </mc:Fallback>
+        </mc:AlternateContent>
+      </w:r>
+    </w:p>
+    <w:p>
+      <w:pPr>
+        <w:rPr>
+          <w:rFonts w:ascii="Arial" w:hAnsi="Arial" w:cs="Arial"/>
+          <w:lang w:val="en-US"/>
+        </w:rPr>
+      </w:pPr>
+      <w:r>
+        <w:rPr>
+          <w:rFonts w:ascii="Arial" w:hAnsi="Arial" w:cs="Arial"/>
+          <w:noProof/>
+          <w:lang w:val="en-US"/>
+        </w:rPr>
+        <mc:AlternateContent>
+          <mc:Choice Requires="wps">
+            <w:drawing>
+              <wp:anchor distT="0" distB="0" distL="114300" distR="114300" simplePos="0" relativeHeight="251661312" behindDoc="0" locked="0" layoutInCell="1" allowOverlap="1" wp14:anchorId="0B25B588" wp14:editId="76FDDAF5">
+                <wp:simplePos x="0" y="0"/>
+                <wp:positionH relativeFrom="column">
+                  <wp:posOffset>885825</wp:posOffset>
+                </wp:positionH>
+                <wp:positionV relativeFrom="paragraph">
+                  <wp:posOffset>99695</wp:posOffset>
+                </wp:positionV>
+                <wp:extent cx="2933700" cy="2933700"/>
+                <wp:effectExtent l="0" t="0" r="19050" b="19050"/>
+                <wp:wrapNone/>
+                <wp:docPr id="3" name="Oval 3"/>
+                <wp:cNvGraphicFramePr/>
+                <a:graphic xmlns:a="http://schemas.openxmlformats.org/drawingml/2006/main">
+                  <a:graphicData uri="http://schemas.microsoft.com/office/word/2010/wordprocessingShape">
+                    <wps:wsp>
+                      <wps:cNvSpPr/>
+                      <wps:spPr>
+                        <a:xfrm>
+                          <a:off x="0" y="0"/>
+                          <a:ext cx="2933700" cy="2933700"/>
+                        </a:xfrm>
+                        <a:prstGeom prst="ellipse">
+                          <a:avLst/>
+                        </a:prstGeom>
+                        <a:noFill/>
+                      </wps:spPr>
+                      <wps:style>
+                        <a:lnRef idx="2">
+                          <a:schemeClr val="accent1">
+                            <a:shade val="50000"/>
+                          </a:schemeClr>
+                        </a:lnRef>
+                        <a:fillRef idx="1">
+                          <a:schemeClr val="accent1"/>
+                        </a:fillRef>
+                        <a:effectRef idx="0">
+                          <a:schemeClr val="accent1"/>
+                        </a:effectRef>
+                        <a:fontRef idx="minor">
+                          <a:schemeClr val="lt1"/>
+                        </a:fontRef>
+                      </wps:style>
+                      <wps:bodyPr rot="0" spcFirstLastPara="0" vertOverflow="overflow" horzOverflow="overflow" vert="horz" wrap="square" lIns="91440" tIns="45720" rIns="91440" bIns="45720" numCol="1" spcCol="0" rtlCol="0" fromWordArt="0" anchor="ctr" anchorCtr="0" forceAA="0" compatLnSpc="1">
+                        <a:prstTxWarp prst="textNoShape">
+                          <a:avLst/>
+                        </a:prstTxWarp>
+                        <a:noAutofit/>
+                      </wps:bodyPr>
+                    </wps:wsp>
+                  </a:graphicData>
+                </a:graphic>
+                <wp14:sizeRelH relativeFrom="margin">
+                  <wp14:pctWidth>0</wp14:pctWidth>
+                </wp14:sizeRelH>
+                <wp14:sizeRelV relativeFrom="margin">
+                  <wp14:pctHeight>0</wp14:pctHeight>
+                </wp14:sizeRelV>
+              </wp:anchor>
+            </w:drawing>
+          </mc:Choice>
+          <mc:Fallback>
+            <w:pict>
+              <v:oval w14:anchorId="0EC67C8C" id="Oval 3" o:spid="_x0000_s1026" style="position:absolute;margin-left:69.75pt;margin-top:7.85pt;width:231pt;height:231pt;z-index:251661312;visibility:visible;mso-wrap-style:square;mso-width-percent:0;mso-height-percent:0;mso-wrap-distance-left:9pt;mso-wrap-distance-top:0;mso-wrap-distance-right:9pt;mso-wrap-distance-bottom:0;mso-position-horizontal:absolute;mso-position-horizontal-relative:text;mso-position-vertical:absolute;mso-position-vertical-relative:text;mso-width-percent:0;mso-height-percent:0;mso-width-relative:margin;mso-height-relative:margin;v-text-anchor:middle" o:gfxdata="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" filled="f" strokecolor="#1f3763 [1604]" strokeweight="1pt">
+                <v:stroke joinstyle="miter"/>
+              </v:oval>
+            </w:pict>
+          </mc:Fallback>
+        </mc:AlternateContent>
+      </w:r>
+    </w:p>
+    <w:p>
+      <w:pPr>
+        <w:rPr>
+          <w:rFonts w:ascii="Arial" w:hAnsi="Arial" w:cs="Arial"/>
+          <w:lang w:val="en-US"/>
+        </w:rPr>
+      </w:pPr>
+      <w:r>
+        <w:rPr>
+          <w:rFonts w:ascii="Arial" w:hAnsi="Arial" w:cs="Arial"/>
+          <w:noProof/>
+          <w:lang w:val="en-US"/>
+        </w:rPr>
+        <mc:AlternateContent>
+          <mc:Choice Requires="wps">
+            <w:drawing>
+              <wp:anchor distT="45720" distB="45720" distL="114300" distR="114300" simplePos="0" relativeHeight="251671552" behindDoc="0" locked="0" layoutInCell="1" allowOverlap="1" wp14:anchorId="29A2961F" wp14:editId="0A013EA7">
+                <wp:simplePos x="0" y="0"/>
+                <wp:positionH relativeFrom="column">
+                  <wp:posOffset>2800350</wp:posOffset>
+                </wp:positionH>
+                <wp:positionV relativeFrom="paragraph">
+                  <wp:posOffset>5715</wp:posOffset>
+                </wp:positionV>
+                <wp:extent cx="352425" cy="276225"/>
+                <wp:effectExtent l="0" t="0" r="28575" b="28575"/>
+                <wp:wrapSquare wrapText="bothSides"/>
+                <wp:docPr id="8" name="Text Box 2"/>
+                <wp:cNvGraphicFramePr>
+                  <a:graphicFrameLocks xmlns:a="http://schemas.openxmlformats.org/drawingml/2006/main"/>
+                </wp:cNvGraphicFramePr>
+                <a:graphic xmlns:a="http://schemas.openxmlformats.org/drawingml/2006/main">
+                  <a:graphicData uri="http://schemas.microsoft.com/office/word/2010/wordprocessingShape">
+                    <wps:wsp>
+                      <wps:cNvSpPr txBox="1">
+                        <a:spLocks noChangeArrowheads="1"/>
+                      </wps:cNvSpPr>
+                      <wps:spPr bwMode="auto">
+                        <a:xfrm>
+                          <a:off x="0" y="0"/>
+                          <a:ext cx="352425" cy="276225"/>
+                        </a:xfrm>
+                        <a:prstGeom prst="rect">
+                          <a:avLst/>
+                        </a:prstGeom>
+                        <a:solidFill>
+                          <a:srgbClr val="FFFFFF"/>
+                        </a:solidFill>
+                        <a:ln w="9525">
+                          <a:solidFill>
+                            <a:srgbClr val="000000"/>
+                          </a:solidFill>
+                          <a:miter lim="800000"/>
+                          <a:headEnd/>
+                          <a:tailEnd/>
+                        </a:ln>
+                      </wps:spPr>
+                      <wps:txbx>
+                        <w:txbxContent>
+                          <w:p>
+                            <w:r>
+                              <w:t>Z</w:t>
+                            </w:r>
+                          </w:p>
+                        </w:txbxContent>
+                      </wps:txbx>
+                      <wps:bodyPr rot="0" vert="horz" wrap="square" lIns="91440" tIns="45720" rIns="91440" bIns="45720" anchor="t" anchorCtr="0">
+                        <a:noAutofit/>
+                      </wps:bodyPr>
+                    </wps:wsp>
+                  </a:graphicData>
+                </a:graphic>
+                <wp14:sizeRelH relativeFrom="margin">
+                  <wp14:pctWidth>0</wp14:pctWidth>
+                </wp14:sizeRelH>
+                <wp14:sizeRelV relativeFrom="margin">
+                  <wp14:pctHeight>0</wp14:pctHeight>
+                </wp14:sizeRelV>
+              </wp:anchor>
+            </w:drawing>
+          </mc:Choice>
+          <mc:Fallback>
+            <w:pict>
+              <v:shape w14:anchorId="29A2961F" id="_x0000_s1028" type="#_x0000_t202" style="position:absolute;margin-left:220.5pt;margin-top:.45pt;width:27.75pt;height:21.75pt;z-index:251671552;visibility:visible;mso-wrap-style:square;mso-width-percent:0;mso-height-percent:0;mso-wrap-distance-left:9pt;mso-wrap-distance-top:3.6pt;mso-wrap-distance-right:9pt;mso-wrap-distance-bottom:3.6pt;mso-position-horizontal:absolute;mso-position-horizontal-relative:text;mso-position-vertical:absolute;mso-position-vertical-relative:text;mso-width-percent:0;mso-height-percent:0;mso-width-relative:margin;mso-height-relative:margin;v-text-anchor:top" o:gfxdata="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">
+                <v:textbox>
+                  <w:txbxContent>
+                    <w:p>
+                      <w:r>
+                        <w:t>Z</w:t>
+                      </w:r>
+                    </w:p>
+                  </w:txbxContent>
+                </v:textbox>
+                <w10:wrap type="square"/>
+              </v:shape>
+            </w:pict>
+          </mc:Fallback>
+        </mc:AlternateContent>
+      </w:r>
+      <w:r>
+        <w:rPr>
+          <w:rFonts w:ascii="Arial" w:hAnsi="Arial" w:cs="Arial"/>
+          <w:noProof/>
+          <w:lang w:val="en-US"/>
+        </w:rPr>
+        <mc:AlternateContent>
+          <mc:Choice Requires="wps">
+            <w:drawing>
+              <wp:anchor distT="0" distB="0" distL="114300" distR="114300" simplePos="0" relativeHeight="251662336" behindDoc="0" locked="0" layoutInCell="1" allowOverlap="1" wp14:anchorId="031D50CD" wp14:editId="5AE294D6">
+                <wp:simplePos x="0" y="0"/>
+                <wp:positionH relativeFrom="column">
+                  <wp:posOffset>1181100</wp:posOffset>
+                </wp:positionH>
+                <wp:positionV relativeFrom="paragraph">
+                  <wp:posOffset>177165</wp:posOffset>
+                </wp:positionV>
+                <wp:extent cx="2247900" cy="2247900"/>
+                <wp:effectExtent l="0" t="0" r="19050" b="19050"/>
+                <wp:wrapNone/>
+                <wp:docPr id="4" name="Oval 4"/>
+                <wp:cNvGraphicFramePr/>
+                <a:graphic xmlns:a="http://schemas.openxmlformats.org/drawingml/2006/main">
+                  <a:graphicData uri="http://schemas.microsoft.com/office/word/2010/wordprocessingShape">
+                    <wps:wsp>
+                      <wps:cNvSpPr/>
+                      <wps:spPr>
+                        <a:xfrm>
+                          <a:off x="0" y="0"/>
+                          <a:ext cx="2247900" cy="2247900"/>
+                        </a:xfrm>
+                        <a:prstGeom prst="ellipse">
+                          <a:avLst/>
+                        </a:prstGeom>
+                        <a:noFill/>
+                      </wps:spPr>
+                      <wps:style>
+                        <a:lnRef idx="2">
+                          <a:schemeClr val="accent1">
+                            <a:shade val="50000"/>
+                          </a:schemeClr>
+                        </a:lnRef>
+                        <a:fillRef idx="1">
+                          <a:schemeClr val="accent1"/>
+                        </a:fillRef>
+                        <a:effectRef idx="0">
+                          <a:schemeClr val="accent1"/>
+                        </a:effectRef>
+                        <a:fontRef idx="minor">
+                          <a:schemeClr val="lt1"/>
+                        </a:fontRef>
+                      </wps:style>
+                      <wps:bodyPr rot="0" spcFirstLastPara="0" vertOverflow="overflow" horzOverflow="overflow" vert="horz" wrap="square" lIns="91440" tIns="45720" rIns="91440" bIns="45720" numCol="1" spcCol="0" rtlCol="0" fromWordArt="0" anchor="ctr" anchorCtr="0" forceAA="0" compatLnSpc="1">
+                        <a:prstTxWarp prst="textNoShape">
+                          <a:avLst/>
+                        </a:prstTxWarp>
+                        <a:noAutofit/>
+                      </wps:bodyPr>
+                    </wps:wsp>
+                  </a:graphicData>
+                </a:graphic>
+              </wp:anchor>
+            </w:drawing>
+          </mc:Choice>
+          <mc:Fallback>
+            <w:pict>
+              <v:oval w14:anchorId="6ECFEBDA" id="Oval 4" o:spid="_x0000_s1026" style="position:absolute;margin-left:93pt;margin-top:13.95pt;width:177pt;height:177pt;z-index:251662336;visibility:visible;mso-wrap-style:square;mso-wrap-distance-left:9pt;mso-wrap-distance-top:0;mso-wrap-distance-right:9pt;mso-wrap-distance-bottom:0;mso-position-horizontal:absolute;mso-position-horizontal-relative:text;mso-position-vertical:absolute;mso-position-vertical-relative:text;v-text-anchor:middle" o:gfxdata="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" filled="f" strokecolor="#1f3763 [1604]" strokeweight="1pt">
+                <v:stroke joinstyle="miter"/>
+              </v:oval>
+            </w:pict>
+          </mc:Fallback>
+        </mc:AlternateContent>
+      </w:r>
+    </w:p>
+    <w:p>
+      <w:pPr>
+        <w:rPr>
+          <w:rFonts w:ascii="Arial" w:hAnsi="Arial" w:cs="Arial"/>
+          <w:lang w:val="en-US"/>
+        </w:rPr>
+      </w:pPr>
+      <w:r>
+        <w:rPr>
+          <w:rFonts w:ascii="Arial" w:hAnsi="Arial" w:cs="Arial"/>
+          <w:noProof/>
+          <w:lang w:val="en-US"/>
+        </w:rPr>
+        <mc:AlternateContent>
+          <mc:Choice Requires="wps">
+            <w:drawing>
+              <wp:anchor distT="45720" distB="45720" distL="114300" distR="114300" simplePos="0" relativeHeight="251673600" behindDoc="0" locked="0" layoutInCell="1" allowOverlap="1" wp14:anchorId="72687A9F" wp14:editId="6C253F82">
+                <wp:simplePos x="0" y="0"/>
+                <wp:positionH relativeFrom="column">
+                  <wp:posOffset>2381250</wp:posOffset>
+                </wp:positionH>
+                <wp:positionV relativeFrom="paragraph">
+                  <wp:posOffset>6985</wp:posOffset>
+                </wp:positionV>
+                <wp:extent cx="352425" cy="276225"/>
+                <wp:effectExtent l="0" t="0" r="28575" b="28575"/>
+                <wp:wrapSquare wrapText="bothSides"/>
+                <wp:docPr id="10" name="Text Box 2"/>
+                <wp:cNvGraphicFramePr>
+                  <a:graphicFrameLocks xmlns:a="http://schemas.openxmlformats.org/drawingml/2006/main"/>
+                </wp:cNvGraphicFramePr>
+                <a:graphic xmlns:a="http://schemas.openxmlformats.org/drawingml/2006/main">
+                  <a:graphicData uri="http://schemas.microsoft.com/office/word/2010/wordprocessingShape">
+                    <wps:wsp>
+                      <wps:cNvSpPr txBox="1">
+                        <a:spLocks noChangeArrowheads="1"/>
+                      </wps:cNvSpPr>
+                      <wps:spPr bwMode="auto">
+                        <a:xfrm>
+                          <a:off x="0" y="0"/>
+                          <a:ext cx="352425" cy="276225"/>
+                        </a:xfrm>
+                        <a:prstGeom prst="rect">
+                          <a:avLst/>
+                        </a:prstGeom>
+                        <a:solidFill>
+                          <a:srgbClr val="FFFFFF"/>
+                        </a:solidFill>
+                        <a:ln w="9525">
+                          <a:solidFill>
+                            <a:srgbClr val="000000"/>
+                          </a:solidFill>
+                          <a:miter lim="800000"/>
+                          <a:headEnd/>
+                          <a:tailEnd/>
+                        </a:ln>
+                      </wps:spPr>
+                      <wps:txbx>
+                        <w:txbxContent>
+                          <w:p>
+                            <w:r>
+                              <w:t>W</w:t>
+                            </w:r>
+                          </w:p>
+                        </w:txbxContent>
+                      </wps:txbx>
+                      <wps:bodyPr rot="0" vert="horz" wrap="square" lIns="91440" tIns="45720" rIns="91440" bIns="45720" anchor="t" anchorCtr="0">
+                        <a:noAutofit/>
+                      </wps:bodyPr>
+                    </wps:wsp>
+                  </a:graphicData>
+                </a:graphic>
+                <wp14:sizeRelH relativeFrom="margin">
+                  <wp14:pctWidth>0</wp14:pctWidth>
+                </wp14:sizeRelH>
+                <wp14:sizeRelV relativeFrom="margin">
+                  <wp14:pctHeight>0</wp14:pctHeight>
+                </wp14:sizeRelV>
+              </wp:anchor>
+            </w:drawing>
+          </mc:Choice>
+          <mc:Fallback>
+            <w:pict>
+              <v:shape w14:anchorId="72687A9F" id="_x0000_s1029" type="#_x0000_t202" style="position:absolute;margin-left:187.5pt;margin-top:.55pt;width:27.75pt;height:21.75pt;z-index:251673600;visibility:visible;mso-wrap-style:square;mso-width-percent:0;mso-height-percent:0;mso-wrap-distance-left:9pt;mso-wrap-distance-top:3.6pt;mso-wrap-distance-right:9pt;mso-wrap-distance-bottom:3.6pt;mso-position-horizontal:absolute;mso-position-horizontal-relative:text;mso-position-vertical:absolute;mso-position-vertical-relative:text;mso-width-percent:0;mso-height-percent:0;mso-width-relative:margin;mso-height-relative:margin;v-text-anchor:top" o:gfxdata="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">
+                <v:textbox>
+                  <w:txbxContent>
+                    <w:p>
+                      <w:r>
+                        <w:t>W</w:t>
+                      </w:r>
+                    </w:p>
+                  </w:txbxContent>
+                </v:textbox>
+                <w10:wrap type="square"/>
+              </v:shape>
+            </w:pict>
+          </mc:Fallback>
+        </mc:AlternateContent>
+      </w:r>
+    </w:p>
+    <w:p>
+      <w:pPr>
+        <w:rPr>
+          <w:rFonts w:ascii="Arial" w:hAnsi="Arial" w:cs="Arial"/>
+          <w:lang w:val="en-US"/>
+        </w:rPr>
+      </w:pPr>
+      <w:r>
+        <w:rPr>
+          <w:rFonts w:ascii="Arial" w:hAnsi="Arial" w:cs="Arial"/>
+          <w:noProof/>
+          <w:lang w:val="en-US"/>
+        </w:rPr>
+        <mc:AlternateContent>
+          <mc:Choice Requires="wps">
+            <w:drawing>
+              <wp:anchor distT="0" distB="0" distL="114300" distR="114300" simplePos="0" relativeHeight="251663360" behindDoc="0" locked="0" layoutInCell="1" allowOverlap="1" wp14:anchorId="7183CE6A" wp14:editId="52B98046">
+                <wp:simplePos x="0" y="0"/>
+                <wp:positionH relativeFrom="column">
+                  <wp:posOffset>1676400</wp:posOffset>
+                </wp:positionH>
+                <wp:positionV relativeFrom="paragraph">
+                  <wp:posOffset>65405</wp:posOffset>
+                </wp:positionV>
+                <wp:extent cx="1352550" cy="1371600"/>
+                <wp:effectExtent l="0" t="0" r="19050" b="19050"/>
+                <wp:wrapNone/>
+                <wp:docPr id="5" name="Oval 5"/>
+                <wp:cNvGraphicFramePr/>
+                <a:graphic xmlns:a="http://schemas.openxmlformats.org/drawingml/2006/main">
+                  <a:graphicData uri="http://schemas.microsoft.com/office/word/2010/wordprocessingShape">
+                    <wps:wsp>
+                      <wps:cNvSpPr/>
+                      <wps:spPr>
+                        <a:xfrm>
+                          <a:off x="0" y="0"/>
+                          <a:ext cx="1352550" cy="1371600"/>
+                        </a:xfrm>
+                        <a:prstGeom prst="ellipse">
+                          <a:avLst/>
+                        </a:prstGeom>
+                        <a:noFill/>
+                      </wps:spPr>
+                      <wps:style>
+                        <a:lnRef idx="2">
+                          <a:schemeClr val="accent1">
+                            <a:shade val="50000"/>
+                          </a:schemeClr>
+                        </a:lnRef>
+                        <a:fillRef idx="1">
+                          <a:schemeClr val="accent1"/>
+                        </a:fillRef>
+                        <a:effectRef idx="0">
+                          <a:schemeClr val="accent1"/>
+                        </a:effectRef>
+                        <a:fontRef idx="minor">
+                          <a:schemeClr val="lt1"/>
+                        </a:fontRef>
+                      </wps:style>
+                      <wps:bodyPr rot="0" spcFirstLastPara="0" vertOverflow="overflow" horzOverflow="overflow" vert="horz" wrap="square" lIns="91440" tIns="45720" rIns="91440" bIns="45720" numCol="1" spcCol="0" rtlCol="0" fromWordArt="0" anchor="ctr" anchorCtr="0" forceAA="0" compatLnSpc="1">
+                        <a:prstTxWarp prst="textNoShape">
+                          <a:avLst/>
+                        </a:prstTxWarp>
+                        <a:noAutofit/>
+                      </wps:bodyPr>
+                    </wps:wsp>
+                  </a:graphicData>
+                </a:graphic>
+              </wp:anchor>
+            </w:drawing>
+          </mc:Choice>
+          <mc:Fallback>
+            <w:pict>
+              <v:oval w14:anchorId="48B51110" id="Oval 5" o:spid="_x0000_s1026" style="position:absolute;margin-left:132pt;margin-top:5.15pt;width:106.5pt;height:108pt;z-index:251663360;visibility:visible;mso-wrap-style:square;mso-wrap-distance-left:9pt;mso-wrap-distance-top:0;mso-wrap-distance-right:9pt;mso-wrap-distance-bottom:0;mso-position-horizontal:absolute;mso-position-horizontal-relative:text;mso-position-vertical:absolute;mso-position-vertical-relative:text;v-text-anchor:middle" o:gfxdata="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" filled="f" strokecolor="#1f3763 [1604]" strokeweight="1pt">
+                <v:stroke joinstyle="miter"/>
+              </v:oval>
+            </w:pict>
+          </mc:Fallback>
+        </mc:AlternateContent>
+      </w:r>
+    </w:p>
+    <w:p>
+      <w:pPr>
+        <w:rPr>
+          <w:rFonts w:ascii="Arial" w:hAnsi="Arial" w:cs="Arial"/>
+          <w:lang w:val="en-US"/>
+        </w:rPr>
+      </w:pPr>
+    </w:p>
+    <w:p>
+      <w:pPr>
+        <w:rPr>
+          <w:rFonts w:ascii="Arial" w:hAnsi="Arial" w:cs="Arial"/>
+          <w:lang w:val="en-US"/>
+        </w:rPr>
+      </w:pPr>
+      <w:r>
+        <w:rPr>
+          <w:rFonts w:ascii="Arial" w:hAnsi="Arial" w:cs="Arial"/>
+          <w:noProof/>
+          <w:lang w:val="en-US"/>
+        </w:rPr>
+        <mc:AlternateContent>
+          <mc:Choice Requires="wps">
+            <w:drawing>
+              <wp:anchor distT="45720" distB="45720" distL="114300" distR="114300" simplePos="0" relativeHeight="251665408" behindDoc="0" locked="0" layoutInCell="1" allowOverlap="1" wp14:anchorId="4C23AF28" wp14:editId="25CF5C4D">
+                <wp:simplePos x="0" y="0"/>
+                <wp:positionH relativeFrom="column">
+                  <wp:posOffset>2190750</wp:posOffset>
+                </wp:positionH>
+                <wp:positionV relativeFrom="paragraph">
+                  <wp:posOffset>10795</wp:posOffset>
+                </wp:positionV>
+                <wp:extent cx="352425" cy="276225"/>
+                <wp:effectExtent l="0" t="0" r="28575" b="28575"/>
+                <wp:wrapSquare wrapText="bothSides"/>
+                <wp:docPr id="217" name="Text Box 2"/>
+                <wp:cNvGraphicFramePr>
+                  <a:graphicFrameLocks xmlns:a="http://schemas.openxmlformats.org/drawingml/2006/main"/>
+                </wp:cNvGraphicFramePr>
+                <a:graphic xmlns:a="http://schemas.openxmlformats.org/drawingml/2006/main">
+                  <a:graphicData uri="http://schemas.microsoft.com/office/word/2010/wordprocessingShape">
+                    <wps:wsp>
+                      <wps:cNvSpPr txBox="1">
+                        <a:spLocks noChangeArrowheads="1"/>
+                      </wps:cNvSpPr>
+                      <wps:spPr bwMode="auto">
+                        <a:xfrm>
+                          <a:off x="0" y="0"/>
+                          <a:ext cx="352425" cy="276225"/>
+                        </a:xfrm>
+                        <a:prstGeom prst="rect">
+                          <a:avLst/>
+                        </a:prstGeom>
+                        <a:solidFill>
+                          <a:srgbClr val="FFFFFF"/>
+                        </a:solidFill>
+                        <a:ln w="9525">
+                          <a:solidFill>
+                            <a:srgbClr val="000000"/>
+                          </a:solidFill>
+                          <a:miter lim="800000"/>
+                          <a:headEnd/>
+                          <a:tailEnd/>
+                        </a:ln>
+                      </wps:spPr>
+                      <wps:txbx>
+                        <w:txbxContent>
+                          <w:p>
+                            <w:r>
+                              <w:t>N</w:t>
+                            </w:r>
+                          </w:p>
+                        </w:txbxContent>
+                      </wps:txbx>
+                      <wps:bodyPr rot="0" vert="horz" wrap="square" lIns="91440" tIns="45720" rIns="91440" bIns="45720" anchor="t" anchorCtr="0">
+                        <a:noAutofit/>
+                      </wps:bodyPr>
+                    </wps:wsp>
+                  </a:graphicData>
+                </a:graphic>
+                <wp14:sizeRelH relativeFrom="margin">
+                  <wp14:pctWidth>0</wp14:pctWidth>
+                </wp14:sizeRelH>
+                <wp14:sizeRelV relativeFrom="margin">
+                  <wp14:pctHeight>0</wp14:pctHeight>
+                </wp14:sizeRelV>
+              </wp:anchor>
+            </w:drawing>
+          </mc:Choice>
+          <mc:Fallback>
+            <w:pict>
+              <v:shape w14:anchorId="4C23AF28" id="_x0000_s1030" type="#_x0000_t202" style="position:absolute;margin-left:172.5pt;margin-top:.85pt;width:27.75pt;height:21.75pt;z-index:251665408;visibility:visible;mso-wrap-style:square;mso-width-percent:0;mso-height-percent:0;mso-wrap-distance-left:9pt;mso-wrap-distance-top:3.6pt;mso-wrap-distance-right:9pt;mso-wrap-distance-bottom:3.6pt;mso-position-horizontal:absolute;mso-position-horizontal-relative:text;mso-position-vertical:absolute;mso-position-vertical-relative:text;mso-width-percent:0;mso-height-percent:0;mso-width-relative:margin;mso-height-relative:margin;v-text-anchor:top" o:gfxdata="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">
+                <v:textbox>
+                  <w:txbxContent>
+                    <w:p>
+                      <w:r>
+                        <w:t>N</w:t>
+                      </w:r>
+                    </w:p>
+                  </w:txbxContent>
+                </v:textbox>
+                <w10:wrap type="square"/>
+              </v:shape>
+            </w:pict>
+          </mc:Fallback>
+        </mc:AlternateContent>
+      </w:r>
+    </w:p>
+    <w:p>
+      <w:pPr>
+        <w:rPr>
+          <w:rFonts w:ascii="Arial" w:hAnsi="Arial" w:cs="Arial"/>
+          <w:lang w:val="en-US"/>
+        </w:rPr>
+      </w:pPr>
+    </w:p>
+    <w:p>
+      <w:pPr>
+        <w:rPr>
+          <w:rFonts w:ascii="Arial" w:hAnsi="Arial" w:cs="Arial"/>
+          <w:lang w:val="en-US"/>
+        </w:rPr>
+      </w:pPr>
+    </w:p>
+    <w:p>
+      <w:pPr>
+        <w:rPr>
+          <w:rFonts w:ascii="Arial" w:hAnsi="Arial" w:cs="Arial"/>
+          <w:lang w:val="en-US"/>
+        </w:rPr>
+      </w:pPr>
+    </w:p>
+    <w:p>
+      <w:pPr>
+        <w:rPr>
+          <w:rFonts w:ascii="Arial" w:hAnsi="Arial" w:cs="Arial"/>
+          <w:lang w:val="en-US"/>
+        </w:rPr>
+      </w:pPr>
+    </w:p>
+    <w:p>
+      <w:pPr>
+        <w:rPr>
+          <w:rFonts w:ascii="Arial" w:hAnsi="Arial" w:cs="Arial"/>
+          <w:lang w:val="en-US"/>
+        </w:rPr>
+      </w:pPr>
+    </w:p>
+    <w:p>
+      <w:pPr>
+        <w:rPr>
+          <w:rFonts w:ascii="Arial" w:hAnsi="Arial" w:cs="Arial"/>
+          <w:lang w:val="en-US"/>
+        </w:rPr>
+      </w:pPr>
+    </w:p>
+    <w:p>
+      <w:pPr>
+        <w:rPr>
+          <w:rFonts w:ascii="Arial" w:hAnsi="Arial" w:cs="Arial"/>
+          <w:lang w:val="en-US"/>
+        </w:rPr>
+      </w:pPr>
+    </w:p>
+    <w:p>
+      <w:pPr>
+        <w:rPr>
+          <w:rFonts w:ascii="Arial" w:hAnsi="Arial" w:cs="Arial"/>
+          <w:sz w:val="24"/>
+          <w:szCs w:val="24"/>
+          <w:lang w:val="en-US"/>
+        </w:rPr>
+      </w:pPr>
+    </w:p>
+    <w:p>
+      <w:pPr>
+        <w:rPr>
+          <w:rFonts w:ascii="Arial" w:hAnsi="Arial" w:cs="Arial"/>
+          <w:sz w:val="24"/>
+          <w:szCs w:val="24"/>
+          <w:lang w:val="en-US"/>
+        </w:rPr>
+      </w:pPr>
+    </w:p>
+    <w:p>
+      <w:pPr>
+        <w:rPr>
+          <w:rFonts w:ascii="Arial" w:hAnsi="Arial" w:cs="Arial"/>
+          <w:b/>
+          <w:bCs/>
+          <w:lang w:val="en-US"/>
+        </w:rPr>
+      </w:pPr>
+    </w:p>
+    <w:p>
+      <w:pPr>
+        <w:rPr>
+          <w:rFonts w:ascii="Arial" w:hAnsi="Arial" w:cs="Arial"/>
+          <w:b/>
+          <w:bCs/>
+          <w:lang w:val="en-US"/>
+        </w:rPr>
+      </w:pPr>
+      <w:r>
+        <w:rPr>
+          <w:rFonts w:ascii="Arial" w:hAnsi="Arial" w:cs="Arial"/>
+          <w:b/>
+          <w:bCs/>
+          <w:lang w:val="en-US"/>
+        </w:rPr>
+        <w:lastRenderedPageBreak/>
+        <w:t>Set notation</w:t>
+      </w:r>
+    </w:p>
+    <w:p>
+      <w:pPr>
+        <w:rPr>
+          <w:rFonts w:ascii="Arial" w:hAnsi="Arial" w:cs="Arial"/>
+          <w:i/>
+          <w:iCs/>
+          <w:lang w:val="en-US"/>
+        </w:rPr>
+      </w:pPr>
+      <w:r>
+        <w:rPr>
+          <w:rFonts w:ascii="Arial" w:hAnsi="Arial" w:cs="Arial"/>
+          <w:i/>
+          <w:iCs/>
+          <w:lang w:val="en-US"/>
+        </w:rPr>
+        <w:t>See tables at top of document</w:t>
+      </w:r>
+    </w:p>
+    <w:p>
+      <w:pPr>
+        <w:rPr>
+          <w:rFonts w:ascii="Arial" w:hAnsi="Arial" w:cs="Arial"/>
+          <w:u w:val="single"/>
+          <w:lang w:val="en-US"/>
+        </w:rPr>
+      </w:pPr>
+      <w:r>
+        <w:rPr>
+          <w:rFonts w:ascii="Arial" w:hAnsi="Arial" w:cs="Arial"/>
+          <w:u w:val="single"/>
+          <w:lang w:val="en-US"/>
+        </w:rPr>
+        <w:t>Subset definition</w:t>
+      </w:r>
+    </w:p>
+    <w:p>
+      <w:pPr>
+        <w:rPr>
+          <w:rFonts w:ascii="Arial" w:hAnsi="Arial" w:cs="Arial"/>
+          <w:lang w:val="en-US"/>
+        </w:rPr>
+      </w:pPr>
+      <w:r>
+        <w:rPr>
+          <w:rFonts w:ascii="Arial" w:hAnsi="Arial" w:cs="Arial"/>
+          <w:lang w:val="en-US"/>
+        </w:rPr>
+        <w:t xml:space="preserve">If every element in set A is also an element of set B, then A is a subset of B, written as A </w:t>
+      </w:r>
+      <w:r>
+        <w:rPr>
+          <w:rFonts w:ascii="Cambria Math" w:eastAsia="Times New Roman" w:hAnsi="Cambria Math" w:cs="Cambria Math"/>
+          <w:lang w:eastAsia="en-GB"/>
+        </w:rPr>
+        <w:t>⊆</w:t>
+      </w:r>
+      <w:r>
+        <w:rPr>
+          <w:rFonts w:ascii="Arial" w:hAnsi="Arial" w:cs="Arial"/>
+          <w:lang w:val="en-US"/>
+        </w:rPr>
+        <w:t xml:space="preserve"> B.</w:t>
+      </w:r>
+    </w:p>
+    <w:p>
+      <w:pPr>
+        <w:rPr>
+          <w:rFonts w:ascii="Arial" w:hAnsi="Arial" w:cs="Arial"/>
+          <w:lang w:val="en-US"/>
+        </w:rPr>
+      </w:pPr>
+      <w:r>
+        <w:rPr>
+          <w:rFonts w:ascii="Arial" w:hAnsi="Arial" w:cs="Arial"/>
+          <w:lang w:val="en-US"/>
+        </w:rPr>
+        <w:t xml:space="preserve">If A </w:t>
+      </w:r>
+      <w:r>
+        <w:rPr>
+          <w:rFonts w:ascii="Cambria Math" w:eastAsia="Times New Roman" w:hAnsi="Cambria Math" w:cs="Cambria Math"/>
+          <w:lang w:eastAsia="en-GB"/>
+        </w:rPr>
+        <w:t>⊆</w:t>
+      </w:r>
+      <w:r>
+        <w:rPr>
+          <w:rFonts w:ascii="Arial" w:hAnsi="Arial" w:cs="Arial"/>
+          <w:lang w:val="en-US"/>
+        </w:rPr>
+        <w:t xml:space="preserve"> B &amp; there is an element of B that is not in A, then A is a proper subset of B. </w:t>
+      </w:r>
+      <w:proofErr w:type="gramStart"/>
+      <w:r>
+        <w:rPr>
+          <w:rFonts w:ascii="Arial" w:hAnsi="Arial" w:cs="Arial"/>
+          <w:lang w:val="en-US"/>
+        </w:rPr>
+        <w:t>e.g.</w:t>
+      </w:r>
+      <w:proofErr w:type="gramEnd"/>
+      <w:r>
+        <w:rPr>
+          <w:rFonts w:ascii="Arial" w:hAnsi="Arial" w:cs="Arial"/>
+          <w:lang w:val="en-US"/>
+        </w:rPr>
+        <w:t xml:space="preserve"> B = {2, 4, 6, 8, 10}, A = {2, 4, 6}, A </w:t>
+      </w:r>
+      <w:r>
+        <w:rPr>
+          <w:rFonts w:ascii="Cambria Math" w:eastAsia="Times New Roman" w:hAnsi="Cambria Math" w:cs="Cambria Math"/>
+          <w:lang w:eastAsia="en-GB"/>
+        </w:rPr>
+        <w:t>⊆</w:t>
+      </w:r>
+      <w:r>
+        <w:rPr>
+          <w:rFonts w:ascii="Arial" w:hAnsi="Arial" w:cs="Arial"/>
+          <w:lang w:val="en-US"/>
+        </w:rPr>
+        <w:t xml:space="preserve"> B</w:t>
+      </w:r>
+    </w:p>
+    <w:p>
+      <w:pPr>
+        <w:rPr>
+          <w:rFonts w:ascii="Arial" w:hAnsi="Arial" w:cs="Arial"/>
+          <w:lang w:val="en-US"/>
+        </w:rPr>
+      </w:pPr>
+    </w:p>
+    <w:p>
+      <w:pPr>
+        <w:rPr>
+          <w:rFonts w:ascii="Arial" w:eastAsia="Times New Roman" w:hAnsi="Arial" w:cs="Arial"/>
+          <w:lang w:eastAsia="en-GB"/>
+        </w:rPr>
+      </w:pPr>
+      <w:r>
+        <w:rPr>
+          <w:rFonts w:ascii="Arial" w:hAnsi="Arial" w:cs="Arial"/>
+          <w:lang w:val="en-US"/>
+        </w:rPr>
+        <w:t xml:space="preserve">Red </w:t>
+      </w:r>
+      <w:r>
+        <w:rPr>
+          <w:rFonts w:ascii="Cambria Math" w:eastAsia="Times New Roman" w:hAnsi="Cambria Math" w:cs="Cambria Math"/>
+          <w:lang w:eastAsia="en-GB"/>
+        </w:rPr>
+        <w:t>∈</w:t>
+      </w:r>
+      <w:r>
+        <w:rPr>
+          <w:rFonts w:ascii="Arial" w:eastAsia="Times New Roman" w:hAnsi="Arial" w:cs="Arial"/>
+          <w:lang w:eastAsia="en-GB"/>
+        </w:rPr>
+        <w:t xml:space="preserve"> {red, orange, yellow, green, blue, indigo, violet}</w:t>
+      </w:r>
+    </w:p>
+    <w:p>
+      <w:pPr>
+        <w:rPr>
+          <w:rFonts w:ascii="Arial" w:eastAsia="Times New Roman" w:hAnsi="Arial" w:cs="Arial"/>
+          <w:lang w:eastAsia="en-GB"/>
+        </w:rPr>
+      </w:pPr>
+      <w:r>
+        <w:rPr>
+          <w:rFonts w:ascii="Arial" w:eastAsia="Times New Roman" w:hAnsi="Arial" w:cs="Arial"/>
+          <w:lang w:eastAsia="en-GB"/>
+        </w:rPr>
+        <w:tab/>
+        <w:t>The element red, is an element of the set containing the colours of the rainbow</w:t>
+      </w:r>
+    </w:p>
+    <w:p>
+      <w:pPr>
+        <w:rPr>
+          <w:rFonts w:ascii="Arial" w:eastAsia="Times New Roman" w:hAnsi="Arial" w:cs="Arial"/>
+          <w:lang w:eastAsia="en-GB"/>
+        </w:rPr>
+      </w:pPr>
+    </w:p>
+    <w:p>
+      <w:pPr>
+        <w:rPr>
+          <w:rFonts w:ascii="Arial" w:eastAsia="Times New Roman" w:hAnsi="Arial" w:cs="Arial"/>
+          <w:lang w:eastAsia="en-GB"/>
+        </w:rPr>
+      </w:pPr>
+      <w:r>
+        <w:rPr>
+          <w:rFonts w:ascii="Arial" w:eastAsia="Times New Roman" w:hAnsi="Arial" w:cs="Arial"/>
+          <w:lang w:eastAsia="en-GB"/>
+        </w:rPr>
+        <w:t xml:space="preserve">{Red} </w:t>
+      </w:r>
+      <w:r>
+        <w:rPr>
+          <w:rFonts w:ascii="Cambria Math" w:eastAsia="Times New Roman" w:hAnsi="Cambria Math" w:cs="Cambria Math"/>
+          <w:lang w:eastAsia="en-GB"/>
+        </w:rPr>
+        <w:t xml:space="preserve">∉ </w:t>
+      </w:r>
+      <w:r>
+        <w:rPr>
+          <w:rFonts w:ascii="Arial" w:eastAsia="Times New Roman" w:hAnsi="Arial" w:cs="Arial"/>
+          <w:lang w:eastAsia="en-GB"/>
+        </w:rPr>
+        <w:t>{red, orange, yellow, green, blue, indigo, violet}</w:t>
+      </w:r>
+    </w:p>
+    <w:p>
+      <w:pPr>
+        <w:rPr>
+          <w:rFonts w:ascii="Arial" w:eastAsia="Times New Roman" w:hAnsi="Arial" w:cs="Arial"/>
+          <w:lang w:eastAsia="en-GB"/>
+        </w:rPr>
+      </w:pPr>
+      <w:r>
+        <w:rPr>
+          <w:rFonts w:ascii="Arial" w:eastAsia="Times New Roman" w:hAnsi="Arial" w:cs="Arial"/>
+          <w:lang w:eastAsia="en-GB"/>
+        </w:rPr>
+        <w:tab/>
+        <w:t>The set containing the word red, is not an element of the set containing the colours of the rainbow (nested set)</w:t>
+      </w:r>
+    </w:p>
+    <w:p>
+      <w:pPr>
+        <w:rPr>
+          <w:rFonts w:ascii="Arial" w:hAnsi="Arial" w:cs="Arial"/>
+          <w:sz w:val="24"/>
+          <w:szCs w:val="24"/>
+          <w:lang w:val="en-US"/>
+        </w:rPr>
+      </w:pPr>
+    </w:p>
+    <w:p>
+      <w:pPr>
+        <w:rPr>
+          <w:rFonts w:ascii="Arial" w:hAnsi="Arial" w:cs="Arial"/>
+          <w:u w:val="single"/>
+          <w:lang w:val="en-US"/>
+        </w:rPr>
+      </w:pPr>
+      <w:r>
+        <w:rPr>
+          <w:rFonts w:ascii="Arial" w:hAnsi="Arial" w:cs="Arial"/>
+          <w:u w:val="single"/>
+          <w:lang w:val="en-US"/>
+        </w:rPr>
+        <w:t>Set of natural numbers</w:t>
+      </w:r>
+    </w:p>
+    <w:p>
+      <w:pPr>
+        <w:rPr>
+          <w:rFonts w:ascii="Arial" w:hAnsi="Arial" w:cs="Arial"/>
+          <w:lang w:val="en-US"/>
+        </w:rPr>
+      </w:pPr>
+      <w:r>
+        <w:rPr>
+          <w:rFonts w:ascii="Arial" w:hAnsi="Arial" w:cs="Arial"/>
+          <w:lang w:val="en-US"/>
+        </w:rPr>
+        <w:t xml:space="preserve">N = </w:t>
+      </w:r>
+      <w:proofErr w:type="gramStart"/>
+      <w:r>
+        <w:rPr>
+          <w:rFonts w:ascii="Arial" w:hAnsi="Arial" w:cs="Arial"/>
+          <w:lang w:val="en-US"/>
+        </w:rPr>
+        <w:t>{ x</w:t>
+      </w:r>
+      <w:proofErr w:type="gramEnd"/>
+      <w:r>
+        <w:rPr>
+          <w:rFonts w:ascii="Arial" w:hAnsi="Arial" w:cs="Arial"/>
+          <w:lang w:val="en-US"/>
+        </w:rPr>
+        <w:t xml:space="preserve"> </w:t>
+      </w:r>
+      <w:r>
+        <w:rPr>
+          <w:rFonts w:ascii="Cambria Math" w:eastAsia="Times New Roman" w:hAnsi="Cambria Math" w:cs="Cambria Math"/>
+          <w:lang w:eastAsia="en-GB"/>
+        </w:rPr>
+        <w:t xml:space="preserve">∈ </w:t>
+      </w:r>
+      <w:r>
+        <w:rPr>
+          <w:rFonts w:ascii="Arial" w:eastAsia="Times New Roman" w:hAnsi="Arial" w:cs="Arial"/>
+          <w:lang w:eastAsia="en-GB"/>
+        </w:rPr>
+        <w:t>Z | x &gt; 0</w:t>
+      </w:r>
+      <w:r>
+        <w:rPr>
+          <w:rFonts w:ascii="Arial" w:hAnsi="Arial" w:cs="Arial"/>
+          <w:lang w:val="en-US"/>
+        </w:rPr>
+        <w:t xml:space="preserve"> }</w:t>
+      </w:r>
+    </w:p>
+    <w:p>
+      <w:pPr>
+        <w:rPr>
+          <w:rFonts w:ascii="Arial" w:hAnsi="Arial" w:cs="Arial"/>
+          <w:lang w:val="en-US"/>
+        </w:rPr>
+      </w:pPr>
+      <w:r>
+        <w:rPr>
+          <w:rFonts w:ascii="Arial" w:hAnsi="Arial" w:cs="Arial"/>
+          <w:lang w:val="en-US"/>
+        </w:rPr>
+        <w:tab/>
+      </w:r>
+      <w:proofErr w:type="gramStart"/>
+      <w:r>
+        <w:rPr>
+          <w:rFonts w:ascii="Arial" w:hAnsi="Arial" w:cs="Arial"/>
+          <w:lang w:val="en-US"/>
+        </w:rPr>
+        <w:t>i.e.</w:t>
+      </w:r>
+      <w:proofErr w:type="gramEnd"/>
+      <w:r>
+        <w:rPr>
+          <w:rFonts w:ascii="Arial" w:hAnsi="Arial" w:cs="Arial"/>
+          <w:lang w:val="en-US"/>
+        </w:rPr>
+        <w:t xml:space="preserve"> x is an element of integers, such that (|) x is greater than 0</w:t>
+      </w:r>
+    </w:p>
+    <w:p>
+      <w:pPr>
+        <w:rPr>
+          <w:rFonts w:ascii="Arial" w:hAnsi="Arial" w:cs="Arial"/>
+          <w:lang w:val="en-US"/>
+        </w:rPr>
+      </w:pPr>
+    </w:p>
+    <w:p>
+      <w:pPr>
+        <w:rPr>
+          <w:rFonts w:ascii="Arial" w:hAnsi="Arial" w:cs="Arial"/>
+          <w:b/>
+          <w:bCs/>
+          <w:lang w:val="en-US"/>
+        </w:rPr>
+      </w:pPr>
+      <w:r>
+        <w:rPr>
+          <w:rFonts w:ascii="Arial" w:hAnsi="Arial" w:cs="Arial"/>
+          <w:b/>
+          <w:bCs/>
+          <w:lang w:val="en-US"/>
+        </w:rPr>
+        <w:t>Set operations</w:t>
+      </w:r>
+    </w:p>
+    <w:p>
+      <w:pPr>
+        <w:pStyle w:val="ListParagraph"/>
+        <w:numPr>
+          <w:ilvl w:val="0"/>
+          <w:numId w:val="7"/>
+        </w:numPr>
+        <w:rPr>
+          <w:rFonts w:ascii="Arial" w:hAnsi="Arial" w:cs="Arial"/>
+          <w:lang w:val="en-US"/>
+        </w:rPr>
+      </w:pPr>
+      <w:r>
+        <w:rPr>
+          <w:rFonts w:ascii="Arial" w:hAnsi="Arial" w:cs="Arial"/>
+          <w:lang w:val="en-US"/>
+        </w:rPr>
+        <w:t>Set intersection</w:t>
+      </w:r>
+    </w:p>
+    <w:p>
+      <w:pPr>
+        <w:pStyle w:val="ListParagraph"/>
+        <w:numPr>
+          <w:ilvl w:val="1"/>
+          <w:numId w:val="7"/>
+        </w:numPr>
+        <w:rPr>
+          <w:rFonts w:ascii="Arial" w:hAnsi="Arial" w:cs="Arial"/>
+          <w:lang w:val="en-US"/>
+        </w:rPr>
+      </w:pPr>
+      <w:r>
+        <w:rPr>
+          <w:rFonts w:ascii="Arial" w:eastAsia="Times New Roman" w:hAnsi="Arial" w:cs="Arial"/>
+          <w:lang w:eastAsia="en-GB"/>
+        </w:rPr>
+        <w:t>A ∩ B</w:t>
+      </w:r>
+      <w:r>
+        <w:rPr>
+          <w:rFonts w:ascii="Arial" w:eastAsia="Times New Roman" w:hAnsi="Arial" w:cs="Arial"/>
+          <w:lang w:eastAsia="en-GB"/>
+        </w:rPr>
+        <w:t xml:space="preserve"> – A intersects B</w:t>
+      </w:r>
+    </w:p>
+    <w:p>
+      <w:pPr>
+        <w:pStyle w:val="ListParagraph"/>
+        <w:numPr>
+          <w:ilvl w:val="2"/>
+          <w:numId w:val="7"/>
+        </w:numPr>
+        <w:rPr>
+          <w:rFonts w:ascii="Arial" w:hAnsi="Arial" w:cs="Arial"/>
+          <w:lang w:val="en-US"/>
+        </w:rPr>
+      </w:pPr>
+      <w:r>
+        <w:rPr>
+          <w:rFonts w:ascii="Arial" w:eastAsia="Times New Roman" w:hAnsi="Arial" w:cs="Arial"/>
+          <w:lang w:eastAsia="en-GB"/>
+        </w:rPr>
+        <w:t xml:space="preserve">Formal notation: </w:t>
+      </w:r>
+      <w:proofErr w:type="gramStart"/>
+      <w:r>
+        <w:rPr>
+          <w:rFonts w:ascii="Arial" w:eastAsia="Times New Roman" w:hAnsi="Arial" w:cs="Arial"/>
+          <w:lang w:eastAsia="en-GB"/>
+        </w:rPr>
+        <w:t xml:space="preserve">{ </w:t>
+      </w:r>
+      <w:proofErr w:type="spellStart"/>
+      <w:r>
+        <w:rPr>
+          <w:rFonts w:ascii="Arial" w:eastAsia="Times New Roman" w:hAnsi="Arial" w:cs="Arial"/>
+          <w:lang w:eastAsia="en-GB"/>
+        </w:rPr>
+        <w:t>x</w:t>
+      </w:r>
+      <w:proofErr w:type="gramEnd"/>
+      <w:r>
+        <w:rPr>
+          <w:rFonts w:ascii="Cambria Math" w:eastAsia="Times New Roman" w:hAnsi="Cambria Math" w:cs="Cambria Math"/>
+          <w:lang w:eastAsia="en-GB"/>
+        </w:rPr>
+        <w:t>∈</w:t>
+      </w:r>
+      <w:r>
+        <w:rPr>
+          <w:rFonts w:ascii="Arial" w:eastAsia="Times New Roman" w:hAnsi="Arial" w:cs="Arial"/>
+          <w:lang w:eastAsia="en-GB"/>
+        </w:rPr>
+        <w:t>A</w:t>
+      </w:r>
+      <w:proofErr w:type="spellEnd"/>
+      <w:r>
+        <w:rPr>
+          <w:rFonts w:ascii="Arial" w:eastAsia="Times New Roman" w:hAnsi="Arial" w:cs="Arial"/>
+          <w:lang w:eastAsia="en-GB"/>
+        </w:rPr>
+        <w:t xml:space="preserve"> and </w:t>
+      </w:r>
+      <w:proofErr w:type="spellStart"/>
+      <w:r>
+        <w:rPr>
+          <w:rFonts w:ascii="Arial" w:eastAsia="Times New Roman" w:hAnsi="Arial" w:cs="Arial"/>
+          <w:lang w:eastAsia="en-GB"/>
+        </w:rPr>
+        <w:t>x</w:t>
+      </w:r>
+      <w:r>
+        <w:rPr>
+          <w:rFonts w:ascii="Cambria Math" w:eastAsia="Times New Roman" w:hAnsi="Cambria Math" w:cs="Cambria Math"/>
+          <w:lang w:eastAsia="en-GB"/>
+        </w:rPr>
+        <w:t>∈</w:t>
+      </w:r>
+      <w:r>
+        <w:rPr>
+          <w:rFonts w:ascii="Arial" w:eastAsia="Times New Roman" w:hAnsi="Arial" w:cs="Arial"/>
+          <w:lang w:eastAsia="en-GB"/>
+        </w:rPr>
+        <w:t>B</w:t>
+      </w:r>
+      <w:proofErr w:type="spellEnd"/>
+      <w:r>
+        <w:rPr>
+          <w:rFonts w:ascii="Arial" w:eastAsia="Times New Roman" w:hAnsi="Arial" w:cs="Arial"/>
+          <w:lang w:eastAsia="en-GB"/>
+        </w:rPr>
+        <w:t xml:space="preserve"> }</w:t>
+      </w:r>
+    </w:p>
+    <w:p>
+      <w:pPr>
+        <w:pStyle w:val="ListParagraph"/>
+        <w:numPr>
+          <w:ilvl w:val="0"/>
+          <w:numId w:val="7"/>
+        </w:numPr>
+        <w:rPr>
+          <w:rFonts w:ascii="Arial" w:hAnsi="Arial" w:cs="Arial"/>
+          <w:lang w:val="en-US"/>
+        </w:rPr>
+      </w:pPr>
+      <w:r>
+        <w:rPr>
+          <w:rFonts w:ascii="Arial" w:eastAsia="Times New Roman" w:hAnsi="Arial" w:cs="Arial"/>
+          <w:lang w:eastAsia="en-GB"/>
+        </w:rPr>
+        <w:t>Set union</w:t>
+      </w:r>
+    </w:p>
+    <w:p>
+      <w:pPr>
+        <w:pStyle w:val="ListParagraph"/>
+        <w:numPr>
+          <w:ilvl w:val="1"/>
+          <w:numId w:val="7"/>
+        </w:numPr>
+        <w:rPr>
+          <w:rFonts w:ascii="Arial" w:hAnsi="Arial" w:cs="Arial"/>
+          <w:lang w:val="en-US"/>
+        </w:rPr>
+      </w:pPr>
+      <w:r>
+        <w:rPr>
+          <w:rFonts w:ascii="Arial" w:eastAsia="Times New Roman" w:hAnsi="Arial" w:cs="Arial"/>
+          <w:lang w:eastAsia="en-GB"/>
+        </w:rPr>
+        <w:t>A </w:t>
+      </w:r>
+      <w:r>
+        <w:rPr>
+          <w:rFonts w:ascii="Cambria Math" w:eastAsia="Times New Roman" w:hAnsi="Cambria Math" w:cs="Cambria Math"/>
+          <w:lang w:eastAsia="en-GB"/>
+        </w:rPr>
+        <w:t>∪</w:t>
+      </w:r>
+      <w:r>
+        <w:rPr>
+          <w:rFonts w:ascii="Arial" w:eastAsia="Times New Roman" w:hAnsi="Arial" w:cs="Arial"/>
+          <w:lang w:eastAsia="en-GB"/>
+        </w:rPr>
+        <w:t> B</w:t>
+      </w:r>
+    </w:p>
+    <w:p>
+      <w:pPr>
+        <w:pStyle w:val="ListParagraph"/>
+        <w:numPr>
+          <w:ilvl w:val="2"/>
+          <w:numId w:val="7"/>
+        </w:numPr>
+        <w:rPr>
+          <w:rFonts w:ascii="Arial" w:hAnsi="Arial" w:cs="Arial"/>
+          <w:lang w:val="en-US"/>
+        </w:rPr>
+      </w:pPr>
+      <w:r>
+        <w:rPr>
+          <w:rFonts w:ascii="Arial" w:eastAsia="Times New Roman" w:hAnsi="Arial" w:cs="Arial"/>
+          <w:lang w:eastAsia="en-GB"/>
+        </w:rPr>
+        <w:t xml:space="preserve">Formal notation: </w:t>
+      </w:r>
+      <w:proofErr w:type="gramStart"/>
+      <w:r>
+        <w:rPr>
+          <w:rFonts w:ascii="Arial" w:eastAsia="Times New Roman" w:hAnsi="Arial" w:cs="Arial"/>
+          <w:lang w:eastAsia="en-GB"/>
+        </w:rPr>
+        <w:t xml:space="preserve">{ </w:t>
+      </w:r>
+      <w:proofErr w:type="spellStart"/>
+      <w:r>
+        <w:rPr>
+          <w:rFonts w:ascii="Arial" w:eastAsia="Times New Roman" w:hAnsi="Arial" w:cs="Arial"/>
+          <w:lang w:eastAsia="en-GB"/>
+        </w:rPr>
+        <w:t>x</w:t>
+      </w:r>
+      <w:proofErr w:type="gramEnd"/>
+      <w:r>
+        <w:rPr>
+          <w:rFonts w:ascii="Cambria Math" w:eastAsia="Times New Roman" w:hAnsi="Cambria Math" w:cs="Cambria Math"/>
+          <w:lang w:eastAsia="en-GB"/>
+        </w:rPr>
+        <w:t>∈</w:t>
+      </w:r>
+      <w:r>
+        <w:rPr>
+          <w:rFonts w:ascii="Arial" w:eastAsia="Times New Roman" w:hAnsi="Arial" w:cs="Arial"/>
+          <w:lang w:eastAsia="en-GB"/>
+        </w:rPr>
+        <w:t>A</w:t>
+      </w:r>
+      <w:proofErr w:type="spellEnd"/>
+      <w:r>
+        <w:rPr>
+          <w:rFonts w:ascii="Arial" w:eastAsia="Times New Roman" w:hAnsi="Arial" w:cs="Arial"/>
+          <w:lang w:eastAsia="en-GB"/>
+        </w:rPr>
+        <w:t xml:space="preserve"> or </w:t>
+      </w:r>
+      <w:proofErr w:type="spellStart"/>
+      <w:r>
+        <w:rPr>
+          <w:rFonts w:ascii="Arial" w:eastAsia="Times New Roman" w:hAnsi="Arial" w:cs="Arial"/>
+          <w:lang w:eastAsia="en-GB"/>
+        </w:rPr>
+        <w:t>x</w:t>
+      </w:r>
+      <w:r>
+        <w:rPr>
+          <w:rFonts w:ascii="Cambria Math" w:eastAsia="Times New Roman" w:hAnsi="Cambria Math" w:cs="Cambria Math"/>
+          <w:lang w:eastAsia="en-GB"/>
+        </w:rPr>
+        <w:t>∈</w:t>
+      </w:r>
+      <w:r>
+        <w:rPr>
+          <w:rFonts w:ascii="Arial" w:eastAsia="Times New Roman" w:hAnsi="Arial" w:cs="Arial"/>
+          <w:lang w:eastAsia="en-GB"/>
+        </w:rPr>
+        <w:t>B</w:t>
+      </w:r>
+      <w:proofErr w:type="spellEnd"/>
+      <w:r>
+        <w:rPr>
+          <w:rFonts w:ascii="Arial" w:eastAsia="Times New Roman" w:hAnsi="Arial" w:cs="Arial"/>
+          <w:lang w:eastAsia="en-GB"/>
+        </w:rPr>
+        <w:t xml:space="preserve"> }</w:t>
+      </w:r>
+    </w:p>
+    <w:p>
+      <w:pPr>
+        <w:pStyle w:val="ListParagraph"/>
+        <w:numPr>
+          <w:ilvl w:val="0"/>
+          <w:numId w:val="7"/>
+        </w:numPr>
+        <w:rPr>
+          <w:rFonts w:ascii="Arial" w:hAnsi="Arial" w:cs="Arial"/>
+          <w:lang w:val="en-US"/>
+        </w:rPr>
+      </w:pPr>
+      <w:r>
+        <w:rPr>
+          <w:rFonts w:ascii="Arial" w:eastAsia="Times New Roman" w:hAnsi="Arial" w:cs="Arial"/>
+          <w:lang w:eastAsia="en-GB"/>
+        </w:rPr>
+        <w:t>Set difference</w:t>
+      </w:r>
+    </w:p>
+    <w:p>
+      <w:pPr>
+        <w:pStyle w:val="ListParagraph"/>
+        <w:numPr>
+          <w:ilvl w:val="1"/>
+          <w:numId w:val="7"/>
+        </w:numPr>
+        <w:rPr>
+          <w:rFonts w:ascii="Arial" w:hAnsi="Arial" w:cs="Arial"/>
+          <w:lang w:val="en-US"/>
+        </w:rPr>
+      </w:pPr>
+      <w:r>
+        <w:rPr>
+          <w:rFonts w:ascii="Arial" w:eastAsia="Times New Roman" w:hAnsi="Arial" w:cs="Arial"/>
+          <w:lang w:eastAsia="en-GB"/>
+        </w:rPr>
+        <w:t>A – B</w:t>
+      </w:r>
+    </w:p>
+    <w:p>
+      <w:pPr>
+        <w:pStyle w:val="ListParagraph"/>
+        <w:numPr>
+          <w:ilvl w:val="2"/>
+          <w:numId w:val="7"/>
+        </w:numPr>
+        <w:rPr>
+          <w:rFonts w:ascii="Arial" w:hAnsi="Arial" w:cs="Arial"/>
+          <w:lang w:val="en-US"/>
+        </w:rPr>
+      </w:pPr>
+      <w:r>
+        <w:rPr>
+          <w:rFonts w:ascii="Arial" w:eastAsia="Times New Roman" w:hAnsi="Arial" w:cs="Arial"/>
+          <w:lang w:eastAsia="en-GB"/>
+        </w:rPr>
+        <w:t xml:space="preserve">Formal notation: </w:t>
+      </w:r>
+      <w:proofErr w:type="gramStart"/>
+      <w:r>
+        <w:rPr>
+          <w:rFonts w:ascii="Arial" w:eastAsia="Times New Roman" w:hAnsi="Arial" w:cs="Arial"/>
+          <w:lang w:eastAsia="en-GB"/>
+        </w:rPr>
+        <w:t xml:space="preserve">{ </w:t>
+      </w:r>
+      <w:proofErr w:type="spellStart"/>
+      <w:r>
+        <w:rPr>
+          <w:rFonts w:ascii="Arial" w:eastAsia="Times New Roman" w:hAnsi="Arial" w:cs="Arial"/>
+          <w:lang w:eastAsia="en-GB"/>
+        </w:rPr>
+        <w:t>x</w:t>
+      </w:r>
+      <w:proofErr w:type="gramEnd"/>
+      <w:r>
+        <w:rPr>
+          <w:rFonts w:ascii="Cambria Math" w:eastAsia="Times New Roman" w:hAnsi="Cambria Math" w:cs="Cambria Math"/>
+          <w:lang w:eastAsia="en-GB"/>
+        </w:rPr>
+        <w:t>∈</w:t>
+      </w:r>
+      <w:r>
+        <w:rPr>
+          <w:rFonts w:ascii="Arial" w:eastAsia="Times New Roman" w:hAnsi="Arial" w:cs="Arial"/>
+          <w:lang w:eastAsia="en-GB"/>
+        </w:rPr>
+        <w:t>A</w:t>
+      </w:r>
+      <w:proofErr w:type="spellEnd"/>
+      <w:r>
+        <w:rPr>
+          <w:rFonts w:ascii="Arial" w:eastAsia="Times New Roman" w:hAnsi="Arial" w:cs="Arial"/>
+          <w:lang w:eastAsia="en-GB"/>
+        </w:rPr>
+        <w:t xml:space="preserve"> and </w:t>
+      </w:r>
+      <w:proofErr w:type="spellStart"/>
+      <w:r>
+        <w:rPr>
+          <w:rFonts w:ascii="Arial" w:eastAsia="Times New Roman" w:hAnsi="Arial" w:cs="Arial"/>
+          <w:lang w:eastAsia="en-GB"/>
+        </w:rPr>
+        <w:t>x</w:t>
+      </w:r>
+      <w:r>
+        <w:rPr>
+          <w:rFonts w:ascii="Cambria Math" w:eastAsia="Times New Roman" w:hAnsi="Cambria Math" w:cs="Cambria Math"/>
+          <w:lang w:eastAsia="en-GB"/>
+        </w:rPr>
+        <w:t>∉</w:t>
+      </w:r>
+      <w:r>
+        <w:rPr>
+          <w:rFonts w:ascii="Arial" w:eastAsia="Times New Roman" w:hAnsi="Arial" w:cs="Arial"/>
+          <w:lang w:eastAsia="en-GB"/>
+        </w:rPr>
+        <w:t>B</w:t>
+      </w:r>
+      <w:proofErr w:type="spellEnd"/>
+      <w:r>
+        <w:rPr>
+          <w:rFonts w:ascii="Arial" w:eastAsia="Times New Roman" w:hAnsi="Arial" w:cs="Arial"/>
+          <w:lang w:eastAsia="en-GB"/>
+        </w:rPr>
+        <w:t xml:space="preserve"> }</w:t>
+      </w:r>
+    </w:p>
+    <w:p>
+      <w:pPr>
+        <w:pStyle w:val="ListParagraph"/>
+        <w:numPr>
+          <w:ilvl w:val="0"/>
+          <w:numId w:val="7"/>
+        </w:numPr>
+        <w:rPr>
+          <w:rFonts w:ascii="Arial" w:hAnsi="Arial" w:cs="Arial"/>
+          <w:lang w:val="en-US"/>
+        </w:rPr>
+      </w:pPr>
+      <w:r>
+        <w:rPr>
+          <w:rFonts w:ascii="Arial" w:eastAsia="Times New Roman" w:hAnsi="Arial" w:cs="Arial"/>
+          <w:lang w:eastAsia="en-GB"/>
+        </w:rPr>
+        <w:t>Set complement</w:t>
+      </w:r>
+    </w:p>
+    <w:p>
+      <w:pPr>
+        <w:pStyle w:val="ListParagraph"/>
+        <w:numPr>
+          <w:ilvl w:val="1"/>
+          <w:numId w:val="7"/>
+        </w:numPr>
+        <w:rPr>
+          <w:rFonts w:ascii="Arial" w:hAnsi="Arial" w:cs="Arial"/>
+          <w:lang w:val="en-US"/>
+        </w:rPr>
+      </w:pPr>
+      <w:r>
+        <w:rPr>
+          <w:rFonts w:ascii="Arial" w:eastAsia="Times New Roman" w:hAnsi="Arial" w:cs="Arial"/>
+          <w:lang w:eastAsia="en-GB"/>
+        </w:rPr>
+        <w:t>A</w:t>
+      </w:r>
+      <w:r>
+        <w:rPr>
+          <w:rFonts w:ascii="Arial" w:eastAsia="Times New Roman" w:hAnsi="Arial" w:cs="Arial"/>
+          <w:vertAlign w:val="superscript"/>
+          <w:lang w:eastAsia="en-GB"/>
+        </w:rPr>
+        <w:t>c</w:t>
+      </w:r>
+    </w:p>
+    <w:p>
+      <w:pPr>
+        <w:pStyle w:val="ListParagraph"/>
+        <w:numPr>
+          <w:ilvl w:val="2"/>
+          <w:numId w:val="7"/>
+        </w:numPr>
+        <w:rPr>
+          <w:rFonts w:ascii="Arial" w:hAnsi="Arial" w:cs="Arial"/>
+          <w:lang w:val="en-US"/>
+        </w:rPr>
+      </w:pPr>
+      <w:r>
+        <w:rPr>
+          <w:rFonts w:ascii="Arial" w:eastAsia="Times New Roman" w:hAnsi="Arial" w:cs="Arial"/>
+          <w:lang w:eastAsia="en-GB"/>
+        </w:rPr>
+        <w:t xml:space="preserve">Formal notation: </w:t>
+      </w:r>
+      <w:proofErr w:type="gramStart"/>
+      <w:r>
+        <w:rPr>
+          <w:rFonts w:ascii="Arial" w:eastAsia="Times New Roman" w:hAnsi="Arial" w:cs="Arial"/>
+          <w:lang w:eastAsia="en-GB"/>
+        </w:rPr>
+        <w:t xml:space="preserve">{ </w:t>
+      </w:r>
+      <w:proofErr w:type="spellStart"/>
+      <w:r>
+        <w:rPr>
+          <w:rFonts w:ascii="Arial" w:eastAsia="Times New Roman" w:hAnsi="Arial" w:cs="Arial"/>
+          <w:lang w:eastAsia="en-GB"/>
+        </w:rPr>
+        <w:t>x</w:t>
+      </w:r>
+      <w:proofErr w:type="gramEnd"/>
+      <w:r>
+        <w:rPr>
+          <w:rFonts w:ascii="Cambria Math" w:eastAsia="Times New Roman" w:hAnsi="Cambria Math" w:cs="Cambria Math"/>
+          <w:lang w:eastAsia="en-GB"/>
+        </w:rPr>
+        <w:t>∉</w:t>
+      </w:r>
+      <w:r>
+        <w:rPr>
+          <w:rFonts w:ascii="Arial" w:eastAsia="Times New Roman" w:hAnsi="Arial" w:cs="Arial"/>
+          <w:lang w:eastAsia="en-GB"/>
+        </w:rPr>
+        <w:t>A</w:t>
+      </w:r>
+      <w:proofErr w:type="spellEnd"/>
+      <w:r>
+        <w:rPr>
+          <w:rFonts w:ascii="Arial" w:eastAsia="Times New Roman" w:hAnsi="Arial" w:cs="Arial"/>
+          <w:lang w:eastAsia="en-GB"/>
+        </w:rPr>
+        <w:t xml:space="preserve"> }</w:t>
+      </w:r>
+    </w:p>
+    <w:p>
+      <w:pPr>
+        <w:pStyle w:val="ListParagraph"/>
+        <w:numPr>
+          <w:ilvl w:val="2"/>
+          <w:numId w:val="7"/>
+        </w:numPr>
+        <w:rPr>
+          <w:rFonts w:ascii="Arial" w:hAnsi="Arial" w:cs="Arial"/>
+          <w:lang w:val="en-US"/>
+        </w:rPr>
+      </w:pPr>
+      <w:r>
+        <w:rPr>
+          <w:rFonts w:ascii="Arial" w:eastAsia="Times New Roman" w:hAnsi="Arial" w:cs="Arial"/>
+          <w:lang w:eastAsia="en-GB"/>
+        </w:rPr>
+        <w:t>Let U represent the universal set, then the comple</w:t>
+      </w:r>
+      <w:r>
+        <w:rPr>
+          <w:rFonts w:ascii="Arial" w:eastAsia="Times New Roman" w:hAnsi="Arial" w:cs="Arial"/>
+          <w:lang w:eastAsia="en-GB"/>
+        </w:rPr>
+        <w:t>ment of set A is the set of all elements in U that not an element of A</w:t>
+      </w:r>
+    </w:p>
+    <w:p>
+      <w:pPr>
+        <w:pStyle w:val="ListParagraph"/>
+        <w:numPr>
+          <w:ilvl w:val="2"/>
+          <w:numId w:val="7"/>
+        </w:numPr>
+        <w:rPr>
+          <w:rFonts w:ascii="Arial" w:hAnsi="Arial" w:cs="Arial"/>
+          <w:lang w:val="en-US"/>
+        </w:rPr>
+      </w:pPr>
+      <w:r>
+        <w:rPr>
+          <w:rFonts w:ascii="Arial" w:eastAsia="Times New Roman" w:hAnsi="Arial" w:cs="Arial"/>
+          <w:lang w:eastAsia="en-GB"/>
+        </w:rPr>
+        <w:t xml:space="preserve">E.g. U = </w:t>
+      </w:r>
+      <w:proofErr w:type="gramStart"/>
+      <w:r>
+        <w:rPr>
+          <w:rFonts w:ascii="Arial" w:eastAsia="Times New Roman" w:hAnsi="Arial" w:cs="Arial"/>
+          <w:lang w:eastAsia="en-GB"/>
+        </w:rPr>
+        <w:t>{ Z</w:t>
+      </w:r>
+      <w:proofErr w:type="gramEnd"/>
+      <w:r>
+        <w:rPr>
+          <w:rFonts w:ascii="Arial" w:eastAsia="Times New Roman" w:hAnsi="Arial" w:cs="Arial"/>
+          <w:lang w:eastAsia="en-GB"/>
+        </w:rPr>
+        <w:t xml:space="preserve"> }, E = { x </w:t>
+      </w:r>
+      <w:r>
+        <w:rPr>
+          <w:rFonts w:ascii="Cambria Math" w:eastAsia="Times New Roman" w:hAnsi="Cambria Math" w:cs="Cambria Math"/>
+          <w:lang w:eastAsia="en-GB"/>
+        </w:rPr>
+        <w:t>∈</w:t>
+      </w:r>
+      <w:r>
+        <w:rPr>
+          <w:rFonts w:ascii="Cambria Math" w:eastAsia="Times New Roman" w:hAnsi="Cambria Math" w:cs="Cambria Math"/>
+          <w:lang w:eastAsia="en-GB"/>
+        </w:rPr>
+        <w:t xml:space="preserve"> </w:t>
+      </w:r>
+      <w:r>
+        <w:rPr>
+          <w:rFonts w:ascii="Arial" w:eastAsia="Times New Roman" w:hAnsi="Arial" w:cs="Arial"/>
+          <w:lang w:eastAsia="en-GB"/>
+        </w:rPr>
+        <w:t>Z | x = 2i }</w:t>
+      </w:r>
+    </w:p>
+    <w:p>
+      <w:pPr>
+        <w:pStyle w:val="ListParagraph"/>
+        <w:ind w:left="2160"/>
+        <w:rPr>
+          <w:rFonts w:ascii="Arial" w:hAnsi="Arial" w:cs="Arial"/>
+          <w:lang w:val="en-US"/>
+        </w:rPr>
+      </w:pPr>
+      <w:r>
+        <w:rPr>
+          <w:rFonts w:ascii="Arial" w:hAnsi="Arial" w:cs="Arial"/>
+          <w:noProof/>
+          <w:lang w:val="en-US"/>
+        </w:rPr>
+        <mc:AlternateContent>
+          <mc:Choice Requires="wps">
+            <w:drawing>
+              <wp:anchor distT="45720" distB="45720" distL="114300" distR="114300" simplePos="0" relativeHeight="251677696" behindDoc="0" locked="0" layoutInCell="1" allowOverlap="1" wp14:anchorId="32E8822D" wp14:editId="479939A6">
+                <wp:simplePos x="0" y="0"/>
+                <wp:positionH relativeFrom="column">
+                  <wp:posOffset>5057775</wp:posOffset>
+                </wp:positionH>
+                <wp:positionV relativeFrom="paragraph">
+                  <wp:posOffset>216535</wp:posOffset>
+                </wp:positionV>
+                <wp:extent cx="581025" cy="257175"/>
+                <wp:effectExtent l="0" t="0" r="28575" b="28575"/>
+                <wp:wrapSquare wrapText="bothSides"/>
+                <wp:docPr id="13" name="Text Box 2"/>
+                <wp:cNvGraphicFramePr>
+                  <a:graphicFrameLocks xmlns:a="http://schemas.openxmlformats.org/drawingml/2006/main"/>
+                </wp:cNvGraphicFramePr>
+                <a:graphic xmlns:a="http://schemas.openxmlformats.org/drawingml/2006/main">
+                  <a:graphicData uri="http://schemas.microsoft.com/office/word/2010/wordprocessingShape">
+                    <wps:wsp>
+                      <wps:cNvSpPr txBox="1">
+                        <a:spLocks noChangeArrowheads="1"/>
+                      </wps:cNvSpPr>
+                      <wps:spPr bwMode="auto">
+                        <a:xfrm>
+                          <a:off x="0" y="0"/>
+                          <a:ext cx="581025" cy="257175"/>
+                        </a:xfrm>
+                        <a:prstGeom prst="rect">
+                          <a:avLst/>
+                        </a:prstGeom>
+                        <a:solidFill>
+                          <a:srgbClr val="FFFFFF"/>
+                        </a:solidFill>
+                        <a:ln w="9525">
+                          <a:solidFill>
+                            <a:srgbClr val="000000"/>
+                          </a:solidFill>
+                          <a:miter lim="800000"/>
+                          <a:headEnd/>
+                          <a:tailEnd/>
+                        </a:ln>
+                      </wps:spPr>
+                      <wps:txbx>
+                        <w:txbxContent>
+                          <w:p>
+                            <w:r>
+                              <w:t>U = Z</w:t>
+                            </w:r>
+                          </w:p>
+                        </w:txbxContent>
+                      </wps:txbx>
+                      <wps:bodyPr rot="0" vert="horz" wrap="square" lIns="91440" tIns="45720" rIns="91440" bIns="45720" anchor="t" anchorCtr="0">
+                        <a:noAutofit/>
+                      </wps:bodyPr>
+                    </wps:wsp>
+                  </a:graphicData>
+                </a:graphic>
+                <wp14:sizeRelH relativeFrom="margin">
+                  <wp14:pctWidth>0</wp14:pctWidth>
+                </wp14:sizeRelH>
+                <wp14:sizeRelV relativeFrom="margin">
+                  <wp14:pctHeight>0</wp14:pctHeight>
+                </wp14:sizeRelV>
+              </wp:anchor>
+            </w:drawing>
+          </mc:Choice>
+          <mc:Fallback>
+            <w:pict>
+              <v:shape w14:anchorId="32E8822D" id="_x0000_s1031" type="#_x0000_t202" style="position:absolute;left:0;text-align:left;margin-left:398.25pt;margin-top:17.05pt;width:45.75pt;height:20.25pt;z-index:251677696;visibility:visible;mso-wrap-style:square;mso-width-percent:0;mso-height-percent:0;mso-wrap-distance-left:9pt;mso-wrap-distance-top:3.6pt;mso-wrap-distance-right:9pt;mso-wrap-distance-bottom:3.6pt;mso-position-horizontal:absolute;mso-position-horizontal-relative:text;mso-position-vertical:absolute;mso-position-vertical-relative:text;mso-width-percent:0;mso-height-percent:0;mso-width-relative:margin;mso-height-relative:margin;v-text-anchor:top" o:gfxdata="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">
+                <v:textbox>
+                  <w:txbxContent>
+                    <w:p>
+                      <w:r>
+                        <w:t>U = Z</w:t>
+                      </w:r>
+                    </w:p>
+                  </w:txbxContent>
+                </v:textbox>
+                <w10:wrap type="square"/>
+              </v:shape>
+            </w:pict>
+          </mc:Fallback>
+        </mc:AlternateContent>
+      </w:r>
+      <w:r>
+        <w:rPr>
+          <w:rFonts w:ascii="Arial" w:eastAsia="Times New Roman" w:hAnsi="Arial" w:cs="Arial"/>
+          <w:noProof/>
+          <w:lang w:eastAsia="en-GB"/>
+        </w:rPr>
+        <mc:AlternateContent>
+          <mc:Choice Requires="wps">
+            <w:drawing>
+              <wp:anchor distT="0" distB="0" distL="114300" distR="114300" simplePos="0" relativeHeight="251674624" behindDoc="0" locked="0" layoutInCell="1" allowOverlap="1" wp14:anchorId="0CE15475" wp14:editId="7F65B1CD">
+                <wp:simplePos x="0" y="0"/>
+                <wp:positionH relativeFrom="column">
+                  <wp:posOffset>1438275</wp:posOffset>
+                </wp:positionH>
+                <wp:positionV relativeFrom="paragraph">
+                  <wp:posOffset>111760</wp:posOffset>
+                </wp:positionV>
+                <wp:extent cx="4314825" cy="1171575"/>
+                <wp:effectExtent l="0" t="0" r="28575" b="28575"/>
+                <wp:wrapNone/>
+                <wp:docPr id="11" name="Rectangle 11"/>
+                <wp:cNvGraphicFramePr/>
+                <a:graphic xmlns:a="http://schemas.openxmlformats.org/drawingml/2006/main">
+                  <a:graphicData uri="http://schemas.microsoft.com/office/word/2010/wordprocessingShape">
+                    <wps:wsp>
+                      <wps:cNvSpPr/>
+                      <wps:spPr>
+                        <a:xfrm>
+                          <a:off x="0" y="0"/>
+                          <a:ext cx="4314825" cy="1171575"/>
+                        </a:xfrm>
+                        <a:prstGeom prst="rect">
+                          <a:avLst/>
+                        </a:prstGeom>
+                        <a:noFill/>
+                      </wps:spPr>
+                      <wps:style>
+                        <a:lnRef idx="2">
+                          <a:schemeClr val="accent1">
+                            <a:shade val="50000"/>
+                          </a:schemeClr>
+                        </a:lnRef>
+                        <a:fillRef idx="1">
+                          <a:schemeClr val="accent1"/>
+                        </a:fillRef>
+                        <a:effectRef idx="0">
+                          <a:schemeClr val="accent1"/>
+                        </a:effectRef>
+                        <a:fontRef idx="minor">
+                          <a:schemeClr val="lt1"/>
+                        </a:fontRef>
+                      </wps:style>
+                      <wps:bodyPr rot="0" spcFirstLastPara="0" vertOverflow="overflow" horzOverflow="overflow" vert="horz" wrap="square" lIns="91440" tIns="45720" rIns="91440" bIns="45720" numCol="1" spcCol="0" rtlCol="0" fromWordArt="0" anchor="ctr" anchorCtr="0" forceAA="0" compatLnSpc="1">
+                        <a:prstTxWarp prst="textNoShape">
+                          <a:avLst/>
+                        </a:prstTxWarp>
+                        <a:noAutofit/>
+                      </wps:bodyPr>
+                    </wps:wsp>
+                  </a:graphicData>
+                </a:graphic>
+              </wp:anchor>
+            </w:drawing>
+          </mc:Choice>
+          <mc:Fallback>
+            <w:pict>
+              <v:rect w14:anchorId="345BBCF6" id="Rectangle 11" o:spid="_x0000_s1026" style="position:absolute;margin-left:113.25pt;margin-top:8.8pt;width:339.75pt;height:92.25pt;z-index:251674624;visibility:visible;mso-wrap-style:square;mso-wrap-distance-left:9pt;mso-wrap-distance-top:0;mso-wrap-distance-right:9pt;mso-wrap-distance-bottom:0;mso-position-horizontal:absolute;mso-position-horizontal-relative:text;mso-position-vertical:absolute;mso-position-vertical-relative:text;v-text-anchor:middle" o:gfxdata="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" filled="f" strokecolor="#1f3763 [1604]" strokeweight="1pt"/>
+            </w:pict>
+          </mc:Fallback>
+        </mc:AlternateContent>
+      </w:r>
+    </w:p>
+    <w:p>
+      <w:pPr>
+        <w:rPr>
+          <w:rFonts w:ascii="Arial" w:hAnsi="Arial" w:cs="Arial"/>
+          <w:lang w:val="en-US"/>
+        </w:rPr>
+      </w:pPr>
+      <w:r>
+        <w:rPr>
+          <w:rFonts w:ascii="Arial" w:hAnsi="Arial" w:cs="Arial"/>
+          <w:noProof/>
+          <w:lang w:val="en-US"/>
+        </w:rPr>
+        <mc:AlternateContent>
+          <mc:Choice Requires="wps">
+            <w:drawing>
+              <wp:anchor distT="45720" distB="45720" distL="114300" distR="114300" simplePos="0" relativeHeight="251679744" behindDoc="0" locked="0" layoutInCell="1" allowOverlap="1" wp14:anchorId="17A1FD12" wp14:editId="0D3D359E">
+                <wp:simplePos x="0" y="0"/>
+                <wp:positionH relativeFrom="column">
+                  <wp:posOffset>3590925</wp:posOffset>
+                </wp:positionH>
+                <wp:positionV relativeFrom="paragraph">
+                  <wp:posOffset>86360</wp:posOffset>
+                </wp:positionV>
+                <wp:extent cx="1171575" cy="619125"/>
+                <wp:effectExtent l="0" t="0" r="28575" b="28575"/>
+                <wp:wrapSquare wrapText="bothSides"/>
+                <wp:docPr id="14" name="Text Box 2"/>
+                <wp:cNvGraphicFramePr>
+                  <a:graphicFrameLocks xmlns:a="http://schemas.openxmlformats.org/drawingml/2006/main"/>
+                </wp:cNvGraphicFramePr>
+                <a:graphic xmlns:a="http://schemas.openxmlformats.org/drawingml/2006/main">
+                  <a:graphicData uri="http://schemas.microsoft.com/office/word/2010/wordprocessingShape">
+                    <wps:wsp>
+                      <wps:cNvSpPr txBox="1">
+                        <a:spLocks noChangeArrowheads="1"/>
+                      </wps:cNvSpPr>
+                      <wps:spPr bwMode="auto">
+                        <a:xfrm>
+                          <a:off x="0" y="0"/>
+                          <a:ext cx="1171575" cy="619125"/>
+                        </a:xfrm>
+                        <a:prstGeom prst="rect">
+                          <a:avLst/>
+                        </a:prstGeom>
+                        <a:solidFill>
+                          <a:srgbClr val="FFFFFF"/>
+                        </a:solidFill>
+                        <a:ln w="9525">
+                          <a:solidFill>
+                            <a:srgbClr val="000000"/>
+                          </a:solidFill>
+                          <a:miter lim="800000"/>
+                          <a:headEnd/>
+                          <a:tailEnd/>
+                        </a:ln>
+                      </wps:spPr>
+                      <wps:txbx>
+                        <w:txbxContent>
+                          <w:p>
+                            <w:pPr>
+                              <w:rPr>
+                                <w:rFonts w:ascii="Arial" w:eastAsia="Times New Roman" w:hAnsi="Arial" w:cs="Arial"/>
+                                <w:vertAlign w:val="superscript"/>
+                                <w:lang w:eastAsia="en-GB"/>
+                              </w:rPr>
+                            </w:pPr>
+                            <w:proofErr w:type="spellStart"/>
+                            <w:r>
+                              <w:t>E</w:t>
+                            </w:r>
+                            <w:r>
+                              <w:rPr>
+                                <w:rFonts w:ascii="Arial" w:eastAsia="Times New Roman" w:hAnsi="Arial" w:cs="Arial"/>
+                                <w:vertAlign w:val="superscript"/>
+                                <w:lang w:eastAsia="en-GB"/>
+                              </w:rPr>
+                              <w:t>c</w:t>
+                            </w:r>
+                            <w:proofErr w:type="spellEnd"/>
+                          </w:p>
+                          <w:p>
+                            <w:r>
+                              <w:t>Aka odd integers</w:t>
+                            </w:r>
+                          </w:p>
+                        </w:txbxContent>
+                      </wps:txbx>
+                      <wps:bodyPr rot="0" vert="horz" wrap="square" lIns="91440" tIns="45720" rIns="91440" bIns="45720" anchor="t" anchorCtr="0">
+                        <a:noAutofit/>
+                      </wps:bodyPr>
+                    </wps:wsp>
+                  </a:graphicData>
+                </a:graphic>
+                <wp14:sizeRelH relativeFrom="margin">
+                  <wp14:pctWidth>0</wp14:pctWidth>
+                </wp14:sizeRelH>
+                <wp14:sizeRelV relativeFrom="margin">
+                  <wp14:pctHeight>0</wp14:pctHeight>
+                </wp14:sizeRelV>
+              </wp:anchor>
+            </w:drawing>
+          </mc:Choice>
+          <mc:Fallback>
+            <w:pict>
+              <v:shape w14:anchorId="17A1FD12" id="_x0000_s1032" type="#_x0000_t202" style="position:absolute;margin-left:282.75pt;margin-top:6.8pt;width:92.25pt;height:48.75pt;z-index:251679744;visibility:visible;mso-wrap-style:square;mso-width-percent:0;mso-height-percent:0;mso-wrap-distance-left:9pt;mso-wrap-distance-top:3.6pt;mso-wrap-distance-right:9pt;mso-wrap-distance-bottom:3.6pt;mso-position-horizontal:absolute;mso-position-horizontal-relative:text;mso-position-vertical:absolute;mso-position-vertical-relative:text;mso-width-percent:0;mso-height-percent:0;mso-width-relative:margin;mso-height-relative:margin;v-text-anchor:top" o:gfxdata="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">
+                <v:textbox>
+                  <w:txbxContent>
+                    <w:p>
+                      <w:pPr>
+                        <w:rPr>
+                          <w:rFonts w:ascii="Arial" w:eastAsia="Times New Roman" w:hAnsi="Arial" w:cs="Arial"/>
+                          <w:vertAlign w:val="superscript"/>
+                          <w:lang w:eastAsia="en-GB"/>
+                        </w:rPr>
+                      </w:pPr>
+                      <w:proofErr w:type="spellStart"/>
+                      <w:r>
+                        <w:t>E</w:t>
+                      </w:r>
+                      <w:r>
+                        <w:rPr>
+                          <w:rFonts w:ascii="Arial" w:eastAsia="Times New Roman" w:hAnsi="Arial" w:cs="Arial"/>
+                          <w:vertAlign w:val="superscript"/>
+                          <w:lang w:eastAsia="en-GB"/>
+                        </w:rPr>
+                        <w:t>c</w:t>
+                      </w:r>
+                      <w:proofErr w:type="spellEnd"/>
+                    </w:p>
+                    <w:p>
+                      <w:r>
+                        <w:t>Aka odd integers</w:t>
+                      </w:r>
+                    </w:p>
+                  </w:txbxContent>
+                </v:textbox>
+                <w10:wrap type="square"/>
+              </v:shape>
+            </w:pict>
+          </mc:Fallback>
+        </mc:AlternateContent>
+      </w:r>
+      <w:r>
+        <w:rPr>
+          <w:rFonts w:ascii="Arial" w:hAnsi="Arial" w:cs="Arial"/>
+          <w:noProof/>
+          <w:lang w:val="en-US"/>
+        </w:rPr>
+        <mc:AlternateContent>
+          <mc:Choice Requires="wps">
+            <w:drawing>
+              <wp:anchor distT="45720" distB="45720" distL="114300" distR="114300" simplePos="0" relativeHeight="251681792" behindDoc="0" locked="0" layoutInCell="1" allowOverlap="1" wp14:anchorId="529895F7" wp14:editId="3DCEDA71">
+                <wp:simplePos x="0" y="0"/>
+                <wp:positionH relativeFrom="column">
+                  <wp:posOffset>1914525</wp:posOffset>
+                </wp:positionH>
+                <wp:positionV relativeFrom="paragraph">
+                  <wp:posOffset>246380</wp:posOffset>
+                </wp:positionV>
+                <wp:extent cx="733425" cy="457200"/>
+                <wp:effectExtent l="0" t="0" r="28575" b="19050"/>
+                <wp:wrapSquare wrapText="bothSides"/>
+                <wp:docPr id="15" name="Text Box 2"/>
+                <wp:cNvGraphicFramePr>
+                  <a:graphicFrameLocks xmlns:a="http://schemas.openxmlformats.org/drawingml/2006/main"/>
+                </wp:cNvGraphicFramePr>
+                <a:graphic xmlns:a="http://schemas.openxmlformats.org/drawingml/2006/main">
+                  <a:graphicData uri="http://schemas.microsoft.com/office/word/2010/wordprocessingShape">
+                    <wps:wsp>
+                      <wps:cNvSpPr txBox="1">
+                        <a:spLocks noChangeArrowheads="1"/>
+                      </wps:cNvSpPr>
+                      <wps:spPr bwMode="auto">
+                        <a:xfrm>
+                          <a:off x="0" y="0"/>
+                          <a:ext cx="733425" cy="457200"/>
+                        </a:xfrm>
+                        <a:prstGeom prst="rect">
+                          <a:avLst/>
+                        </a:prstGeom>
+                        <a:solidFill>
+                          <a:srgbClr val="FFFFFF"/>
+                        </a:solidFill>
+                        <a:ln w="9525">
+                          <a:solidFill>
+                            <a:srgbClr val="000000"/>
+                          </a:solidFill>
+                          <a:miter lim="800000"/>
+                          <a:headEnd/>
+                          <a:tailEnd/>
+                        </a:ln>
+                      </wps:spPr>
+                      <wps:txbx>
+                        <w:txbxContent>
+                          <w:p>
+                            <w:r>
+                              <w:t>All even integers</w:t>
+                            </w:r>
+                          </w:p>
+                        </w:txbxContent>
+                      </wps:txbx>
+                      <wps:bodyPr rot="0" vert="horz" wrap="square" lIns="91440" tIns="45720" rIns="91440" bIns="45720" anchor="t" anchorCtr="0">
+                        <a:noAutofit/>
+                      </wps:bodyPr>
+                    </wps:wsp>
+                  </a:graphicData>
+                </a:graphic>
+                <wp14:sizeRelH relativeFrom="margin">
+                  <wp14:pctWidth>0</wp14:pctWidth>
+                </wp14:sizeRelH>
+                <wp14:sizeRelV relativeFrom="margin">
+                  <wp14:pctHeight>0</wp14:pctHeight>
+                </wp14:sizeRelV>
+              </wp:anchor>
+            </w:drawing>
+          </mc:Choice>
+          <mc:Fallback>
+            <w:pict>
+              <v:shape w14:anchorId="529895F7" id="_x0000_s1033" type="#_x0000_t202" style="position:absolute;margin-left:150.75pt;margin-top:19.4pt;width:57.75pt;height:36pt;z-index:251681792;visibility:visible;mso-wrap-style:square;mso-width-percent:0;mso-height-percent:0;mso-wrap-distance-left:9pt;mso-wrap-distance-top:3.6pt;mso-wrap-distance-right:9pt;mso-wrap-distance-bottom:3.6pt;mso-position-horizontal:absolute;mso-position-horizontal-relative:text;mso-position-vertical:absolute;mso-position-vertical-relative:text;mso-width-percent:0;mso-height-percent:0;mso-width-relative:margin;mso-height-relative:margin;v-text-anchor:top" o:gfxdata="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">
+                <v:textbox>
+                  <w:txbxContent>
+                    <w:p>
+                      <w:r>
+                        <w:t>All even integers</w:t>
+                      </w:r>
+                    </w:p>
+                  </w:txbxContent>
+                </v:textbox>
+                <w10:wrap type="square"/>
+              </v:shape>
+            </w:pict>
+          </mc:Fallback>
+        </mc:AlternateContent>
+      </w:r>
+      <w:r>
+        <w:rPr>
+          <w:rFonts w:ascii="Arial" w:hAnsi="Arial" w:cs="Arial"/>
+          <w:noProof/>
+          <w:lang w:val="en-US"/>
+        </w:rPr>
+        <mc:AlternateContent>
+          <mc:Choice Requires="wps">
+            <w:drawing>
+              <wp:anchor distT="0" distB="0" distL="114300" distR="114300" simplePos="0" relativeHeight="251675648" behindDoc="0" locked="0" layoutInCell="1" allowOverlap="1" wp14:anchorId="0B64FCE0" wp14:editId="7376A417">
+                <wp:simplePos x="0" y="0"/>
+                <wp:positionH relativeFrom="column">
+                  <wp:posOffset>1695450</wp:posOffset>
+                </wp:positionH>
+                <wp:positionV relativeFrom="paragraph">
+                  <wp:posOffset>46355</wp:posOffset>
+                </wp:positionV>
+                <wp:extent cx="1123950" cy="771525"/>
+                <wp:effectExtent l="0" t="0" r="19050" b="28575"/>
+                <wp:wrapNone/>
+                <wp:docPr id="12" name="Oval 12"/>
+                <wp:cNvGraphicFramePr/>
+                <a:graphic xmlns:a="http://schemas.openxmlformats.org/drawingml/2006/main">
+                  <a:graphicData uri="http://schemas.microsoft.com/office/word/2010/wordprocessingShape">
+                    <wps:wsp>
+                      <wps:cNvSpPr/>
+                      <wps:spPr>
+                        <a:xfrm>
+                          <a:off x="0" y="0"/>
+                          <a:ext cx="1123950" cy="771525"/>
+                        </a:xfrm>
+                        <a:prstGeom prst="ellipse">
+                          <a:avLst/>
+                        </a:prstGeom>
+                        <a:noFill/>
+                      </wps:spPr>
+                      <wps:style>
+                        <a:lnRef idx="2">
+                          <a:schemeClr val="accent1">
+                            <a:shade val="50000"/>
+                          </a:schemeClr>
+                        </a:lnRef>
+                        <a:fillRef idx="1">
+                          <a:schemeClr val="accent1"/>
+                        </a:fillRef>
+                        <a:effectRef idx="0">
+                          <a:schemeClr val="accent1"/>
+                        </a:effectRef>
+                        <a:fontRef idx="minor">
+                          <a:schemeClr val="lt1"/>
+                        </a:fontRef>
+                      </wps:style>
+                      <wps:bodyPr rot="0" spcFirstLastPara="0" vertOverflow="overflow" horzOverflow="overflow" vert="horz" wrap="square" lIns="91440" tIns="45720" rIns="91440" bIns="45720" numCol="1" spcCol="0" rtlCol="0" fromWordArt="0" anchor="ctr" anchorCtr="0" forceAA="0" compatLnSpc="1">
+                        <a:prstTxWarp prst="textNoShape">
+                          <a:avLst/>
+                        </a:prstTxWarp>
+                        <a:noAutofit/>
+                      </wps:bodyPr>
+                    </wps:wsp>
+                  </a:graphicData>
+                </a:graphic>
+              </wp:anchor>
+            </w:drawing>
+          </mc:Choice>
+          <mc:Fallback>
+            <w:pict>
+              <v:oval w14:anchorId="3C88E620" id="Oval 12" o:spid="_x0000_s1026" style="position:absolute;margin-left:133.5pt;margin-top:3.65pt;width:88.5pt;height:60.75pt;z-index:251675648;visibility:visible;mso-wrap-style:square;mso-wrap-distance-left:9pt;mso-wrap-distance-top:0;mso-wrap-distance-right:9pt;mso-wrap-distance-bottom:0;mso-position-horizontal:absolute;mso-position-horizontal-relative:text;mso-position-vertical:absolute;mso-position-vertical-relative:text;v-text-anchor:middle" o:gfxdata="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" filled="f" strokecolor="#1f3763 [1604]" strokeweight="1pt">
+                <v:stroke joinstyle="miter"/>
+              </v:oval>
+            </w:pict>
+          </mc:Fallback>
+        </mc:AlternateContent>
+      </w:r>
+    </w:p>
+    <w:p>
+      <w:pPr>
+        <w:ind w:left="720"/>
+        <w:rPr>
+          <w:rFonts w:ascii="Arial" w:hAnsi="Arial" w:cs="Arial"/>
+          <w:sz w:val="24"/>
+          <w:szCs w:val="24"/>
+          <w:lang w:val="en-US"/>
+        </w:rPr>
+      </w:pPr>
+    </w:p>
+    <w:p>
+      <w:pPr>
+        <w:rPr>
+          <w:rFonts w:ascii="Arial" w:hAnsi="Arial" w:cs="Arial"/>
+          <w:sz w:val="24"/>
+          <w:szCs w:val="24"/>
+          <w:lang w:val="en-US"/>
+        </w:rPr>
+      </w:pPr>
+      <w:r>
+        <w:rPr>
+          <w:rFonts w:ascii="Arial" w:hAnsi="Arial" w:cs="Arial"/>
+          <w:sz w:val="24"/>
+          <w:szCs w:val="24"/>
+          <w:lang w:val="en-US"/>
+        </w:rPr>
+        <w:lastRenderedPageBreak/>
         <w:t>DIRECT PROOF</w:t>
       </w:r>
     </w:p>
@@ -8240,7 +11513,6 @@
           <w:rFonts w:ascii="Arial" w:hAnsi="Arial" w:cs="Arial"/>
           <w:lang w:val="en-US"/>
         </w:rPr>
-        <w:lastRenderedPageBreak/>
         <w:t xml:space="preserve">Direct proofs tend to take the structure P </w:t>
       </w:r>
       <w:r>
@@ -8736,6 +12008,7 @@
           <w:rFonts w:ascii="Arial" w:hAnsi="Arial" w:cs="Arial"/>
           <w:lang w:val="en-US"/>
         </w:rPr>
+        <w:lastRenderedPageBreak/>
         <w:t xml:space="preserve">Suppose x is odd, then x^2 = 2a + 1 for some </w:t>
       </w:r>
       <w:r>
@@ -9563,7 +12836,6 @@
           <w:rFonts w:ascii="Arial" w:hAnsi="Arial" w:cs="Arial"/>
           <w:lang w:val="en-US"/>
         </w:rPr>
-        <w:lastRenderedPageBreak/>
         <w:t>Example:</w:t>
       </w:r>
     </w:p>
@@ -9655,6 +12927,118 @@
 <file path=word/numbering.xml><?xml version="1.0" encoding="utf-8"?>
 <w:numbering xmlns:wpc="http://schemas.microsoft.com/office/word/2010/wordprocessingCanvas" xmlns:cx="http://schemas.microsoft.com/office/drawing/2014/chartex" xmlns:cx1="http://schemas.microsoft.com/office/drawing/2015/9/8/chartex" xmlns:cx2="http://schemas.microsoft.com/office/drawing/2015/10/21/chartex" xmlns:cx3="http://schemas.microsoft.com/office/drawing/2016/5/9/chartex" xmlns:cx4="http://schemas.microsoft.com/office/drawing/2016/5/10/chartex" xmlns:cx5="http://schemas.microsoft.com/office/drawing/2016/5/11/chartex" xmlns:cx6="http://schemas.microsoft.com/office/drawing/2016/5/12/chartex" xmlns:cx7="http://schemas.microsoft.com/office/drawing/2016/5/13/chartex" xmlns:cx8="http://schemas.microsoft.com/office/drawing/2016/5/14/chartex" xmlns:mc="http://schemas.openxmlformats.org/markup-compatibility/2006" xmlns:aink="http://schemas.microsoft.com/office/drawing/2016/ink" xmlns:am3d="http://schemas.microsoft.com/office/drawing/2017/model3d" xmlns:o="urn:schemas-microsoft-com:office:office" xmlns:r="http://schemas.openxmlformats.org/officeDocument/2006/relationships" xmlns:m="http://schemas.openxmlformats.org/officeDocument/2006/math" xmlns:v="urn:schemas-microsoft-com:vml" xmlns:wp14="http://schemas.microsoft.com/office/word/2010/wordprocessingDrawing" xmlns:wp="http://schemas.openxmlformats.org/drawingml/2006/wordprocessingDrawing" xmlns:w10="urn:schemas-microsoft-com:office:word" xmlns:w="http://schemas.openxmlformats.org/wordprocessingml/2006/main" xmlns:w14="http://schemas.microsoft.com/office/word/2010/wordml" xmlns:w15="http://schemas.microsoft.com/office/word/2012/wordml" xmlns:w16cex="http://schemas.microsoft.com/office/word/2018/wordml/cex" xmlns:w16cid="http://schemas.microsoft.com/office/word/2016/wordml/cid" xmlns:w16="http://schemas.microsoft.com/office/word/2018/wordml" xmlns:w16se="http://schemas.microsoft.com/office/word/2015/wordml/symex" xmlns:wpg="http://schemas.microsoft.com/office/word/2010/wordprocessingGroup" xmlns:wpi="http://schemas.microsoft.com/office/word/2010/wordprocessingInk" xmlns:wne="http://schemas.microsoft.com/office/word/2006/wordml" xmlns:wps="http://schemas.microsoft.com/office/word/2010/wordprocessingShape" mc:Ignorable="w14 w15 w16se w16cid w16 w16cex wp14">
   <w:abstractNum w:abstractNumId="0" w15:restartNumberingAfterBreak="0">
+    <w:nsid w:val="271E7392"/>
+    <w:multiLevelType w:val="hybridMultilevel"/>
+    <w:tmpl w:val="B400FAA8"/>
+    <w:lvl w:ilvl="0" w:tplc="5966EF58">
+      <w:numFmt w:val="bullet"/>
+      <w:lvlText w:val=""/>
+      <w:lvlJc w:val="left"/>
+      <w:pPr>
+        <w:ind w:left="720" w:hanging="360"/>
+      </w:pPr>
+      <w:rPr>
+        <w:rFonts w:ascii="Symbol" w:eastAsiaTheme="minorHAnsi" w:hAnsi="Symbol" w:cs="Arial" w:hint="default"/>
+      </w:rPr>
+    </w:lvl>
+    <w:lvl w:ilvl="1" w:tplc="08090003" w:tentative="1">
+      <w:start w:val="1"/>
+      <w:numFmt w:val="bullet"/>
+      <w:lvlText w:val="o"/>
+      <w:lvlJc w:val="left"/>
+      <w:pPr>
+        <w:ind w:left="1440" w:hanging="360"/>
+      </w:pPr>
+      <w:rPr>
+        <w:rFonts w:ascii="Courier New" w:hAnsi="Courier New" w:cs="Courier New" w:hint="default"/>
+      </w:rPr>
+    </w:lvl>
+    <w:lvl w:ilvl="2" w:tplc="08090005" w:tentative="1">
+      <w:start w:val="1"/>
+      <w:numFmt w:val="bullet"/>
+      <w:lvlText w:val=""/>
+      <w:lvlJc w:val="left"/>
+      <w:pPr>
+        <w:ind w:left="2160" w:hanging="360"/>
+      </w:pPr>
+      <w:rPr>
+        <w:rFonts w:ascii="Wingdings" w:hAnsi="Wingdings" w:hint="default"/>
+      </w:rPr>
+    </w:lvl>
+    <w:lvl w:ilvl="3" w:tplc="08090001" w:tentative="1">
+      <w:start w:val="1"/>
+      <w:numFmt w:val="bullet"/>
+      <w:lvlText w:val=""/>
+      <w:lvlJc w:val="left"/>
+      <w:pPr>
+        <w:ind w:left="2880" w:hanging="360"/>
+      </w:pPr>
+      <w:rPr>
+        <w:rFonts w:ascii="Symbol" w:hAnsi="Symbol" w:hint="default"/>
+      </w:rPr>
+    </w:lvl>
+    <w:lvl w:ilvl="4" w:tplc="08090003" w:tentative="1">
+      <w:start w:val="1"/>
+      <w:numFmt w:val="bullet"/>
+      <w:lvlText w:val="o"/>
+      <w:lvlJc w:val="left"/>
+      <w:pPr>
+        <w:ind w:left="3600" w:hanging="360"/>
+      </w:pPr>
+      <w:rPr>
+        <w:rFonts w:ascii="Courier New" w:hAnsi="Courier New" w:cs="Courier New" w:hint="default"/>
+      </w:rPr>
+    </w:lvl>
+    <w:lvl w:ilvl="5" w:tplc="08090005" w:tentative="1">
+      <w:start w:val="1"/>
+      <w:numFmt w:val="bullet"/>
+      <w:lvlText w:val=""/>
+      <w:lvlJc w:val="left"/>
+      <w:pPr>
+        <w:ind w:left="4320" w:hanging="360"/>
+      </w:pPr>
+      <w:rPr>
+        <w:rFonts w:ascii="Wingdings" w:hAnsi="Wingdings" w:hint="default"/>
+      </w:rPr>
+    </w:lvl>
+    <w:lvl w:ilvl="6" w:tplc="08090001" w:tentative="1">
+      <w:start w:val="1"/>
+      <w:numFmt w:val="bullet"/>
+      <w:lvlText w:val=""/>
+      <w:lvlJc w:val="left"/>
+      <w:pPr>
+        <w:ind w:left="5040" w:hanging="360"/>
+      </w:pPr>
+      <w:rPr>
+        <w:rFonts w:ascii="Symbol" w:hAnsi="Symbol" w:hint="default"/>
+      </w:rPr>
+    </w:lvl>
+    <w:lvl w:ilvl="7" w:tplc="08090003" w:tentative="1">
+      <w:start w:val="1"/>
+      <w:numFmt w:val="bullet"/>
+      <w:lvlText w:val="o"/>
+      <w:lvlJc w:val="left"/>
+      <w:pPr>
+        <w:ind w:left="5760" w:hanging="360"/>
+      </w:pPr>
+      <w:rPr>
+        <w:rFonts w:ascii="Courier New" w:hAnsi="Courier New" w:cs="Courier New" w:hint="default"/>
+      </w:rPr>
+    </w:lvl>
+    <w:lvl w:ilvl="8" w:tplc="08090005" w:tentative="1">
+      <w:start w:val="1"/>
+      <w:numFmt w:val="bullet"/>
+      <w:lvlText w:val=""/>
+      <w:lvlJc w:val="left"/>
+      <w:pPr>
+        <w:ind w:left="6480" w:hanging="360"/>
+      </w:pPr>
+      <w:rPr>
+        <w:rFonts w:ascii="Wingdings" w:hAnsi="Wingdings" w:hint="default"/>
+      </w:rPr>
+    </w:lvl>
+  </w:abstractNum>
+  <w:abstractNum w:abstractNumId="1" w15:restartNumberingAfterBreak="0">
     <w:nsid w:val="2BF50355"/>
     <w:multiLevelType w:val="hybridMultilevel"/>
     <w:tmpl w:val="1E18F6D8"/>
@@ -9740,7 +13124,119 @@
       </w:pPr>
     </w:lvl>
   </w:abstractNum>
-  <w:abstractNum w:abstractNumId="1" w15:restartNumberingAfterBreak="0">
+  <w:abstractNum w:abstractNumId="2" w15:restartNumberingAfterBreak="0">
+    <w:nsid w:val="335C190E"/>
+    <w:multiLevelType w:val="hybridMultilevel"/>
+    <w:tmpl w:val="3E8267DC"/>
+    <w:lvl w:ilvl="0" w:tplc="6A44147C">
+      <w:numFmt w:val="bullet"/>
+      <w:lvlText w:val=""/>
+      <w:lvlJc w:val="left"/>
+      <w:pPr>
+        <w:ind w:left="720" w:hanging="360"/>
+      </w:pPr>
+      <w:rPr>
+        <w:rFonts w:ascii="Wingdings" w:eastAsiaTheme="minorHAnsi" w:hAnsi="Wingdings" w:cs="Arial" w:hint="default"/>
+      </w:rPr>
+    </w:lvl>
+    <w:lvl w:ilvl="1" w:tplc="08090003">
+      <w:start w:val="1"/>
+      <w:numFmt w:val="bullet"/>
+      <w:lvlText w:val="o"/>
+      <w:lvlJc w:val="left"/>
+      <w:pPr>
+        <w:ind w:left="1440" w:hanging="360"/>
+      </w:pPr>
+      <w:rPr>
+        <w:rFonts w:ascii="Courier New" w:hAnsi="Courier New" w:cs="Courier New" w:hint="default"/>
+      </w:rPr>
+    </w:lvl>
+    <w:lvl w:ilvl="2" w:tplc="08090005">
+      <w:start w:val="1"/>
+      <w:numFmt w:val="bullet"/>
+      <w:lvlText w:val=""/>
+      <w:lvlJc w:val="left"/>
+      <w:pPr>
+        <w:ind w:left="2160" w:hanging="360"/>
+      </w:pPr>
+      <w:rPr>
+        <w:rFonts w:ascii="Wingdings" w:hAnsi="Wingdings" w:hint="default"/>
+      </w:rPr>
+    </w:lvl>
+    <w:lvl w:ilvl="3" w:tplc="08090001" w:tentative="1">
+      <w:start w:val="1"/>
+      <w:numFmt w:val="bullet"/>
+      <w:lvlText w:val=""/>
+      <w:lvlJc w:val="left"/>
+      <w:pPr>
+        <w:ind w:left="2880" w:hanging="360"/>
+      </w:pPr>
+      <w:rPr>
+        <w:rFonts w:ascii="Symbol" w:hAnsi="Symbol" w:hint="default"/>
+      </w:rPr>
+    </w:lvl>
+    <w:lvl w:ilvl="4" w:tplc="08090003" w:tentative="1">
+      <w:start w:val="1"/>
+      <w:numFmt w:val="bullet"/>
+      <w:lvlText w:val="o"/>
+      <w:lvlJc w:val="left"/>
+      <w:pPr>
+        <w:ind w:left="3600" w:hanging="360"/>
+      </w:pPr>
+      <w:rPr>
+        <w:rFonts w:ascii="Courier New" w:hAnsi="Courier New" w:cs="Courier New" w:hint="default"/>
+      </w:rPr>
+    </w:lvl>
+    <w:lvl w:ilvl="5" w:tplc="08090005" w:tentative="1">
+      <w:start w:val="1"/>
+      <w:numFmt w:val="bullet"/>
+      <w:lvlText w:val=""/>
+      <w:lvlJc w:val="left"/>
+      <w:pPr>
+        <w:ind w:left="4320" w:hanging="360"/>
+      </w:pPr>
+      <w:rPr>
+        <w:rFonts w:ascii="Wingdings" w:hAnsi="Wingdings" w:hint="default"/>
+      </w:rPr>
+    </w:lvl>
+    <w:lvl w:ilvl="6" w:tplc="08090001" w:tentative="1">
+      <w:start w:val="1"/>
+      <w:numFmt w:val="bullet"/>
+      <w:lvlText w:val=""/>
+      <w:lvlJc w:val="left"/>
+      <w:pPr>
+        <w:ind w:left="5040" w:hanging="360"/>
+      </w:pPr>
+      <w:rPr>
+        <w:rFonts w:ascii="Symbol" w:hAnsi="Symbol" w:hint="default"/>
+      </w:rPr>
+    </w:lvl>
+    <w:lvl w:ilvl="7" w:tplc="08090003" w:tentative="1">
+      <w:start w:val="1"/>
+      <w:numFmt w:val="bullet"/>
+      <w:lvlText w:val="o"/>
+      <w:lvlJc w:val="left"/>
+      <w:pPr>
+        <w:ind w:left="5760" w:hanging="360"/>
+      </w:pPr>
+      <w:rPr>
+        <w:rFonts w:ascii="Courier New" w:hAnsi="Courier New" w:cs="Courier New" w:hint="default"/>
+      </w:rPr>
+    </w:lvl>
+    <w:lvl w:ilvl="8" w:tplc="08090005" w:tentative="1">
+      <w:start w:val="1"/>
+      <w:numFmt w:val="bullet"/>
+      <w:lvlText w:val=""/>
+      <w:lvlJc w:val="left"/>
+      <w:pPr>
+        <w:ind w:left="6480" w:hanging="360"/>
+      </w:pPr>
+      <w:rPr>
+        <w:rFonts w:ascii="Wingdings" w:hAnsi="Wingdings" w:hint="default"/>
+      </w:rPr>
+    </w:lvl>
+  </w:abstractNum>
+  <w:abstractNum w:abstractNumId="3" w15:restartNumberingAfterBreak="0">
     <w:nsid w:val="5B4D6CD6"/>
     <w:multiLevelType w:val="hybridMultilevel"/>
     <w:tmpl w:val="485C660C"/>
@@ -9826,7 +13322,7 @@
       </w:pPr>
     </w:lvl>
   </w:abstractNum>
-  <w:abstractNum w:abstractNumId="2" w15:restartNumberingAfterBreak="0">
+  <w:abstractNum w:abstractNumId="4" w15:restartNumberingAfterBreak="0">
     <w:nsid w:val="6A755EAC"/>
     <w:multiLevelType w:val="hybridMultilevel"/>
     <w:tmpl w:val="7676256E"/>
@@ -9912,7 +13408,7 @@
       </w:pPr>
     </w:lvl>
   </w:abstractNum>
-  <w:abstractNum w:abstractNumId="3" w15:restartNumberingAfterBreak="0">
+  <w:abstractNum w:abstractNumId="5" w15:restartNumberingAfterBreak="0">
     <w:nsid w:val="6E25458B"/>
     <w:multiLevelType w:val="hybridMultilevel"/>
     <w:tmpl w:val="6132283C"/>
@@ -10025,7 +13521,7 @@
       </w:rPr>
     </w:lvl>
   </w:abstractNum>
-  <w:abstractNum w:abstractNumId="4" w15:restartNumberingAfterBreak="0">
+  <w:abstractNum w:abstractNumId="6" w15:restartNumberingAfterBreak="0">
     <w:nsid w:val="7042740C"/>
     <w:multiLevelType w:val="hybridMultilevel"/>
     <w:tmpl w:val="78140BD0"/>
@@ -10138,7 +13634,7 @@
       </w:rPr>
     </w:lvl>
   </w:abstractNum>
-  <w:abstractNum w:abstractNumId="5" w15:restartNumberingAfterBreak="0">
+  <w:abstractNum w:abstractNumId="7" w15:restartNumberingAfterBreak="0">
     <w:nsid w:val="782F780C"/>
     <w:multiLevelType w:val="hybridMultilevel"/>
     <w:tmpl w:val="68DAD308"/>
@@ -10252,22 +13748,28 @@
     </w:lvl>
   </w:abstractNum>
   <w:num w:numId="1">
+    <w:abstractNumId w:val="5"/>
+  </w:num>
+  <w:num w:numId="2">
+    <w:abstractNumId w:val="4"/>
+  </w:num>
+  <w:num w:numId="3">
+    <w:abstractNumId w:val="1"/>
+  </w:num>
+  <w:num w:numId="4">
+    <w:abstractNumId w:val="6"/>
+  </w:num>
+  <w:num w:numId="5">
+    <w:abstractNumId w:val="7"/>
+  </w:num>
+  <w:num w:numId="6">
     <w:abstractNumId w:val="3"/>
   </w:num>
-  <w:num w:numId="2">
+  <w:num w:numId="7">
     <w:abstractNumId w:val="2"/>
   </w:num>
-  <w:num w:numId="3">
+  <w:num w:numId="8">
     <w:abstractNumId w:val="0"/>
-  </w:num>
-  <w:num w:numId="4">
-    <w:abstractNumId w:val="4"/>
-  </w:num>
-  <w:num w:numId="5">
-    <w:abstractNumId w:val="5"/>
-  </w:num>
-  <w:num w:numId="6">
-    <w:abstractNumId w:val="1"/>
   </w:num>
 </w:numbering>
 </file>
@@ -10395,6 +13897,7 @@
     <w:lsdException w:name="HTML Sample" w:semiHidden="1" w:unhideWhenUsed="1"/>
     <w:lsdException w:name="HTML Typewriter" w:semiHidden="1" w:unhideWhenUsed="1"/>
     <w:lsdException w:name="HTML Variable" w:semiHidden="1" w:unhideWhenUsed="1"/>
+    <w:lsdException w:name="Normal Table" w:semiHidden="1" w:unhideWhenUsed="1"/>
     <w:lsdException w:name="annotation subject" w:semiHidden="1" w:unhideWhenUsed="1"/>
     <w:lsdException w:name="No List" w:semiHidden="1" w:unhideWhenUsed="1"/>
     <w:lsdException w:name="Outline List 1" w:semiHidden="1" w:unhideWhenUsed="1"/>
@@ -10441,8 +13944,10 @@
     <w:lsdException w:name="Table Subtle 2" w:semiHidden="1" w:unhideWhenUsed="1"/>
     <w:lsdException w:name="Table Web 1" w:semiHidden="1" w:unhideWhenUsed="1"/>
     <w:lsdException w:name="Table Web 2" w:semiHidden="1" w:unhideWhenUsed="1"/>
+    <w:lsdException w:name="Table Web 3" w:semiHidden="1" w:unhideWhenUsed="1"/>
     <w:lsdException w:name="Balloon Text" w:semiHidden="1" w:unhideWhenUsed="1"/>
     <w:lsdException w:name="Table Grid" w:uiPriority="39"/>
+    <w:lsdException w:name="Table Theme" w:semiHidden="1" w:unhideWhenUsed="1"/>
     <w:lsdException w:name="Placeholder Text" w:semiHidden="1"/>
     <w:lsdException w:name="No Spacing" w:uiPriority="1" w:qFormat="1"/>
     <w:lsdException w:name="Light Shading" w:uiPriority="60"/>

</xml_diff>

<commit_message>
added power sets and other set notation
</commit_message>
<xml_diff>
--- a/maths/discrete_math.docx
+++ b/maths/discrete_math.docx
@@ -1,6 +1,6 @@
 
 <file path=word/document.xml><?xml version="1.0" encoding="utf-8"?>
-<w:document xmlns:wpc="http://schemas.microsoft.com/office/word/2010/wordprocessingCanvas" xmlns:cx="http://schemas.microsoft.com/office/drawing/2014/chartex" xmlns:cx1="http://schemas.microsoft.com/office/drawing/2015/9/8/chartex" xmlns:cx2="http://schemas.microsoft.com/office/drawing/2015/10/21/chartex" xmlns:cx3="http://schemas.microsoft.com/office/drawing/2016/5/9/chartex" xmlns:cx4="http://schemas.microsoft.com/office/drawing/2016/5/10/chartex" xmlns:cx5="http://schemas.microsoft.com/office/drawing/2016/5/11/chartex" xmlns:cx6="http://schemas.microsoft.com/office/drawing/2016/5/12/chartex" xmlns:cx7="http://schemas.microsoft.com/office/drawing/2016/5/13/chartex" xmlns:cx8="http://schemas.microsoft.com/office/drawing/2016/5/14/chartex" xmlns:mc="http://schemas.openxmlformats.org/markup-compatibility/2006" xmlns:aink="http://schemas.microsoft.com/office/drawing/2016/ink" xmlns:am3d="http://schemas.microsoft.com/office/drawing/2017/model3d" xmlns:o="urn:schemas-microsoft-com:office:office" xmlns:r="http://schemas.openxmlformats.org/officeDocument/2006/relationships" xmlns:m="http://schemas.openxmlformats.org/officeDocument/2006/math" xmlns:v="urn:schemas-microsoft-com:vml" xmlns:wp14="http://schemas.microsoft.com/office/word/2010/wordprocessingDrawing" xmlns:wp="http://schemas.openxmlformats.org/drawingml/2006/wordprocessingDrawing" xmlns:w10="urn:schemas-microsoft-com:office:word" xmlns:w="http://schemas.openxmlformats.org/wordprocessingml/2006/main" xmlns:w14="http://schemas.microsoft.com/office/word/2010/wordml" xmlns:w15="http://schemas.microsoft.com/office/word/2012/wordml" xmlns:w16cex="http://schemas.microsoft.com/office/word/2018/wordml/cex" xmlns:w16cid="http://schemas.microsoft.com/office/word/2016/wordml/cid" xmlns:w16="http://schemas.microsoft.com/office/word/2018/wordml" xmlns:w16se="http://schemas.microsoft.com/office/word/2015/wordml/symex" xmlns:wpg="http://schemas.microsoft.com/office/word/2010/wordprocessingGroup" xmlns:wpi="http://schemas.microsoft.com/office/word/2010/wordprocessingInk" xmlns:wne="http://schemas.microsoft.com/office/word/2006/wordml" xmlns:wps="http://schemas.microsoft.com/office/word/2010/wordprocessingShape" mc:Ignorable="w14 w15 w16se w16cid w16 w16cex wp14">
+<w:document xmlns:wpc="http://schemas.microsoft.com/office/word/2010/wordprocessingCanvas" xmlns:cx="http://schemas.microsoft.com/office/drawing/2014/chartex" xmlns:cx1="http://schemas.microsoft.com/office/drawing/2015/9/8/chartex" xmlns:cx2="http://schemas.microsoft.com/office/drawing/2015/10/21/chartex" xmlns:cx3="http://schemas.microsoft.com/office/drawing/2016/5/9/chartex" xmlns:cx4="http://schemas.microsoft.com/office/drawing/2016/5/10/chartex" xmlns:cx5="http://schemas.microsoft.com/office/drawing/2016/5/11/chartex" xmlns:cx6="http://schemas.microsoft.com/office/drawing/2016/5/12/chartex" xmlns:cx7="http://schemas.microsoft.com/office/drawing/2016/5/13/chartex" xmlns:cx8="http://schemas.microsoft.com/office/drawing/2016/5/14/chartex" xmlns:mc="http://schemas.openxmlformats.org/markup-compatibility/2006" xmlns:aink="http://schemas.microsoft.com/office/drawing/2016/ink" xmlns:am3d="http://schemas.microsoft.com/office/drawing/2017/model3d" xmlns:o="urn:schemas-microsoft-com:office:office" xmlns:r="http://schemas.openxmlformats.org/officeDocument/2006/relationships" xmlns:m="http://schemas.openxmlformats.org/officeDocument/2006/math" xmlns:v="urn:schemas-microsoft-com:vml" xmlns:wp14="http://schemas.microsoft.com/office/word/2010/wordprocessingDrawing" xmlns:wp="http://schemas.openxmlformats.org/drawingml/2006/wordprocessingDrawing" xmlns:w10="urn:schemas-microsoft-com:office:word" xmlns:w="http://schemas.openxmlformats.org/wordprocessingml/2006/main" xmlns:w14="http://schemas.microsoft.com/office/word/2010/wordml" xmlns:w15="http://schemas.microsoft.com/office/word/2012/wordml" xmlns:w16cex="http://schemas.microsoft.com/office/word/2018/wordml/cex" xmlns:w16cid="http://schemas.microsoft.com/office/word/2016/wordml/cid" xmlns:w16="http://schemas.microsoft.com/office/word/2018/wordml" xmlns:w16sdtdh="http://schemas.microsoft.com/office/word/2020/wordml/sdtdatahash" xmlns:w16se="http://schemas.microsoft.com/office/word/2015/wordml/symex" xmlns:wpg="http://schemas.microsoft.com/office/word/2010/wordprocessingGroup" xmlns:wpi="http://schemas.microsoft.com/office/word/2010/wordprocessingInk" xmlns:wne="http://schemas.microsoft.com/office/word/2006/wordml" xmlns:wps="http://schemas.microsoft.com/office/word/2010/wordprocessingShape" mc:Ignorable="w14 w15 w16se w16cid w16 w16cex w16sdtdh wp14">
   <w:body>
     <w:p>
       <w:pPr>
@@ -2349,21 +2349,12 @@
                 <w:lang w:eastAsia="en-GB"/>
               </w:rPr>
             </w:pPr>
-            <w:proofErr w:type="gramStart"/>
-            <w:r>
-              <w:rPr>
-                <w:rFonts w:ascii="Arial" w:eastAsia="Times New Roman" w:hAnsi="Arial" w:cs="Arial"/>
-                <w:lang w:eastAsia="en-GB"/>
-              </w:rPr>
-              <w:t>P(</w:t>
-            </w:r>
-            <w:proofErr w:type="gramEnd"/>
-            <w:r>
-              <w:rPr>
-                <w:rFonts w:ascii="Arial" w:eastAsia="Times New Roman" w:hAnsi="Arial" w:cs="Arial"/>
-                <w:lang w:eastAsia="en-GB"/>
-              </w:rPr>
-              <w:t>{1,2}) = { {}, {1}, {2}, {1,2} }</w:t>
+            <w:r>
+              <w:rPr>
+                <w:rFonts w:ascii="Arial" w:eastAsia="Times New Roman" w:hAnsi="Arial" w:cs="Arial"/>
+                <w:lang w:eastAsia="en-GB"/>
+              </w:rPr>
+              <w:t>P({1,2}) = { {}, {1}, {2}, {1,2} }</w:t>
             </w:r>
           </w:p>
         </w:tc>
@@ -2668,21 +2659,12 @@
                 <w:lang w:eastAsia="en-GB"/>
               </w:rPr>
             </w:pPr>
-            <w:proofErr w:type="gramStart"/>
-            <w:r>
-              <w:rPr>
-                <w:rFonts w:ascii="Arial" w:eastAsia="Times New Roman" w:hAnsi="Arial" w:cs="Arial"/>
-                <w:lang w:eastAsia="en-GB"/>
-              </w:rPr>
-              <w:t>|{</w:t>
-            </w:r>
-            <w:proofErr w:type="gramEnd"/>
-            <w:r>
-              <w:rPr>
-                <w:rFonts w:ascii="Arial" w:eastAsia="Times New Roman" w:hAnsi="Arial" w:cs="Arial"/>
-                <w:lang w:eastAsia="en-GB"/>
-              </w:rPr>
-              <w:t>3,4}| = 2</w:t>
+            <w:r>
+              <w:rPr>
+                <w:rFonts w:ascii="Arial" w:eastAsia="Times New Roman" w:hAnsi="Arial" w:cs="Arial"/>
+                <w:lang w:eastAsia="en-GB"/>
+              </w:rPr>
+              <w:t>|{3,4}| = 2</w:t>
             </w:r>
           </w:p>
         </w:tc>
@@ -2876,7 +2858,6 @@
                 <w:lang w:eastAsia="en-GB"/>
               </w:rPr>
             </w:pPr>
-            <w:proofErr w:type="gramStart"/>
             <w:r>
               <w:rPr>
                 <w:rFonts w:ascii="Arial" w:eastAsia="Times New Roman" w:hAnsi="Arial" w:cs="Arial"/>
@@ -2893,7 +2874,6 @@
               </w:rPr>
               <w:t>n</w:t>
             </w:r>
-            <w:proofErr w:type="gramEnd"/>
             <w:r>
               <w:rPr>
                 <w:rFonts w:ascii="Arial" w:eastAsia="Times New Roman" w:hAnsi="Arial" w:cs="Arial"/>
@@ -3011,7 +2991,6 @@
                 <w:lang w:eastAsia="en-GB"/>
               </w:rPr>
             </w:pPr>
-            <w:proofErr w:type="gramStart"/>
             <w:r>
               <w:rPr>
                 <w:rFonts w:ascii="Arial" w:eastAsia="Times New Roman" w:hAnsi="Arial" w:cs="Arial"/>
@@ -3028,7 +3007,6 @@
               </w:rPr>
               <w:t>n</w:t>
             </w:r>
-            <w:proofErr w:type="gramEnd"/>
             <w:r>
               <w:rPr>
                 <w:rFonts w:ascii="Arial" w:eastAsia="Times New Roman" w:hAnsi="Arial" w:cs="Arial"/>
@@ -3608,23 +3586,7 @@
                 <w:rFonts w:ascii="Arial" w:eastAsia="Times New Roman" w:hAnsi="Arial" w:cs="Arial"/>
                 <w:lang w:eastAsia="en-GB"/>
               </w:rPr>
-              <w:t>{1,</w:t>
-            </w:r>
-            <w:proofErr w:type="gramStart"/>
-            <w:r>
-              <w:rPr>
-                <w:rFonts w:ascii="Arial" w:eastAsia="Times New Roman" w:hAnsi="Arial" w:cs="Arial"/>
-                <w:lang w:eastAsia="en-GB"/>
-              </w:rPr>
-              <w:t>2,3,...</w:t>
-            </w:r>
-            <w:proofErr w:type="gramEnd"/>
-            <w:r>
-              <w:rPr>
-                <w:rFonts w:ascii="Arial" w:eastAsia="Times New Roman" w:hAnsi="Arial" w:cs="Arial"/>
-                <w:lang w:eastAsia="en-GB"/>
-              </w:rPr>
-              <w:t>} or {0,1,2,3,...}</w:t>
+              <w:t>{1,2,3,...} or {0,1,2,3,...}</w:t>
             </w:r>
           </w:p>
         </w:tc>
@@ -7237,21 +7199,172 @@
                 <w:lang w:val="en-US"/>
               </w:rPr>
             </w:pPr>
-            <w:proofErr w:type="gramStart"/>
             <w:r>
               <w:rPr>
                 <w:rFonts w:ascii="Arial" w:eastAsiaTheme="minorEastAsia" w:hAnsi="Arial" w:cs="Arial"/>
                 <w:lang w:val="en-US"/>
               </w:rPr>
-              <w:t>P(</w:t>
-            </w:r>
-            <w:proofErr w:type="gramEnd"/>
-            <w:r>
+              <w:t>P(n, k)</w:t>
+            </w:r>
+          </w:p>
+        </w:tc>
+        <w:tc>
+          <w:tcPr>
+            <w:tcW w:w="3005" w:type="dxa"/>
+          </w:tcPr>
+          <w:p>
+            <w:pPr>
+              <w:rPr>
+                <w:rFonts w:ascii="Arial" w:hAnsi="Arial" w:cs="Arial"/>
+                <w:lang w:val="en-US"/>
+              </w:rPr>
+            </w:pPr>
+            <w:r>
+              <w:rPr>
+                <w:rFonts w:ascii="Arial" w:hAnsi="Arial" w:cs="Arial"/>
+                <w:lang w:val="en-US"/>
+              </w:rPr>
+              <w:t>Permutation</w:t>
+            </w:r>
+          </w:p>
+          <w:p>
+            <w:pPr>
+              <w:rPr>
+                <w:rFonts w:ascii="Arial" w:hAnsi="Arial" w:cs="Arial"/>
+                <w:lang w:val="en-US"/>
+              </w:rPr>
+            </w:pPr>
+            <w:r>
+              <w:rPr>
+                <w:rFonts w:ascii="Arial" w:hAnsi="Arial" w:cs="Arial"/>
+                <w:lang w:val="en-US"/>
+              </w:rPr>
+              <w:t>k – permutation of an n element set</w:t>
+            </w:r>
+          </w:p>
+        </w:tc>
+        <w:tc>
+          <w:tcPr>
+            <w:tcW w:w="3006" w:type="dxa"/>
+          </w:tcPr>
+          <w:p>
+            <w:pPr>
+              <w:rPr>
+                <w:rFonts w:ascii="Arial" w:hAnsi="Arial" w:cs="Arial"/>
+                <w:lang w:val="en-US"/>
+              </w:rPr>
+            </w:pPr>
+            <w:r>
+              <w:rPr>
+                <w:rFonts w:ascii="Arial" w:hAnsi="Arial" w:cs="Arial"/>
+                <w:lang w:val="en-US"/>
+              </w:rPr>
+              <w:t>P(4, 3) = 24</w:t>
+            </w:r>
+          </w:p>
+          <w:p>
+            <w:pPr>
+              <w:rPr>
+                <w:rFonts w:ascii="Arial" w:hAnsi="Arial" w:cs="Arial"/>
+                <w:lang w:val="en-US"/>
+              </w:rPr>
+            </w:pPr>
+            <w:r>
+              <w:rPr>
+                <w:rFonts w:ascii="Arial" w:hAnsi="Arial" w:cs="Arial"/>
+                <w:lang w:val="en-US"/>
+              </w:rPr>
+              <w:t xml:space="preserve">(2, 4, 6, 8) </w:t>
+            </w:r>
+          </w:p>
+          <w:p>
+            <w:pPr>
+              <w:rPr>
+                <w:rFonts w:ascii="Arial" w:hAnsi="Arial" w:cs="Arial"/>
+                <w:lang w:val="en-US"/>
+              </w:rPr>
+            </w:pPr>
+            <w:r>
+              <w:rPr>
+                <w:rFonts w:ascii="Arial" w:hAnsi="Arial" w:cs="Arial"/>
+                <w:lang w:val="en-US"/>
+              </w:rPr>
+              <w:t>|n| = 4</w:t>
+            </w:r>
+          </w:p>
+          <w:p>
+            <w:pPr>
+              <w:rPr>
+                <w:rFonts w:ascii="Arial" w:hAnsi="Arial" w:cs="Arial"/>
+                <w:lang w:val="en-US"/>
+              </w:rPr>
+            </w:pPr>
+            <w:r>
+              <w:rPr>
+                <w:rFonts w:ascii="Arial" w:hAnsi="Arial" w:cs="Arial"/>
+                <w:lang w:val="en-US"/>
+              </w:rPr>
+              <w:t>4 * 3 * 2</w:t>
+            </w:r>
+          </w:p>
+          <w:p>
+            <w:pPr>
+              <w:rPr>
+                <w:rFonts w:ascii="Arial" w:hAnsi="Arial" w:cs="Arial"/>
+                <w:lang w:val="en-US"/>
+              </w:rPr>
+            </w:pPr>
+          </w:p>
+          <w:p>
+            <w:pPr>
+              <w:rPr>
+                <w:rFonts w:ascii="Arial" w:hAnsi="Arial" w:cs="Arial"/>
+                <w:lang w:val="en-US"/>
+              </w:rPr>
+            </w:pPr>
+            <w:r>
+              <w:rPr>
+                <w:rFonts w:ascii="Arial" w:hAnsi="Arial" w:cs="Arial"/>
+                <w:lang w:val="en-US"/>
+              </w:rPr>
+              <w:t>P(4, 2) = 12</w:t>
+            </w:r>
+          </w:p>
+          <w:p>
+            <w:pPr>
+              <w:rPr>
+                <w:rFonts w:ascii="Arial" w:hAnsi="Arial" w:cs="Arial"/>
+                <w:lang w:val="en-US"/>
+              </w:rPr>
+            </w:pPr>
+            <w:r>
+              <w:rPr>
+                <w:rFonts w:ascii="Arial" w:hAnsi="Arial" w:cs="Arial"/>
+                <w:lang w:val="en-US"/>
+              </w:rPr>
+              <w:t>4 * 3 = 12</w:t>
+            </w:r>
+          </w:p>
+        </w:tc>
+      </w:tr>
+      <w:tr>
+        <w:tc>
+          <w:tcPr>
+            <w:tcW w:w="3005" w:type="dxa"/>
+          </w:tcPr>
+          <w:p>
+            <w:pPr>
               <w:rPr>
                 <w:rFonts w:ascii="Arial" w:eastAsiaTheme="minorEastAsia" w:hAnsi="Arial" w:cs="Arial"/>
                 <w:lang w:val="en-US"/>
               </w:rPr>
-              <w:t>n, k)</w:t>
+            </w:pPr>
+            <w:r>
+              <w:rPr>
+                <w:rFonts w:ascii="Arial" w:eastAsiaTheme="minorEastAsia" w:hAnsi="Arial" w:cs="Arial"/>
+                <w:lang w:val="en-US"/>
+              </w:rPr>
+              <w:t>[ ]</w:t>
             </w:r>
           </w:p>
         </w:tc>
@@ -7271,9 +7384,14 @@
                 <w:rFonts w:ascii="Arial" w:hAnsi="Arial" w:cs="Arial"/>
                 <w:lang w:val="en-US"/>
               </w:rPr>
-              <w:t>Permutation</w:t>
-            </w:r>
-          </w:p>
+              <w:t>Multiset – hybrid between list and set</w:t>
+            </w:r>
+          </w:p>
+        </w:tc>
+        <w:tc>
+          <w:tcPr>
+            <w:tcW w:w="3006" w:type="dxa"/>
+          </w:tcPr>
           <w:p>
             <w:pPr>
               <w:rPr>
@@ -7286,13 +7404,35 @@
                 <w:rFonts w:ascii="Arial" w:hAnsi="Arial" w:cs="Arial"/>
                 <w:lang w:val="en-US"/>
               </w:rPr>
-              <w:t>k – permutation of an n element set</w:t>
-            </w:r>
-          </w:p>
-        </w:tc>
-        <w:tc>
-          <w:tcPr>
-            <w:tcW w:w="3006" w:type="dxa"/>
+              <w:t>[1, 1, 1, 5, 10, 10]</w:t>
+            </w:r>
+          </w:p>
+        </w:tc>
+      </w:tr>
+      <w:tr>
+        <w:tc>
+          <w:tcPr>
+            <w:tcW w:w="3005" w:type="dxa"/>
+          </w:tcPr>
+          <w:p>
+            <w:pPr>
+              <w:rPr>
+                <w:rFonts w:ascii="Arial" w:eastAsiaTheme="minorEastAsia" w:hAnsi="Arial" w:cs="Arial"/>
+                <w:lang w:val="en-US"/>
+              </w:rPr>
+            </w:pPr>
+            <w:r>
+              <w:rPr>
+                <w:rFonts w:ascii="Arial" w:eastAsiaTheme="minorEastAsia" w:hAnsi="Arial" w:cs="Arial"/>
+                <w:lang w:val="en-US"/>
+              </w:rPr>
+              <w:t>[ ] (with top part missing)</w:t>
+            </w:r>
+          </w:p>
+        </w:tc>
+        <w:tc>
+          <w:tcPr>
+            <w:tcW w:w="3005" w:type="dxa"/>
           </w:tcPr>
           <w:p>
             <w:pPr>
@@ -7301,113 +7441,32 @@
                 <w:lang w:val="en-US"/>
               </w:rPr>
             </w:pPr>
-            <w:proofErr w:type="gramStart"/>
             <w:r>
               <w:rPr>
                 <w:rFonts w:ascii="Arial" w:hAnsi="Arial" w:cs="Arial"/>
                 <w:lang w:val="en-US"/>
               </w:rPr>
-              <w:t>P(</w:t>
-            </w:r>
-            <w:proofErr w:type="gramEnd"/>
-            <w:r>
+              <w:t>Floor (round down)</w:t>
+            </w:r>
+          </w:p>
+        </w:tc>
+        <w:tc>
+          <w:tcPr>
+            <w:tcW w:w="3006" w:type="dxa"/>
+          </w:tcPr>
+          <w:p>
+            <w:pPr>
               <w:rPr>
                 <w:rFonts w:ascii="Arial" w:hAnsi="Arial" w:cs="Arial"/>
                 <w:lang w:val="en-US"/>
               </w:rPr>
-              <w:t>4, 3) = 24</w:t>
-            </w:r>
-          </w:p>
-          <w:p>
-            <w:pPr>
+            </w:pPr>
+            <w:r>
               <w:rPr>
                 <w:rFonts w:ascii="Arial" w:hAnsi="Arial" w:cs="Arial"/>
                 <w:lang w:val="en-US"/>
               </w:rPr>
-            </w:pPr>
-            <w:r>
-              <w:rPr>
-                <w:rFonts w:ascii="Arial" w:hAnsi="Arial" w:cs="Arial"/>
-                <w:lang w:val="en-US"/>
-              </w:rPr>
-              <w:t xml:space="preserve">(2, 4, 6, 8) </w:t>
-            </w:r>
-          </w:p>
-          <w:p>
-            <w:pPr>
-              <w:rPr>
-                <w:rFonts w:ascii="Arial" w:hAnsi="Arial" w:cs="Arial"/>
-                <w:lang w:val="en-US"/>
-              </w:rPr>
-            </w:pPr>
-            <w:r>
-              <w:rPr>
-                <w:rFonts w:ascii="Arial" w:hAnsi="Arial" w:cs="Arial"/>
-                <w:lang w:val="en-US"/>
-              </w:rPr>
-              <w:t>|n| = 4</w:t>
-            </w:r>
-          </w:p>
-          <w:p>
-            <w:pPr>
-              <w:rPr>
-                <w:rFonts w:ascii="Arial" w:hAnsi="Arial" w:cs="Arial"/>
-                <w:lang w:val="en-US"/>
-              </w:rPr>
-            </w:pPr>
-            <w:r>
-              <w:rPr>
-                <w:rFonts w:ascii="Arial" w:hAnsi="Arial" w:cs="Arial"/>
-                <w:lang w:val="en-US"/>
-              </w:rPr>
-              <w:t>4 * 3 * 2</w:t>
-            </w:r>
-          </w:p>
-          <w:p>
-            <w:pPr>
-              <w:rPr>
-                <w:rFonts w:ascii="Arial" w:hAnsi="Arial" w:cs="Arial"/>
-                <w:lang w:val="en-US"/>
-              </w:rPr>
-            </w:pPr>
-          </w:p>
-          <w:p>
-            <w:pPr>
-              <w:rPr>
-                <w:rFonts w:ascii="Arial" w:hAnsi="Arial" w:cs="Arial"/>
-                <w:lang w:val="en-US"/>
-              </w:rPr>
-            </w:pPr>
-            <w:proofErr w:type="gramStart"/>
-            <w:r>
-              <w:rPr>
-                <w:rFonts w:ascii="Arial" w:hAnsi="Arial" w:cs="Arial"/>
-                <w:lang w:val="en-US"/>
-              </w:rPr>
-              <w:t>P(</w:t>
-            </w:r>
-            <w:proofErr w:type="gramEnd"/>
-            <w:r>
-              <w:rPr>
-                <w:rFonts w:ascii="Arial" w:hAnsi="Arial" w:cs="Arial"/>
-                <w:lang w:val="en-US"/>
-              </w:rPr>
-              <w:t>4, 2) = 12</w:t>
-            </w:r>
-          </w:p>
-          <w:p>
-            <w:pPr>
-              <w:rPr>
-                <w:rFonts w:ascii="Arial" w:hAnsi="Arial" w:cs="Arial"/>
-                <w:lang w:val="en-US"/>
-              </w:rPr>
-            </w:pPr>
-            <w:r>
-              <w:rPr>
-                <w:rFonts w:ascii="Arial" w:hAnsi="Arial" w:cs="Arial"/>
-                <w:lang w:val="en-US"/>
-              </w:rPr>
-              <w:t>4 * 3 = 12</w:t>
+              <w:t>[9.31] = 9</w:t>
             </w:r>
           </w:p>
         </w:tc>
@@ -7429,149 +7488,7 @@
                 <w:rFonts w:ascii="Arial" w:eastAsiaTheme="minorEastAsia" w:hAnsi="Arial" w:cs="Arial"/>
                 <w:lang w:val="en-US"/>
               </w:rPr>
-              <w:t>[ ]</w:t>
-            </w:r>
-          </w:p>
-        </w:tc>
-        <w:tc>
-          <w:tcPr>
-            <w:tcW w:w="3005" w:type="dxa"/>
-          </w:tcPr>
-          <w:p>
-            <w:pPr>
-              <w:rPr>
-                <w:rFonts w:ascii="Arial" w:hAnsi="Arial" w:cs="Arial"/>
-                <w:lang w:val="en-US"/>
-              </w:rPr>
-            </w:pPr>
-            <w:r>
-              <w:rPr>
-                <w:rFonts w:ascii="Arial" w:hAnsi="Arial" w:cs="Arial"/>
-                <w:lang w:val="en-US"/>
-              </w:rPr>
-              <w:t>Multiset – hybrid between list and set</w:t>
-            </w:r>
-          </w:p>
-        </w:tc>
-        <w:tc>
-          <w:tcPr>
-            <w:tcW w:w="3006" w:type="dxa"/>
-          </w:tcPr>
-          <w:p>
-            <w:pPr>
-              <w:rPr>
-                <w:rFonts w:ascii="Arial" w:hAnsi="Arial" w:cs="Arial"/>
-                <w:lang w:val="en-US"/>
-              </w:rPr>
-            </w:pPr>
-            <w:r>
-              <w:rPr>
-                <w:rFonts w:ascii="Arial" w:hAnsi="Arial" w:cs="Arial"/>
-                <w:lang w:val="en-US"/>
-              </w:rPr>
-              <w:t>[1, 1, 1, 5, 10, 10]</w:t>
-            </w:r>
-          </w:p>
-        </w:tc>
-      </w:tr>
-      <w:tr>
-        <w:tc>
-          <w:tcPr>
-            <w:tcW w:w="3005" w:type="dxa"/>
-          </w:tcPr>
-          <w:p>
-            <w:pPr>
-              <w:rPr>
-                <w:rFonts w:ascii="Arial" w:eastAsiaTheme="minorEastAsia" w:hAnsi="Arial" w:cs="Arial"/>
-                <w:lang w:val="en-US"/>
-              </w:rPr>
-            </w:pPr>
-            <w:proofErr w:type="gramStart"/>
-            <w:r>
-              <w:rPr>
-                <w:rFonts w:ascii="Arial" w:eastAsiaTheme="minorEastAsia" w:hAnsi="Arial" w:cs="Arial"/>
-                <w:lang w:val="en-US"/>
-              </w:rPr>
-              <w:t>[ ]</w:t>
-            </w:r>
-            <w:proofErr w:type="gramEnd"/>
-            <w:r>
-              <w:rPr>
-                <w:rFonts w:ascii="Arial" w:eastAsiaTheme="minorEastAsia" w:hAnsi="Arial" w:cs="Arial"/>
-                <w:lang w:val="en-US"/>
-              </w:rPr>
-              <w:t xml:space="preserve"> (with top part missing)</w:t>
-            </w:r>
-          </w:p>
-        </w:tc>
-        <w:tc>
-          <w:tcPr>
-            <w:tcW w:w="3005" w:type="dxa"/>
-          </w:tcPr>
-          <w:p>
-            <w:pPr>
-              <w:rPr>
-                <w:rFonts w:ascii="Arial" w:hAnsi="Arial" w:cs="Arial"/>
-                <w:lang w:val="en-US"/>
-              </w:rPr>
-            </w:pPr>
-            <w:r>
-              <w:rPr>
-                <w:rFonts w:ascii="Arial" w:hAnsi="Arial" w:cs="Arial"/>
-                <w:lang w:val="en-US"/>
-              </w:rPr>
-              <w:t>Floor (round down)</w:t>
-            </w:r>
-          </w:p>
-        </w:tc>
-        <w:tc>
-          <w:tcPr>
-            <w:tcW w:w="3006" w:type="dxa"/>
-          </w:tcPr>
-          <w:p>
-            <w:pPr>
-              <w:rPr>
-                <w:rFonts w:ascii="Arial" w:hAnsi="Arial" w:cs="Arial"/>
-                <w:lang w:val="en-US"/>
-              </w:rPr>
-            </w:pPr>
-            <w:r>
-              <w:rPr>
-                <w:rFonts w:ascii="Arial" w:hAnsi="Arial" w:cs="Arial"/>
-                <w:lang w:val="en-US"/>
-              </w:rPr>
-              <w:t>[9.31] = 9</w:t>
-            </w:r>
-          </w:p>
-        </w:tc>
-      </w:tr>
-      <w:tr>
-        <w:tc>
-          <w:tcPr>
-            <w:tcW w:w="3005" w:type="dxa"/>
-          </w:tcPr>
-          <w:p>
-            <w:pPr>
-              <w:rPr>
-                <w:rFonts w:ascii="Arial" w:eastAsiaTheme="minorEastAsia" w:hAnsi="Arial" w:cs="Arial"/>
-                <w:lang w:val="en-US"/>
-              </w:rPr>
-            </w:pPr>
-            <w:proofErr w:type="gramStart"/>
-            <w:r>
-              <w:rPr>
-                <w:rFonts w:ascii="Arial" w:eastAsiaTheme="minorEastAsia" w:hAnsi="Arial" w:cs="Arial"/>
-                <w:lang w:val="en-US"/>
-              </w:rPr>
-              <w:t>[ ]</w:t>
-            </w:r>
-            <w:proofErr w:type="gramEnd"/>
-            <w:r>
-              <w:rPr>
-                <w:rFonts w:ascii="Arial" w:eastAsiaTheme="minorEastAsia" w:hAnsi="Arial" w:cs="Arial"/>
-                <w:lang w:val="en-US"/>
-              </w:rPr>
-              <w:t xml:space="preserve"> (bot</w:t>
+              <w:t>[ ] (bot</w:t>
             </w:r>
             <w:r>
               <w:rPr>
@@ -7734,23 +7651,7 @@
           <w:rFonts w:ascii="Arial" w:hAnsi="Arial" w:cs="Arial"/>
           <w:lang w:val="en-US"/>
         </w:rPr>
-        <w:t xml:space="preserve">For </w:t>
-      </w:r>
-      <w:proofErr w:type="gramStart"/>
-      <w:r>
-        <w:rPr>
-          <w:rFonts w:ascii="Arial" w:hAnsi="Arial" w:cs="Arial"/>
-          <w:lang w:val="en-US"/>
-        </w:rPr>
-        <w:t>example;</w:t>
-      </w:r>
-      <w:proofErr w:type="gramEnd"/>
-      <w:r>
-        <w:rPr>
-          <w:rFonts w:ascii="Arial" w:hAnsi="Arial" w:cs="Arial"/>
-          <w:lang w:val="en-US"/>
-        </w:rPr>
-        <w:t xml:space="preserve"> a tv remote – the on/off button is discrete – either on or off. The volume button is variable and continuous</w:t>
+        <w:t>For example; a tv remote – the on/off button is discrete – either on or off. The volume button is variable and continuous</w:t>
       </w:r>
     </w:p>
     <w:p>
@@ -7975,23 +7876,7 @@
           <w:rFonts w:ascii="Arial" w:hAnsi="Arial" w:cs="Arial"/>
           <w:lang w:val="en-US"/>
         </w:rPr>
-        <w:t xml:space="preserve">The study of finite countable discrete structures. </w:t>
-      </w:r>
-      <w:proofErr w:type="gramStart"/>
-      <w:r>
-        <w:rPr>
-          <w:rFonts w:ascii="Arial" w:hAnsi="Arial" w:cs="Arial"/>
-          <w:lang w:val="en-US"/>
-        </w:rPr>
-        <w:t>i.e.</w:t>
-      </w:r>
-      <w:proofErr w:type="gramEnd"/>
-      <w:r>
-        <w:rPr>
-          <w:rFonts w:ascii="Arial" w:hAnsi="Arial" w:cs="Arial"/>
-          <w:lang w:val="en-US"/>
-        </w:rPr>
-        <w:t xml:space="preserve"> the study of sequences, e.g. </w:t>
+        <w:t xml:space="preserve">The study of finite countable discrete structures. i.e. the study of sequences, e.g. </w:t>
       </w:r>
       <w:proofErr w:type="spellStart"/>
       <w:r>
@@ -8220,23 +8105,7 @@
           <w:rFonts w:ascii="Arial" w:hAnsi="Arial" w:cs="Arial"/>
           <w:lang w:val="en-US"/>
         </w:rPr>
-        <w:t xml:space="preserve">Two sets that have </w:t>
-      </w:r>
-      <w:proofErr w:type="gramStart"/>
-      <w:r>
-        <w:rPr>
-          <w:rFonts w:ascii="Arial" w:hAnsi="Arial" w:cs="Arial"/>
-          <w:lang w:val="en-US"/>
-        </w:rPr>
-        <w:t>exactly the same</w:t>
-      </w:r>
-      <w:proofErr w:type="gramEnd"/>
-      <w:r>
-        <w:rPr>
-          <w:rFonts w:ascii="Arial" w:hAnsi="Arial" w:cs="Arial"/>
-          <w:lang w:val="en-US"/>
-        </w:rPr>
-        <w:t xml:space="preserve"> elements are equal</w:t>
+        <w:t>Two sets that have exactly the same elements are equal</w:t>
       </w:r>
     </w:p>
     <w:p>
@@ -8301,23 +8170,7 @@
           <w:rFonts w:ascii="Arial" w:hAnsi="Arial" w:cs="Arial"/>
           <w:lang w:val="en-US"/>
         </w:rPr>
-        <w:t xml:space="preserve">N =&gt; The set of </w:t>
-      </w:r>
-      <w:proofErr w:type="gramStart"/>
-      <w:r>
-        <w:rPr>
-          <w:rFonts w:ascii="Arial" w:hAnsi="Arial" w:cs="Arial"/>
-          <w:lang w:val="en-US"/>
-        </w:rPr>
-        <w:t>all natural</w:t>
-      </w:r>
-      <w:proofErr w:type="gramEnd"/>
-      <w:r>
-        <w:rPr>
-          <w:rFonts w:ascii="Arial" w:hAnsi="Arial" w:cs="Arial"/>
-          <w:lang w:val="en-US"/>
-        </w:rPr>
-        <w:t xml:space="preserve"> numbers (1, 2, 3, 4, …)</w:t>
+        <w:t>N =&gt; The set of all natural numbers (1, 2, 3, 4, …)</w:t>
       </w:r>
     </w:p>
     <w:p>
@@ -9545,23 +9398,7 @@
           <w:rFonts w:ascii="Arial" w:hAnsi="Arial" w:cs="Arial"/>
           <w:lang w:val="en-US"/>
         </w:rPr>
-        <w:t xml:space="preserve"> B &amp; there is an element of B that is not in A, then A is a proper subset of B. </w:t>
-      </w:r>
-      <w:proofErr w:type="gramStart"/>
-      <w:r>
-        <w:rPr>
-          <w:rFonts w:ascii="Arial" w:hAnsi="Arial" w:cs="Arial"/>
-          <w:lang w:val="en-US"/>
-        </w:rPr>
-        <w:t>e.g.</w:t>
-      </w:r>
-      <w:proofErr w:type="gramEnd"/>
-      <w:r>
-        <w:rPr>
-          <w:rFonts w:ascii="Arial" w:hAnsi="Arial" w:cs="Arial"/>
-          <w:lang w:val="en-US"/>
-        </w:rPr>
-        <w:t xml:space="preserve"> B = {2, 4, 6, 8, 10}, A = {2, 4, 6}, A </w:t>
+        <w:t xml:space="preserve"> B &amp; there is an element of B that is not in A, then A is a proper subset of B. e.g. B = {2, 4, 6, 8, 10}, A = {2, 4, 6}, A </w:t>
       </w:r>
       <w:r>
         <w:rPr>
@@ -9723,17 +9560,8 @@
           <w:rFonts w:ascii="Arial" w:hAnsi="Arial" w:cs="Arial"/>
           <w:lang w:val="en-US"/>
         </w:rPr>
-        <w:t xml:space="preserve">N = </w:t>
-      </w:r>
-      <w:proofErr w:type="gramStart"/>
-      <w:r>
-        <w:rPr>
-          <w:rFonts w:ascii="Arial" w:hAnsi="Arial" w:cs="Arial"/>
-          <w:lang w:val="en-US"/>
-        </w:rPr>
-        <w:t>{ x</w:t>
-      </w:r>
-      <w:proofErr w:type="gramEnd"/>
+        <w:t>N = { x</w:t>
+      </w:r>
       <w:r>
         <w:rPr>
           <w:rFonts w:ascii="Arial" w:hAnsi="Arial" w:cs="Arial"/>
@@ -9776,22 +9604,7 @@
           <w:lang w:val="en-US"/>
         </w:rPr>
         <w:tab/>
-      </w:r>
-      <w:proofErr w:type="gramStart"/>
-      <w:r>
-        <w:rPr>
-          <w:rFonts w:ascii="Arial" w:hAnsi="Arial" w:cs="Arial"/>
-          <w:lang w:val="en-US"/>
-        </w:rPr>
-        <w:t>i.e.</w:t>
-      </w:r>
-      <w:proofErr w:type="gramEnd"/>
-      <w:r>
-        <w:rPr>
-          <w:rFonts w:ascii="Arial" w:hAnsi="Arial" w:cs="Arial"/>
-          <w:lang w:val="en-US"/>
-        </w:rPr>
-        <w:t xml:space="preserve"> x is an element of integers, such that (|) x is greater than 0</w:t>
+        <w:t>i.e. x is an element of integers, such that (|) x is greater than 0</w:t>
       </w:r>
     </w:p>
     <w:p>
@@ -9885,25 +9698,16 @@
           <w:rFonts w:ascii="Arial" w:eastAsia="Times New Roman" w:hAnsi="Arial" w:cs="Arial"/>
           <w:lang w:eastAsia="en-GB"/>
         </w:rPr>
-        <w:t xml:space="preserve">Formal notation: </w:t>
-      </w:r>
-      <w:proofErr w:type="gramStart"/>
+        <w:t xml:space="preserve">Formal notation: { </w:t>
+      </w:r>
+      <w:proofErr w:type="spellStart"/>
       <w:r>
         <w:rPr>
           <w:rFonts w:ascii="Arial" w:eastAsia="Times New Roman" w:hAnsi="Arial" w:cs="Arial"/>
           <w:lang w:eastAsia="en-GB"/>
         </w:rPr>
-        <w:t xml:space="preserve">{ </w:t>
-      </w:r>
-      <w:proofErr w:type="spellStart"/>
-      <w:r>
-        <w:rPr>
-          <w:rFonts w:ascii="Arial" w:eastAsia="Times New Roman" w:hAnsi="Arial" w:cs="Arial"/>
-          <w:lang w:eastAsia="en-GB"/>
-        </w:rPr>
         <w:t>x</w:t>
       </w:r>
-      <w:proofErr w:type="gramEnd"/>
       <w:r>
         <w:rPr>
           <w:rFonts w:ascii="Cambria Math" w:eastAsia="Times New Roman" w:hAnsi="Cambria Math" w:cs="Cambria Math"/>
@@ -10028,25 +9832,16 @@
           <w:rFonts w:ascii="Arial" w:eastAsia="Times New Roman" w:hAnsi="Arial" w:cs="Arial"/>
           <w:lang w:eastAsia="en-GB"/>
         </w:rPr>
-        <w:t xml:space="preserve">Formal notation: </w:t>
-      </w:r>
-      <w:proofErr w:type="gramStart"/>
+        <w:t xml:space="preserve">Formal notation: { </w:t>
+      </w:r>
+      <w:proofErr w:type="spellStart"/>
       <w:r>
         <w:rPr>
           <w:rFonts w:ascii="Arial" w:eastAsia="Times New Roman" w:hAnsi="Arial" w:cs="Arial"/>
           <w:lang w:eastAsia="en-GB"/>
         </w:rPr>
-        <w:t xml:space="preserve">{ </w:t>
-      </w:r>
-      <w:proofErr w:type="spellStart"/>
-      <w:r>
-        <w:rPr>
-          <w:rFonts w:ascii="Arial" w:eastAsia="Times New Roman" w:hAnsi="Arial" w:cs="Arial"/>
-          <w:lang w:eastAsia="en-GB"/>
-        </w:rPr>
         <w:t>x</w:t>
       </w:r>
-      <w:proofErr w:type="gramEnd"/>
       <w:r>
         <w:rPr>
           <w:rFonts w:ascii="Cambria Math" w:eastAsia="Times New Roman" w:hAnsi="Cambria Math" w:cs="Cambria Math"/>
@@ -10157,25 +9952,16 @@
           <w:rFonts w:ascii="Arial" w:eastAsia="Times New Roman" w:hAnsi="Arial" w:cs="Arial"/>
           <w:lang w:eastAsia="en-GB"/>
         </w:rPr>
-        <w:t xml:space="preserve">Formal notation: </w:t>
-      </w:r>
-      <w:proofErr w:type="gramStart"/>
+        <w:t xml:space="preserve">Formal notation: { </w:t>
+      </w:r>
+      <w:proofErr w:type="spellStart"/>
       <w:r>
         <w:rPr>
           <w:rFonts w:ascii="Arial" w:eastAsia="Times New Roman" w:hAnsi="Arial" w:cs="Arial"/>
           <w:lang w:eastAsia="en-GB"/>
         </w:rPr>
-        <w:t xml:space="preserve">{ </w:t>
-      </w:r>
-      <w:proofErr w:type="spellStart"/>
-      <w:r>
-        <w:rPr>
-          <w:rFonts w:ascii="Arial" w:eastAsia="Times New Roman" w:hAnsi="Arial" w:cs="Arial"/>
-          <w:lang w:eastAsia="en-GB"/>
-        </w:rPr>
         <w:t>x</w:t>
       </w:r>
-      <w:proofErr w:type="gramEnd"/>
       <w:r>
         <w:rPr>
           <w:rFonts w:ascii="Cambria Math" w:eastAsia="Times New Roman" w:hAnsi="Cambria Math" w:cs="Cambria Math"/>
@@ -10294,25 +10080,16 @@
           <w:rFonts w:ascii="Arial" w:eastAsia="Times New Roman" w:hAnsi="Arial" w:cs="Arial"/>
           <w:lang w:eastAsia="en-GB"/>
         </w:rPr>
-        <w:t xml:space="preserve">Formal notation: </w:t>
-      </w:r>
-      <w:proofErr w:type="gramStart"/>
+        <w:t xml:space="preserve">Formal notation: { </w:t>
+      </w:r>
+      <w:proofErr w:type="spellStart"/>
       <w:r>
         <w:rPr>
           <w:rFonts w:ascii="Arial" w:eastAsia="Times New Roman" w:hAnsi="Arial" w:cs="Arial"/>
           <w:lang w:eastAsia="en-GB"/>
         </w:rPr>
-        <w:t xml:space="preserve">{ </w:t>
-      </w:r>
-      <w:proofErr w:type="spellStart"/>
-      <w:r>
-        <w:rPr>
-          <w:rFonts w:ascii="Arial" w:eastAsia="Times New Roman" w:hAnsi="Arial" w:cs="Arial"/>
-          <w:lang w:eastAsia="en-GB"/>
-        </w:rPr>
         <w:t>x</w:t>
       </w:r>
-      <w:proofErr w:type="gramEnd"/>
       <w:r>
         <w:rPr>
           <w:rFonts w:ascii="Cambria Math" w:eastAsia="Times New Roman" w:hAnsi="Cambria Math" w:cs="Cambria Math"/>
@@ -10380,23 +10157,7 @@
           <w:rFonts w:ascii="Arial" w:eastAsia="Times New Roman" w:hAnsi="Arial" w:cs="Arial"/>
           <w:lang w:eastAsia="en-GB"/>
         </w:rPr>
-        <w:t xml:space="preserve">E.g. U = </w:t>
-      </w:r>
-      <w:proofErr w:type="gramStart"/>
-      <w:r>
-        <w:rPr>
-          <w:rFonts w:ascii="Arial" w:eastAsia="Times New Roman" w:hAnsi="Arial" w:cs="Arial"/>
-          <w:lang w:eastAsia="en-GB"/>
-        </w:rPr>
-        <w:t>{ Z</w:t>
-      </w:r>
-      <w:proofErr w:type="gramEnd"/>
-      <w:r>
-        <w:rPr>
-          <w:rFonts w:ascii="Arial" w:eastAsia="Times New Roman" w:hAnsi="Arial" w:cs="Arial"/>
-          <w:lang w:eastAsia="en-GB"/>
-        </w:rPr>
-        <w:t xml:space="preserve"> }, E = { x </w:t>
+        <w:t xml:space="preserve">E.g. U = { Z }, E = { x </w:t>
       </w:r>
       <w:r>
         <w:rPr>
@@ -10904,7 +10665,6 @@
     </w:p>
     <w:p>
       <w:pPr>
-        <w:ind w:left="720"/>
         <w:rPr>
           <w:rFonts w:ascii="Arial" w:hAnsi="Arial" w:cs="Arial"/>
           <w:sz w:val="24"/>
@@ -10930,6 +10690,831 @@
           <w:lang w:val="en-US"/>
         </w:rPr>
         <w:lastRenderedPageBreak/>
+        <w:t>POWER SETS</w:t>
+      </w:r>
+    </w:p>
+    <w:p>
+      <w:pPr>
+        <w:pStyle w:val="ListParagraph"/>
+        <w:numPr>
+          <w:ilvl w:val="0"/>
+          <w:numId w:val="7"/>
+        </w:numPr>
+        <w:rPr>
+          <w:rFonts w:ascii="Arial" w:hAnsi="Arial" w:cs="Arial"/>
+          <w:lang w:val="en-US"/>
+        </w:rPr>
+      </w:pPr>
+      <w:r>
+        <w:rPr>
+          <w:rFonts w:ascii="Arial" w:hAnsi="Arial" w:cs="Arial"/>
+          <w:lang w:val="en-US"/>
+        </w:rPr>
+        <w:t>The power set is the set of all subsets for a particular set including the empty set</w:t>
+      </w:r>
+    </w:p>
+    <w:p>
+      <w:pPr>
+        <w:pStyle w:val="ListParagraph"/>
+        <w:numPr>
+          <w:ilvl w:val="0"/>
+          <w:numId w:val="7"/>
+        </w:numPr>
+        <w:rPr>
+          <w:rFonts w:ascii="Arial" w:hAnsi="Arial" w:cs="Arial"/>
+          <w:lang w:val="en-US"/>
+        </w:rPr>
+      </w:pPr>
+      <w:r>
+        <w:rPr>
+          <w:rFonts w:ascii="Arial" w:hAnsi="Arial" w:cs="Arial"/>
+          <w:lang w:val="en-US"/>
+        </w:rPr>
+        <w:t>The cardinality of a power set is 2</w:t>
+      </w:r>
+      <w:r>
+        <w:rPr>
+          <w:rFonts w:ascii="Arial" w:hAnsi="Arial" w:cs="Arial"/>
+          <w:vertAlign w:val="superscript"/>
+          <w:lang w:val="en-US"/>
+        </w:rPr>
+        <w:t>n</w:t>
+      </w:r>
+      <w:r>
+        <w:rPr>
+          <w:rFonts w:ascii="Arial" w:hAnsi="Arial" w:cs="Arial"/>
+          <w:lang w:val="en-US"/>
+        </w:rPr>
+        <w:t xml:space="preserve"> (where n is the cardinality of the original set)</w:t>
+      </w:r>
+    </w:p>
+    <w:p>
+      <w:pPr>
+        <w:rPr>
+          <w:rFonts w:ascii="Arial" w:hAnsi="Arial" w:cs="Arial"/>
+          <w:lang w:val="en-US"/>
+        </w:rPr>
+      </w:pPr>
+    </w:p>
+    <w:p>
+      <w:pPr>
+        <w:rPr>
+          <w:rFonts w:ascii="Arial" w:hAnsi="Arial" w:cs="Arial"/>
+          <w:lang w:val="en-US"/>
+        </w:rPr>
+      </w:pPr>
+      <w:r>
+        <w:rPr>
+          <w:rFonts w:ascii="Arial" w:hAnsi="Arial" w:cs="Arial"/>
+          <w:lang w:val="en-US"/>
+        </w:rPr>
+        <w:t>If |A| = 3, then |</w:t>
+      </w:r>
+      <w:r>
+        <w:rPr>
+          <w:rFonts w:ascii="Arial" w:hAnsi="Arial" w:cs="Arial"/>
+          <w:b/>
+          <w:bCs/>
+          <w:lang w:val="en-US"/>
+        </w:rPr>
+        <w:t>P</w:t>
+      </w:r>
+      <w:r>
+        <w:rPr>
+          <w:rFonts w:ascii="Arial" w:hAnsi="Arial" w:cs="Arial"/>
+          <w:lang w:val="en-US"/>
+        </w:rPr>
+        <w:t>(A)| = 8</w:t>
+      </w:r>
+    </w:p>
+    <w:p>
+      <w:pPr>
+        <w:rPr>
+          <w:rFonts w:ascii="Arial" w:hAnsi="Arial" w:cs="Arial"/>
+          <w:lang w:val="en-US"/>
+        </w:rPr>
+      </w:pPr>
+      <w:r>
+        <w:rPr>
+          <w:rFonts w:ascii="Arial" w:hAnsi="Arial" w:cs="Arial"/>
+          <w:lang w:val="en-US"/>
+        </w:rPr>
+        <w:t>2</w:t>
+      </w:r>
+      <w:r>
+        <w:rPr>
+          <w:rFonts w:ascii="Arial" w:hAnsi="Arial" w:cs="Arial"/>
+          <w:vertAlign w:val="superscript"/>
+          <w:lang w:val="en-US"/>
+        </w:rPr>
+        <w:t>3</w:t>
+      </w:r>
+      <w:r>
+        <w:rPr>
+          <w:rFonts w:ascii="Arial" w:hAnsi="Arial" w:cs="Arial"/>
+          <w:lang w:val="en-US"/>
+        </w:rPr>
+        <w:t xml:space="preserve"> = 8</w:t>
+      </w:r>
+    </w:p>
+    <w:p>
+      <w:pPr>
+        <w:rPr>
+          <w:rFonts w:ascii="Arial" w:hAnsi="Arial" w:cs="Arial"/>
+          <w:lang w:val="en-US"/>
+        </w:rPr>
+      </w:pPr>
+    </w:p>
+    <w:p>
+      <w:pPr>
+        <w:rPr>
+          <w:rFonts w:ascii="Arial" w:hAnsi="Arial" w:cs="Arial"/>
+          <w:lang w:val="en-US"/>
+        </w:rPr>
+      </w:pPr>
+      <w:r>
+        <w:rPr>
+          <w:rFonts w:ascii="Arial" w:hAnsi="Arial" w:cs="Arial"/>
+          <w:lang w:val="en-US"/>
+        </w:rPr>
+        <w:t>Given the set:</w:t>
+      </w:r>
+    </w:p>
+    <w:p>
+      <w:pPr>
+        <w:ind w:firstLine="720"/>
+        <w:rPr>
+          <w:rFonts w:ascii="Arial" w:hAnsi="Arial" w:cs="Arial"/>
+          <w:lang w:val="en-US"/>
+        </w:rPr>
+      </w:pPr>
+      <w:r>
+        <w:rPr>
+          <w:rFonts w:ascii="Arial" w:hAnsi="Arial" w:cs="Arial"/>
+          <w:lang w:val="en-US"/>
+        </w:rPr>
+        <w:t>A = { 1, 2, 3 }</w:t>
+      </w:r>
+    </w:p>
+    <w:p>
+      <w:pPr>
+        <w:ind w:firstLine="720"/>
+        <w:rPr>
+          <w:rFonts w:ascii="Arial" w:hAnsi="Arial" w:cs="Arial"/>
+          <w:lang w:val="en-US"/>
+        </w:rPr>
+      </w:pPr>
+      <w:r>
+        <w:rPr>
+          <w:rFonts w:ascii="Arial" w:hAnsi="Arial" w:cs="Arial"/>
+          <w:b/>
+          <w:bCs/>
+          <w:lang w:val="en-US"/>
+        </w:rPr>
+        <w:t>P</w:t>
+      </w:r>
+      <w:r>
+        <w:rPr>
+          <w:rFonts w:ascii="Arial" w:hAnsi="Arial" w:cs="Arial"/>
+          <w:lang w:val="en-US"/>
+        </w:rPr>
+        <w:t>(A) = { {}, {1}, {2}, {3}, {1, 2}, {1, 3}, {2, 3}, {1, 2, 3} }</w:t>
+      </w:r>
+    </w:p>
+    <w:p>
+      <w:pPr>
+        <w:ind w:firstLine="720"/>
+        <w:rPr>
+          <w:rFonts w:ascii="Arial" w:hAnsi="Arial" w:cs="Arial"/>
+          <w:lang w:val="en-US"/>
+        </w:rPr>
+      </w:pPr>
+    </w:p>
+    <w:p>
+      <w:pPr>
+        <w:ind w:firstLine="720"/>
+        <w:rPr>
+          <w:rFonts w:ascii="Arial" w:hAnsi="Arial" w:cs="Arial"/>
+          <w:lang w:val="en-US"/>
+        </w:rPr>
+      </w:pPr>
+    </w:p>
+    <w:p>
+      <w:pPr>
+        <w:rPr>
+          <w:rFonts w:ascii="Arial" w:hAnsi="Arial" w:cs="Arial"/>
+          <w:sz w:val="24"/>
+          <w:szCs w:val="24"/>
+          <w:lang w:val="en-US"/>
+        </w:rPr>
+      </w:pPr>
+      <w:r>
+        <w:rPr>
+          <w:rFonts w:ascii="Arial" w:hAnsi="Arial" w:cs="Arial"/>
+          <w:sz w:val="24"/>
+          <w:szCs w:val="24"/>
+          <w:lang w:val="en-US"/>
+        </w:rPr>
+        <w:t>SEQUENCES AND SUMS</w:t>
+      </w:r>
+    </w:p>
+    <w:p>
+      <w:pPr>
+        <w:rPr>
+          <w:rFonts w:ascii="Arial" w:hAnsi="Arial" w:cs="Arial"/>
+          <w:lang w:val="en-US"/>
+        </w:rPr>
+      </w:pPr>
+      <w:r>
+        <w:rPr>
+          <w:rFonts w:ascii="Arial" w:hAnsi="Arial" w:cs="Arial"/>
+          <w:lang w:val="en-US"/>
+        </w:rPr>
+        <w:t>Finite: { a</w:t>
+      </w:r>
+      <w:r>
+        <w:rPr>
+          <w:rFonts w:ascii="Arial" w:hAnsi="Arial" w:cs="Arial"/>
+          <w:vertAlign w:val="subscript"/>
+          <w:lang w:val="en-US"/>
+        </w:rPr>
+        <w:t>m</w:t>
+      </w:r>
+      <w:r>
+        <w:rPr>
+          <w:rFonts w:ascii="Arial" w:hAnsi="Arial" w:cs="Arial"/>
+          <w:lang w:val="en-US"/>
+        </w:rPr>
+        <w:t>, a</w:t>
+      </w:r>
+      <w:r>
+        <w:rPr>
+          <w:rFonts w:ascii="Arial" w:hAnsi="Arial" w:cs="Arial"/>
+          <w:vertAlign w:val="subscript"/>
+          <w:lang w:val="en-US"/>
+        </w:rPr>
+        <w:t>m+1</w:t>
+      </w:r>
+      <w:r>
+        <w:rPr>
+          <w:rFonts w:ascii="Arial" w:hAnsi="Arial" w:cs="Arial"/>
+          <w:lang w:val="en-US"/>
+        </w:rPr>
+        <w:t>, a</w:t>
+      </w:r>
+      <w:r>
+        <w:rPr>
+          <w:rFonts w:ascii="Arial" w:hAnsi="Arial" w:cs="Arial"/>
+          <w:vertAlign w:val="subscript"/>
+          <w:lang w:val="en-US"/>
+        </w:rPr>
+        <w:t>m+2</w:t>
+      </w:r>
+      <w:r>
+        <w:rPr>
+          <w:rFonts w:ascii="Arial" w:hAnsi="Arial" w:cs="Arial"/>
+          <w:lang w:val="en-US"/>
+        </w:rPr>
+        <w:t>, …, a</w:t>
+      </w:r>
+      <w:r>
+        <w:rPr>
+          <w:rFonts w:ascii="Arial" w:hAnsi="Arial" w:cs="Arial"/>
+          <w:vertAlign w:val="subscript"/>
+          <w:lang w:val="en-US"/>
+        </w:rPr>
+        <w:t>n</w:t>
+      </w:r>
+      <w:r>
+        <w:rPr>
+          <w:rFonts w:ascii="Arial" w:hAnsi="Arial" w:cs="Arial"/>
+          <w:lang w:val="en-US"/>
+        </w:rPr>
+        <w:t xml:space="preserve"> }</w:t>
+      </w:r>
+    </w:p>
+    <w:p>
+      <w:pPr>
+        <w:rPr>
+          <w:rFonts w:ascii="Arial" w:hAnsi="Arial" w:cs="Arial"/>
+          <w:lang w:val="en-US"/>
+        </w:rPr>
+      </w:pPr>
+      <w:r>
+        <w:rPr>
+          <w:rFonts w:ascii="Arial" w:hAnsi="Arial" w:cs="Arial"/>
+          <w:lang w:val="en-US"/>
+        </w:rPr>
+        <w:t xml:space="preserve">Infinite: </w:t>
+      </w:r>
+      <w:r>
+        <w:rPr>
+          <w:rFonts w:ascii="Arial" w:hAnsi="Arial" w:cs="Arial"/>
+          <w:lang w:val="en-US"/>
+        </w:rPr>
+        <w:t>{ a</w:t>
+      </w:r>
+      <w:r>
+        <w:rPr>
+          <w:rFonts w:ascii="Arial" w:hAnsi="Arial" w:cs="Arial"/>
+          <w:vertAlign w:val="subscript"/>
+          <w:lang w:val="en-US"/>
+        </w:rPr>
+        <w:t>m</w:t>
+      </w:r>
+      <w:r>
+        <w:rPr>
+          <w:rFonts w:ascii="Arial" w:hAnsi="Arial" w:cs="Arial"/>
+          <w:lang w:val="en-US"/>
+        </w:rPr>
+        <w:t>, a</w:t>
+      </w:r>
+      <w:r>
+        <w:rPr>
+          <w:rFonts w:ascii="Arial" w:hAnsi="Arial" w:cs="Arial"/>
+          <w:vertAlign w:val="subscript"/>
+          <w:lang w:val="en-US"/>
+        </w:rPr>
+        <w:t>m+1</w:t>
+      </w:r>
+      <w:r>
+        <w:rPr>
+          <w:rFonts w:ascii="Arial" w:hAnsi="Arial" w:cs="Arial"/>
+          <w:lang w:val="en-US"/>
+        </w:rPr>
+        <w:t>, a</w:t>
+      </w:r>
+      <w:r>
+        <w:rPr>
+          <w:rFonts w:ascii="Arial" w:hAnsi="Arial" w:cs="Arial"/>
+          <w:vertAlign w:val="subscript"/>
+          <w:lang w:val="en-US"/>
+        </w:rPr>
+        <w:t>m+2</w:t>
+      </w:r>
+      <w:r>
+        <w:rPr>
+          <w:rFonts w:ascii="Arial" w:hAnsi="Arial" w:cs="Arial"/>
+          <w:lang w:val="en-US"/>
+        </w:rPr>
+        <w:t>, …</w:t>
+      </w:r>
+      <w:r>
+        <w:rPr>
+          <w:rFonts w:ascii="Arial" w:hAnsi="Arial" w:cs="Arial"/>
+          <w:lang w:val="en-US"/>
+        </w:rPr>
+        <w:t>}</w:t>
+      </w:r>
+    </w:p>
+    <w:p>
+      <w:pPr>
+        <w:rPr>
+          <w:rFonts w:ascii="Arial" w:hAnsi="Arial" w:cs="Arial"/>
+          <w:lang w:val="en-US"/>
+        </w:rPr>
+      </w:pPr>
+    </w:p>
+    <w:p>
+      <w:pPr>
+        <w:rPr>
+          <w:rFonts w:ascii="Arial" w:hAnsi="Arial" w:cs="Arial"/>
+          <w:lang w:val="en-US"/>
+        </w:rPr>
+      </w:pPr>
+      <w:r>
+        <w:rPr>
+          <w:rFonts w:ascii="Arial" w:hAnsi="Arial" w:cs="Arial"/>
+          <w:lang w:val="en-US"/>
+        </w:rPr>
+        <w:t>Given the sequence: { 2</w:t>
+      </w:r>
+      <w:r>
+        <w:rPr>
+          <w:rFonts w:ascii="Arial" w:hAnsi="Arial" w:cs="Arial"/>
+          <w:vertAlign w:val="superscript"/>
+          <w:lang w:val="en-US"/>
+        </w:rPr>
+        <w:t>1</w:t>
+      </w:r>
+      <w:r>
+        <w:rPr>
+          <w:rFonts w:ascii="Arial" w:hAnsi="Arial" w:cs="Arial"/>
+          <w:lang w:val="en-US"/>
+        </w:rPr>
+        <w:t>, 2</w:t>
+      </w:r>
+      <w:r>
+        <w:rPr>
+          <w:rFonts w:ascii="Arial" w:hAnsi="Arial" w:cs="Arial"/>
+          <w:vertAlign w:val="superscript"/>
+          <w:lang w:val="en-US"/>
+        </w:rPr>
+        <w:t>2</w:t>
+      </w:r>
+      <w:r>
+        <w:rPr>
+          <w:rFonts w:ascii="Arial" w:hAnsi="Arial" w:cs="Arial"/>
+          <w:lang w:val="en-US"/>
+        </w:rPr>
+        <w:t>, 2</w:t>
+      </w:r>
+      <w:r>
+        <w:rPr>
+          <w:rFonts w:ascii="Arial" w:hAnsi="Arial" w:cs="Arial"/>
+          <w:vertAlign w:val="superscript"/>
+          <w:lang w:val="en-US"/>
+        </w:rPr>
+        <w:t>3</w:t>
+      </w:r>
+      <w:r>
+        <w:rPr>
+          <w:rFonts w:ascii="Arial" w:hAnsi="Arial" w:cs="Arial"/>
+          <w:lang w:val="en-US"/>
+        </w:rPr>
+        <w:t>, … } – what is an explicit formula for this series?</w:t>
+      </w:r>
+    </w:p>
+    <w:p>
+      <w:pPr>
+        <w:rPr>
+          <w:rFonts w:ascii="Arial" w:hAnsi="Arial" w:cs="Arial"/>
+          <w:lang w:val="en-US"/>
+        </w:rPr>
+      </w:pPr>
+      <w:r>
+        <w:rPr>
+          <w:rFonts w:ascii="Arial" w:hAnsi="Arial" w:cs="Arial"/>
+          <w:lang w:val="en-US"/>
+        </w:rPr>
+        <w:tab/>
+        <w:t>d</w:t>
+      </w:r>
+      <w:r>
+        <w:rPr>
+          <w:rFonts w:ascii="Arial" w:hAnsi="Arial" w:cs="Arial"/>
+          <w:vertAlign w:val="subscript"/>
+          <w:lang w:val="en-US"/>
+        </w:rPr>
+        <w:t>k</w:t>
+      </w:r>
+      <w:r>
+        <w:rPr>
+          <w:rFonts w:ascii="Arial" w:hAnsi="Arial" w:cs="Arial"/>
+          <w:lang w:val="en-US"/>
+        </w:rPr>
+        <w:t xml:space="preserve"> = 2</w:t>
+      </w:r>
+      <w:r>
+        <w:rPr>
+          <w:rFonts w:ascii="Arial" w:hAnsi="Arial" w:cs="Arial"/>
+          <w:vertAlign w:val="superscript"/>
+          <w:lang w:val="en-US"/>
+        </w:rPr>
+        <w:t>k</w:t>
+      </w:r>
+      <w:r>
+        <w:rPr>
+          <w:rFonts w:ascii="Arial" w:hAnsi="Arial" w:cs="Arial"/>
+          <w:lang w:val="en-US"/>
+        </w:rPr>
+        <w:t xml:space="preserve"> for k </w:t>
+      </w:r>
+      <w:r>
+        <w:rPr>
+          <w:rFonts w:ascii="Arial" w:eastAsia="Times New Roman" w:hAnsi="Arial" w:cs="Arial"/>
+          <w:szCs w:val="16"/>
+          <w:lang w:eastAsia="en-GB"/>
+        </w:rPr>
+        <w:t>≥</w:t>
+      </w:r>
+      <w:r>
+        <w:rPr>
+          <w:rFonts w:ascii="Arial" w:eastAsia="Times New Roman" w:hAnsi="Arial" w:cs="Arial"/>
+          <w:szCs w:val="16"/>
+          <w:lang w:eastAsia="en-GB"/>
+        </w:rPr>
+        <w:t xml:space="preserve"> 1</w:t>
+      </w:r>
+    </w:p>
+    <w:p>
+      <w:pPr>
+        <w:rPr>
+          <w:rFonts w:ascii="Arial" w:hAnsi="Arial" w:cs="Arial"/>
+          <w:lang w:val="en-US"/>
+        </w:rPr>
+      </w:pPr>
+    </w:p>
+    <w:p>
+      <w:pPr>
+        <w:rPr>
+          <w:rFonts w:ascii="Arial" w:hAnsi="Arial" w:cs="Arial"/>
+          <w:lang w:val="en-US"/>
+        </w:rPr>
+      </w:pPr>
+      <w:r>
+        <w:rPr>
+          <w:rFonts w:ascii="Arial" w:hAnsi="Arial" w:cs="Arial"/>
+          <w:lang w:val="en-US"/>
+        </w:rPr>
+        <w:t>When working with sequences we want to know the direction:</w:t>
+      </w:r>
+    </w:p>
+    <w:p>
+      <w:pPr>
+        <w:pStyle w:val="ListParagraph"/>
+        <w:numPr>
+          <w:ilvl w:val="0"/>
+          <w:numId w:val="7"/>
+        </w:numPr>
+        <w:rPr>
+          <w:rFonts w:ascii="Arial" w:hAnsi="Arial" w:cs="Arial"/>
+          <w:lang w:val="en-US"/>
+        </w:rPr>
+      </w:pPr>
+      <w:r>
+        <w:rPr>
+          <w:rFonts w:ascii="Arial" w:hAnsi="Arial" w:cs="Arial"/>
+          <w:lang w:val="en-US"/>
+        </w:rPr>
+        <w:t xml:space="preserve">Increasing – </w:t>
+      </w:r>
+      <w:proofErr w:type="spellStart"/>
+      <w:r>
+        <w:rPr>
+          <w:rFonts w:ascii="Arial" w:hAnsi="Arial" w:cs="Arial"/>
+          <w:lang w:val="en-US"/>
+        </w:rPr>
+        <w:t>a</w:t>
+      </w:r>
+      <w:r>
+        <w:rPr>
+          <w:rFonts w:ascii="Arial" w:hAnsi="Arial" w:cs="Arial"/>
+          <w:vertAlign w:val="subscript"/>
+          <w:lang w:val="en-US"/>
+        </w:rPr>
+        <w:t>k</w:t>
+      </w:r>
+      <w:proofErr w:type="spellEnd"/>
+      <w:r>
+        <w:rPr>
+          <w:rFonts w:ascii="Arial" w:hAnsi="Arial" w:cs="Arial"/>
+          <w:lang w:val="en-US"/>
+        </w:rPr>
+        <w:t xml:space="preserve"> &lt; </w:t>
+      </w:r>
+      <w:proofErr w:type="spellStart"/>
+      <w:r>
+        <w:rPr>
+          <w:rFonts w:ascii="Arial" w:hAnsi="Arial" w:cs="Arial"/>
+          <w:lang w:val="en-US"/>
+        </w:rPr>
+        <w:t>a</w:t>
+      </w:r>
+      <w:r>
+        <w:rPr>
+          <w:rFonts w:ascii="Arial" w:hAnsi="Arial" w:cs="Arial"/>
+          <w:vertAlign w:val="subscript"/>
+          <w:lang w:val="en-US"/>
+        </w:rPr>
+        <w:t>k</w:t>
+      </w:r>
+      <w:proofErr w:type="spellEnd"/>
+      <w:r>
+        <w:rPr>
+          <w:rFonts w:ascii="Arial" w:hAnsi="Arial" w:cs="Arial"/>
+          <w:lang w:val="en-US"/>
+        </w:rPr>
+        <w:t xml:space="preserve"> + 1 (1, 2, 3, 4, …)</w:t>
+      </w:r>
+    </w:p>
+    <w:p>
+      <w:pPr>
+        <w:pStyle w:val="ListParagraph"/>
+        <w:numPr>
+          <w:ilvl w:val="0"/>
+          <w:numId w:val="7"/>
+        </w:numPr>
+        <w:rPr>
+          <w:rFonts w:ascii="Arial" w:hAnsi="Arial" w:cs="Arial"/>
+          <w:lang w:val="en-US"/>
+        </w:rPr>
+      </w:pPr>
+      <w:r>
+        <w:rPr>
+          <w:rFonts w:ascii="Arial" w:hAnsi="Arial" w:cs="Arial"/>
+          <w:lang w:val="en-US"/>
+        </w:rPr>
+        <w:t xml:space="preserve">Decreasing – </w:t>
+      </w:r>
+      <w:proofErr w:type="spellStart"/>
+      <w:r>
+        <w:rPr>
+          <w:rFonts w:ascii="Arial" w:hAnsi="Arial" w:cs="Arial"/>
+          <w:lang w:val="en-US"/>
+        </w:rPr>
+        <w:t>a</w:t>
+      </w:r>
+      <w:r>
+        <w:rPr>
+          <w:rFonts w:ascii="Arial" w:hAnsi="Arial" w:cs="Arial"/>
+          <w:vertAlign w:val="subscript"/>
+          <w:lang w:val="en-US"/>
+        </w:rPr>
+        <w:t>k</w:t>
+      </w:r>
+      <w:proofErr w:type="spellEnd"/>
+      <w:r>
+        <w:rPr>
+          <w:rFonts w:ascii="Arial" w:hAnsi="Arial" w:cs="Arial"/>
+          <w:lang w:val="en-US"/>
+        </w:rPr>
+        <w:t xml:space="preserve"> &gt; </w:t>
+      </w:r>
+      <w:proofErr w:type="spellStart"/>
+      <w:r>
+        <w:rPr>
+          <w:rFonts w:ascii="Arial" w:hAnsi="Arial" w:cs="Arial"/>
+          <w:lang w:val="en-US"/>
+        </w:rPr>
+        <w:t>a</w:t>
+      </w:r>
+      <w:r>
+        <w:rPr>
+          <w:rFonts w:ascii="Arial" w:hAnsi="Arial" w:cs="Arial"/>
+          <w:vertAlign w:val="subscript"/>
+          <w:lang w:val="en-US"/>
+        </w:rPr>
+        <w:t>k</w:t>
+      </w:r>
+      <w:proofErr w:type="spellEnd"/>
+      <w:r>
+        <w:rPr>
+          <w:rFonts w:ascii="Arial" w:hAnsi="Arial" w:cs="Arial"/>
+          <w:lang w:val="en-US"/>
+        </w:rPr>
+        <w:t xml:space="preserve"> + 1</w:t>
+      </w:r>
+    </w:p>
+    <w:p>
+      <w:pPr>
+        <w:rPr>
+          <w:rFonts w:ascii="Arial" w:hAnsi="Arial" w:cs="Arial"/>
+          <w:lang w:val="en-US"/>
+        </w:rPr>
+      </w:pPr>
+    </w:p>
+    <w:p>
+      <w:pPr>
+        <w:rPr>
+          <w:rFonts w:ascii="Arial" w:hAnsi="Arial" w:cs="Arial"/>
+          <w:b/>
+          <w:bCs/>
+          <w:lang w:val="en-US"/>
+        </w:rPr>
+      </w:pPr>
+      <w:r>
+        <w:rPr>
+          <w:rFonts w:ascii="Arial" w:hAnsi="Arial" w:cs="Arial"/>
+          <w:b/>
+          <w:bCs/>
+          <w:lang w:val="en-US"/>
+        </w:rPr>
+        <w:t>Special sequences</w:t>
+      </w:r>
+    </w:p>
+    <w:p>
+      <w:pPr>
+        <w:rPr>
+          <w:rFonts w:ascii="Arial" w:hAnsi="Arial" w:cs="Arial"/>
+          <w:lang w:val="en-US"/>
+        </w:rPr>
+      </w:pPr>
+      <w:r>
+        <w:rPr>
+          <w:rFonts w:ascii="Arial" w:hAnsi="Arial" w:cs="Arial"/>
+          <w:u w:val="single"/>
+          <w:lang w:val="en-US"/>
+        </w:rPr>
+        <w:t>Geometric sequence</w:t>
+      </w:r>
+    </w:p>
+    <w:p>
+      <w:pPr>
+        <w:rPr>
+          <w:rFonts w:ascii="Arial" w:hAnsi="Arial" w:cs="Arial"/>
+          <w:lang w:val="en-US"/>
+        </w:rPr>
+      </w:pPr>
+      <w:r>
+        <w:rPr>
+          <w:rFonts w:ascii="Arial" w:hAnsi="Arial" w:cs="Arial"/>
+          <w:lang w:val="en-US"/>
+        </w:rPr>
+        <w:t>Each term is derived by taking the previous term and multiplying it by a common ratio. It can be finite or infinite.</w:t>
+      </w:r>
+    </w:p>
+    <w:p>
+      <w:pPr>
+        <w:rPr>
+          <w:rFonts w:ascii="Arial" w:hAnsi="Arial" w:cs="Arial"/>
+          <w:lang w:val="en-US"/>
+        </w:rPr>
+      </w:pPr>
+    </w:p>
+    <w:p>
+      <w:pPr>
+        <w:rPr>
+          <w:rFonts w:ascii="Arial" w:hAnsi="Arial" w:cs="Arial"/>
+          <w:u w:val="single"/>
+          <w:lang w:val="en-US"/>
+        </w:rPr>
+      </w:pPr>
+      <w:r>
+        <w:rPr>
+          <w:rFonts w:ascii="Arial" w:hAnsi="Arial" w:cs="Arial"/>
+          <w:u w:val="single"/>
+          <w:lang w:val="en-US"/>
+        </w:rPr>
+        <w:t>Fibonacci sequence</w:t>
+      </w:r>
+    </w:p>
+    <w:p>
+      <w:pPr>
+        <w:rPr>
+          <w:rFonts w:ascii="Arial" w:hAnsi="Arial" w:cs="Arial"/>
+          <w:lang w:val="en-US"/>
+        </w:rPr>
+      </w:pPr>
+      <w:r>
+        <w:rPr>
+          <w:rFonts w:ascii="Arial" w:hAnsi="Arial" w:cs="Arial"/>
+          <w:lang w:val="en-US"/>
+        </w:rPr>
+        <w:t>1, 1, 2, 3, 5, 8, 13, 21, …</w:t>
+      </w:r>
+    </w:p>
+    <w:p>
+      <w:pPr>
+        <w:rPr>
+          <w:rFonts w:ascii="Arial" w:hAnsi="Arial" w:cs="Arial"/>
+          <w:lang w:val="en-US"/>
+        </w:rPr>
+      </w:pPr>
+      <w:r>
+        <w:rPr>
+          <w:rFonts w:ascii="Arial" w:hAnsi="Arial" w:cs="Arial"/>
+          <w:lang w:val="en-US"/>
+        </w:rPr>
+        <w:t>A recursive sequence where the element is the sum of the previous 2 elements</w:t>
+      </w:r>
+    </w:p>
+    <w:p>
+      <w:pPr>
+        <w:rPr>
+          <w:rFonts w:ascii="Arial" w:hAnsi="Arial" w:cs="Arial"/>
+          <w:sz w:val="24"/>
+          <w:szCs w:val="24"/>
+          <w:lang w:val="en-US"/>
+        </w:rPr>
+      </w:pPr>
+    </w:p>
+    <w:p>
+      <w:pPr>
+        <w:rPr>
+          <w:rFonts w:ascii="Arial" w:hAnsi="Arial" w:cs="Arial"/>
+          <w:sz w:val="24"/>
+          <w:szCs w:val="24"/>
+          <w:lang w:val="en-US"/>
+        </w:rPr>
+      </w:pPr>
+    </w:p>
+    <w:p>
+      <w:pPr>
+        <w:rPr>
+          <w:rFonts w:ascii="Arial" w:hAnsi="Arial" w:cs="Arial"/>
+          <w:sz w:val="24"/>
+          <w:szCs w:val="24"/>
+          <w:lang w:val="en-US"/>
+        </w:rPr>
+      </w:pPr>
+    </w:p>
+    <w:p>
+      <w:pPr>
+        <w:rPr>
+          <w:rFonts w:ascii="Arial" w:hAnsi="Arial" w:cs="Arial"/>
+          <w:sz w:val="24"/>
+          <w:szCs w:val="24"/>
+          <w:lang w:val="en-US"/>
+        </w:rPr>
+      </w:pPr>
+      <w:r>
+        <w:rPr>
+          <w:rFonts w:ascii="Arial" w:hAnsi="Arial" w:cs="Arial"/>
+          <w:sz w:val="24"/>
+          <w:szCs w:val="24"/>
+          <w:lang w:val="en-US"/>
+        </w:rPr>
         <w:t>DIRECT PROOF</w:t>
       </w:r>
     </w:p>
@@ -11018,15 +11603,7 @@
           <w:rFonts w:ascii="Arial" w:hAnsi="Arial" w:cs="Arial"/>
           <w:lang w:val="en-US"/>
         </w:rPr>
-        <w:t xml:space="preserve">An integer is even if n = 2a | </w:t>
-      </w:r>
-      <w:proofErr w:type="gramStart"/>
-      <w:r>
-        <w:rPr>
-          <w:rFonts w:ascii="Arial" w:hAnsi="Arial" w:cs="Arial"/>
-          <w:lang w:val="en-US"/>
-        </w:rPr>
-        <w:t xml:space="preserve">a </w:t>
+        <w:t xml:space="preserve">An integer is even if n = 2a | a </w:t>
       </w:r>
       <w:r>
         <w:rPr>
@@ -11044,7 +11621,6 @@
         </w:rPr>
         <w:t>∈</w:t>
       </w:r>
-      <w:proofErr w:type="gramEnd"/>
       <w:r>
         <w:rPr>
           <w:rFonts w:ascii="Arial" w:eastAsia="Times New Roman" w:hAnsi="Arial" w:cs="Arial"/>
@@ -11077,15 +11653,7 @@
           <w:rFonts w:ascii="Arial" w:eastAsia="Times New Roman" w:hAnsi="Arial" w:cs="Arial"/>
           <w:lang w:eastAsia="en-GB"/>
         </w:rPr>
-        <w:t xml:space="preserve">An integer is odd if n = 2a + 1 | </w:t>
-      </w:r>
-      <w:proofErr w:type="gramStart"/>
-      <w:r>
-        <w:rPr>
-          <w:rFonts w:ascii="Arial" w:eastAsia="Times New Roman" w:hAnsi="Arial" w:cs="Arial"/>
-          <w:lang w:eastAsia="en-GB"/>
-        </w:rPr>
-        <w:t xml:space="preserve">a </w:t>
+        <w:t xml:space="preserve">An integer is odd if n = 2a + 1 | a </w:t>
       </w:r>
       <w:r>
         <w:rPr>
@@ -11103,7 +11671,6 @@
         </w:rPr>
         <w:t>∈</w:t>
       </w:r>
-      <w:proofErr w:type="gramEnd"/>
       <w:r>
         <w:rPr>
           <w:rFonts w:ascii="Arial" w:eastAsia="Times New Roman" w:hAnsi="Arial" w:cs="Arial"/>
@@ -11145,15 +11712,7 @@
           <w:rFonts w:ascii="Arial" w:eastAsia="Times New Roman" w:hAnsi="Arial" w:cs="Arial"/>
           <w:lang w:eastAsia="en-GB"/>
         </w:rPr>
-        <w:t xml:space="preserve"> if b = ac | </w:t>
-      </w:r>
-      <w:proofErr w:type="gramStart"/>
-      <w:r>
-        <w:rPr>
-          <w:rFonts w:ascii="Arial" w:eastAsia="Times New Roman" w:hAnsi="Arial" w:cs="Arial"/>
-          <w:lang w:eastAsia="en-GB"/>
-        </w:rPr>
-        <w:t xml:space="preserve">c </w:t>
+        <w:t xml:space="preserve"> if b = ac | c </w:t>
       </w:r>
       <w:r>
         <w:rPr>
@@ -11171,7 +11730,6 @@
         </w:rPr>
         <w:t>∈</w:t>
       </w:r>
-      <w:proofErr w:type="gramEnd"/>
       <w:r>
         <w:rPr>
           <w:rFonts w:ascii="Arial" w:eastAsia="Times New Roman" w:hAnsi="Arial" w:cs="Arial"/>
@@ -11209,15 +11767,7 @@
           <w:rFonts w:ascii="Arial" w:hAnsi="Arial" w:cs="Arial"/>
           <w:lang w:val="en-US"/>
         </w:rPr>
-        <w:t>{</w:t>
-      </w:r>
-      <w:proofErr w:type="gramStart"/>
-      <w:r>
-        <w:rPr>
-          <w:rFonts w:ascii="Arial" w:hAnsi="Arial" w:cs="Arial"/>
-          <w:lang w:val="en-US"/>
-        </w:rPr>
-        <w:t xml:space="preserve">a </w:t>
+        <w:t xml:space="preserve">{a </w:t>
       </w:r>
       <w:r>
         <w:rPr>
@@ -11235,7 +11785,6 @@
         </w:rPr>
         <w:t>∈</w:t>
       </w:r>
-      <w:proofErr w:type="gramEnd"/>
       <w:r>
         <w:rPr>
           <w:rFonts w:ascii="Arial" w:eastAsia="Times New Roman" w:hAnsi="Arial" w:cs="Arial"/>
@@ -11414,15 +11963,7 @@
           <w:rFonts w:ascii="Arial" w:hAnsi="Arial" w:cs="Arial"/>
           <w:lang w:val="en-US"/>
         </w:rPr>
-        <w:t xml:space="preserve">proof: suppose x is odd, then x = 2a + 1 for </w:t>
-      </w:r>
-      <w:proofErr w:type="gramStart"/>
-      <w:r>
-        <w:rPr>
-          <w:rFonts w:ascii="Arial" w:hAnsi="Arial" w:cs="Arial"/>
-          <w:lang w:val="en-US"/>
-        </w:rPr>
-        <w:t xml:space="preserve">some </w:t>
+        <w:t xml:space="preserve">proof: suppose x is odd, then x = 2a + 1 for some </w:t>
       </w:r>
       <w:r>
         <w:rPr>
@@ -11440,7 +11981,6 @@
         </w:rPr>
         <w:t>∈</w:t>
       </w:r>
-      <w:proofErr w:type="gramEnd"/>
       <w:r>
         <w:rPr>
           <w:rFonts w:ascii="Arial" w:eastAsia="Times New Roman" w:hAnsi="Arial" w:cs="Arial"/>
@@ -11992,6 +12532,7 @@
           <w:rFonts w:ascii="Arial" w:hAnsi="Arial" w:cs="Arial"/>
           <w:lang w:val="en-US"/>
         </w:rPr>
+        <w:lastRenderedPageBreak/>
         <w:t>Proof.</w:t>
       </w:r>
     </w:p>
@@ -12008,7 +12549,6 @@
           <w:rFonts w:ascii="Arial" w:hAnsi="Arial" w:cs="Arial"/>
           <w:lang w:val="en-US"/>
         </w:rPr>
-        <w:lastRenderedPageBreak/>
         <w:t xml:space="preserve">Suppose x is odd, then x^2 = 2a + 1 for some </w:t>
       </w:r>
       <w:r>
@@ -12055,23 +12595,7 @@
           <w:rFonts w:ascii="Arial" w:eastAsia="Times New Roman" w:hAnsi="Arial" w:cs="Arial"/>
           <w:lang w:eastAsia="en-GB"/>
         </w:rPr>
-        <w:t xml:space="preserve">s x^2 = (2a + </w:t>
-      </w:r>
-      <w:proofErr w:type="gramStart"/>
-      <w:r>
-        <w:rPr>
-          <w:rFonts w:ascii="Arial" w:eastAsia="Times New Roman" w:hAnsi="Arial" w:cs="Arial"/>
-          <w:lang w:eastAsia="en-GB"/>
-        </w:rPr>
-        <w:t>1)^</w:t>
-      </w:r>
-      <w:proofErr w:type="gramEnd"/>
-      <w:r>
-        <w:rPr>
-          <w:rFonts w:ascii="Arial" w:eastAsia="Times New Roman" w:hAnsi="Arial" w:cs="Arial"/>
-          <w:lang w:eastAsia="en-GB"/>
-        </w:rPr>
-        <w:t xml:space="preserve">2 = 4a^2 + 4a + 1 = 2(2a^2 + 2a) + 1, so x^2 = 2b + 1, where b = 2a^2 + 2a </w:t>
+        <w:t xml:space="preserve">s x^2 = (2a + 1)^2 = 4a^2 + 4a + 1 = 2(2a^2 + 2a) + 1, so x^2 = 2b + 1, where b = 2a^2 + 2a </w:t>
       </w:r>
       <w:r>
         <w:rPr>
@@ -12144,23 +12668,7 @@
           <w:rFonts w:ascii="Arial" w:eastAsia="Times New Roman" w:hAnsi="Arial" w:cs="Arial"/>
           <w:lang w:eastAsia="en-GB"/>
         </w:rPr>
-        <w:t xml:space="preserve"> = {(x, y</w:t>
-      </w:r>
-      <w:proofErr w:type="gramStart"/>
-      <w:r>
-        <w:rPr>
-          <w:rFonts w:ascii="Arial" w:eastAsia="Times New Roman" w:hAnsi="Arial" w:cs="Arial"/>
-          <w:lang w:eastAsia="en-GB"/>
-        </w:rPr>
-        <w:t>) :</w:t>
-      </w:r>
-      <w:proofErr w:type="gramEnd"/>
-      <w:r>
-        <w:rPr>
-          <w:rFonts w:ascii="Arial" w:eastAsia="Times New Roman" w:hAnsi="Arial" w:cs="Arial"/>
-          <w:lang w:eastAsia="en-GB"/>
-        </w:rPr>
-        <w:t xml:space="preserve"> x </w:t>
+        <w:t xml:space="preserve"> = {(x, y) : x </w:t>
       </w:r>
       <w:r>
         <w:rPr>
@@ -12341,15 +12849,7 @@
           <w:rFonts w:ascii="Arial" w:eastAsia="Times New Roman" w:hAnsi="Arial" w:cs="Arial"/>
           <w:lang w:eastAsia="en-GB"/>
         </w:rPr>
-        <w:t xml:space="preserve"> A) &amp; (</w:t>
-      </w:r>
-      <w:proofErr w:type="gramStart"/>
-      <w:r>
-        <w:rPr>
-          <w:rFonts w:ascii="Arial" w:eastAsia="Times New Roman" w:hAnsi="Arial" w:cs="Arial"/>
-          <w:lang w:eastAsia="en-GB"/>
-        </w:rPr>
-        <w:t xml:space="preserve">x </w:t>
+        <w:t xml:space="preserve"> A) &amp; (x </w:t>
       </w:r>
       <w:r>
         <w:rPr>
@@ -12367,7 +12867,6 @@
         </w:rPr>
         <w:t>∉</w:t>
       </w:r>
-      <w:proofErr w:type="gramEnd"/>
       <w:r>
         <w:rPr>
           <w:rFonts w:ascii="Arial" w:eastAsia="Times New Roman" w:hAnsi="Arial" w:cs="Arial"/>
@@ -12494,23 +12993,7 @@
           <w:rFonts w:ascii="Arial" w:eastAsia="Times New Roman" w:hAnsi="Arial" w:cs="Arial"/>
           <w:lang w:eastAsia="en-GB"/>
         </w:rPr>
-        <w:t xml:space="preserve"> </w:t>
-      </w:r>
-      <w:proofErr w:type="gramStart"/>
-      <w:r>
-        <w:rPr>
-          <w:rFonts w:ascii="Arial" w:eastAsia="Times New Roman" w:hAnsi="Arial" w:cs="Arial"/>
-          <w:lang w:eastAsia="en-GB"/>
-        </w:rPr>
-        <w:t>Z :</w:t>
-      </w:r>
-      <w:proofErr w:type="gramEnd"/>
-      <w:r>
-        <w:rPr>
-          <w:rFonts w:ascii="Arial" w:eastAsia="Times New Roman" w:hAnsi="Arial" w:cs="Arial"/>
-          <w:lang w:eastAsia="en-GB"/>
-        </w:rPr>
-        <w:t xml:space="preserve"> n is odd} = {…, -3, -1, 1, 3, …}</w:t>
+        <w:t xml:space="preserve"> Z : n is odd} = {…, -3, -1, 1, 3, …}</w:t>
       </w:r>
     </w:p>
     <w:p>
@@ -12544,23 +13027,7 @@
           <w:rFonts w:ascii="Arial" w:eastAsia="Times New Roman" w:hAnsi="Arial" w:cs="Arial"/>
           <w:lang w:eastAsia="en-GB"/>
         </w:rPr>
-        <w:t xml:space="preserve"> </w:t>
-      </w:r>
-      <w:proofErr w:type="gramStart"/>
-      <w:r>
-        <w:rPr>
-          <w:rFonts w:ascii="Arial" w:eastAsia="Times New Roman" w:hAnsi="Arial" w:cs="Arial"/>
-          <w:lang w:eastAsia="en-GB"/>
-        </w:rPr>
-        <w:t>N :</w:t>
-      </w:r>
-      <w:proofErr w:type="gramEnd"/>
-      <w:r>
-        <w:rPr>
-          <w:rFonts w:ascii="Arial" w:eastAsia="Times New Roman" w:hAnsi="Arial" w:cs="Arial"/>
-          <w:lang w:eastAsia="en-GB"/>
-        </w:rPr>
-        <w:t xml:space="preserve"> 6 | x} = {6, 12, 18, 24, …}</w:t>
+        <w:t xml:space="preserve"> N : 6 | x} = {6, 12, 18, 24, …}</w:t>
       </w:r>
     </w:p>
     <w:p>
@@ -12594,23 +13061,7 @@
           <w:rFonts w:ascii="Arial" w:eastAsia="Times New Roman" w:hAnsi="Arial" w:cs="Arial"/>
           <w:lang w:eastAsia="en-GB"/>
         </w:rPr>
-        <w:t xml:space="preserve"> Z * </w:t>
-      </w:r>
-      <w:proofErr w:type="gramStart"/>
-      <w:r>
-        <w:rPr>
-          <w:rFonts w:ascii="Arial" w:eastAsia="Times New Roman" w:hAnsi="Arial" w:cs="Arial"/>
-          <w:lang w:eastAsia="en-GB"/>
-        </w:rPr>
-        <w:t>Z :</w:t>
-      </w:r>
-      <w:proofErr w:type="gramEnd"/>
-      <w:r>
-        <w:rPr>
-          <w:rFonts w:ascii="Arial" w:eastAsia="Times New Roman" w:hAnsi="Arial" w:cs="Arial"/>
-          <w:lang w:eastAsia="en-GB"/>
-        </w:rPr>
-        <w:t xml:space="preserve"> b = a + 5} = {…, (-2, 3), (-1, 4), (0, 5), … }</w:t>
+        <w:t xml:space="preserve"> Z * Z : b = a + 5} = {…, (-2, 3), (-1, 4), (0, 5), … }</w:t>
       </w:r>
     </w:p>
     <w:p>
@@ -12644,23 +13095,7 @@
           <w:rFonts w:ascii="Arial" w:eastAsia="Times New Roman" w:hAnsi="Arial" w:cs="Arial"/>
           <w:lang w:eastAsia="en-GB"/>
         </w:rPr>
-        <w:t xml:space="preserve"> P(Z</w:t>
-      </w:r>
-      <w:proofErr w:type="gramStart"/>
-      <w:r>
-        <w:rPr>
-          <w:rFonts w:ascii="Arial" w:eastAsia="Times New Roman" w:hAnsi="Arial" w:cs="Arial"/>
-          <w:lang w:eastAsia="en-GB"/>
-        </w:rPr>
-        <w:t>) :</w:t>
-      </w:r>
-      <w:proofErr w:type="gramEnd"/>
-      <w:r>
-        <w:rPr>
-          <w:rFonts w:ascii="Arial" w:eastAsia="Times New Roman" w:hAnsi="Arial" w:cs="Arial"/>
-          <w:lang w:eastAsia="en-GB"/>
-        </w:rPr>
-        <w:t xml:space="preserve"> |X| = 1} = {…, {-1}, {0}, {1}, {2}, …}</w:t>
+        <w:t xml:space="preserve"> P(Z) : |X| = 1} = {…, {-1}, {0}, {1}, {2}, …}</w:t>
       </w:r>
     </w:p>
     <w:p>
@@ -12925,7 +13360,7 @@
 </file>
 
 <file path=word/numbering.xml><?xml version="1.0" encoding="utf-8"?>
-<w:numbering xmlns:wpc="http://schemas.microsoft.com/office/word/2010/wordprocessingCanvas" xmlns:cx="http://schemas.microsoft.com/office/drawing/2014/chartex" xmlns:cx1="http://schemas.microsoft.com/office/drawing/2015/9/8/chartex" xmlns:cx2="http://schemas.microsoft.com/office/drawing/2015/10/21/chartex" xmlns:cx3="http://schemas.microsoft.com/office/drawing/2016/5/9/chartex" xmlns:cx4="http://schemas.microsoft.com/office/drawing/2016/5/10/chartex" xmlns:cx5="http://schemas.microsoft.com/office/drawing/2016/5/11/chartex" xmlns:cx6="http://schemas.microsoft.com/office/drawing/2016/5/12/chartex" xmlns:cx7="http://schemas.microsoft.com/office/drawing/2016/5/13/chartex" xmlns:cx8="http://schemas.microsoft.com/office/drawing/2016/5/14/chartex" xmlns:mc="http://schemas.openxmlformats.org/markup-compatibility/2006" xmlns:aink="http://schemas.microsoft.com/office/drawing/2016/ink" xmlns:am3d="http://schemas.microsoft.com/office/drawing/2017/model3d" xmlns:o="urn:schemas-microsoft-com:office:office" xmlns:r="http://schemas.openxmlformats.org/officeDocument/2006/relationships" xmlns:m="http://schemas.openxmlformats.org/officeDocument/2006/math" xmlns:v="urn:schemas-microsoft-com:vml" xmlns:wp14="http://schemas.microsoft.com/office/word/2010/wordprocessingDrawing" xmlns:wp="http://schemas.openxmlformats.org/drawingml/2006/wordprocessingDrawing" xmlns:w10="urn:schemas-microsoft-com:office:word" xmlns:w="http://schemas.openxmlformats.org/wordprocessingml/2006/main" xmlns:w14="http://schemas.microsoft.com/office/word/2010/wordml" xmlns:w15="http://schemas.microsoft.com/office/word/2012/wordml" xmlns:w16cex="http://schemas.microsoft.com/office/word/2018/wordml/cex" xmlns:w16cid="http://schemas.microsoft.com/office/word/2016/wordml/cid" xmlns:w16="http://schemas.microsoft.com/office/word/2018/wordml" xmlns:w16se="http://schemas.microsoft.com/office/word/2015/wordml/symex" xmlns:wpg="http://schemas.microsoft.com/office/word/2010/wordprocessingGroup" xmlns:wpi="http://schemas.microsoft.com/office/word/2010/wordprocessingInk" xmlns:wne="http://schemas.microsoft.com/office/word/2006/wordml" xmlns:wps="http://schemas.microsoft.com/office/word/2010/wordprocessingShape" mc:Ignorable="w14 w15 w16se w16cid w16 w16cex wp14">
+<w:numbering xmlns:wpc="http://schemas.microsoft.com/office/word/2010/wordprocessingCanvas" xmlns:cx="http://schemas.microsoft.com/office/drawing/2014/chartex" xmlns:cx1="http://schemas.microsoft.com/office/drawing/2015/9/8/chartex" xmlns:cx2="http://schemas.microsoft.com/office/drawing/2015/10/21/chartex" xmlns:cx3="http://schemas.microsoft.com/office/drawing/2016/5/9/chartex" xmlns:cx4="http://schemas.microsoft.com/office/drawing/2016/5/10/chartex" xmlns:cx5="http://schemas.microsoft.com/office/drawing/2016/5/11/chartex" xmlns:cx6="http://schemas.microsoft.com/office/drawing/2016/5/12/chartex" xmlns:cx7="http://schemas.microsoft.com/office/drawing/2016/5/13/chartex" xmlns:cx8="http://schemas.microsoft.com/office/drawing/2016/5/14/chartex" xmlns:mc="http://schemas.openxmlformats.org/markup-compatibility/2006" xmlns:aink="http://schemas.microsoft.com/office/drawing/2016/ink" xmlns:am3d="http://schemas.microsoft.com/office/drawing/2017/model3d" xmlns:o="urn:schemas-microsoft-com:office:office" xmlns:r="http://schemas.openxmlformats.org/officeDocument/2006/relationships" xmlns:m="http://schemas.openxmlformats.org/officeDocument/2006/math" xmlns:v="urn:schemas-microsoft-com:vml" xmlns:wp14="http://schemas.microsoft.com/office/word/2010/wordprocessingDrawing" xmlns:wp="http://schemas.openxmlformats.org/drawingml/2006/wordprocessingDrawing" xmlns:w10="urn:schemas-microsoft-com:office:word" xmlns:w="http://schemas.openxmlformats.org/wordprocessingml/2006/main" xmlns:w14="http://schemas.microsoft.com/office/word/2010/wordml" xmlns:w15="http://schemas.microsoft.com/office/word/2012/wordml" xmlns:w16cex="http://schemas.microsoft.com/office/word/2018/wordml/cex" xmlns:w16cid="http://schemas.microsoft.com/office/word/2016/wordml/cid" xmlns:w16="http://schemas.microsoft.com/office/word/2018/wordml" xmlns:w16sdtdh="http://schemas.microsoft.com/office/word/2020/wordml/sdtdatahash" xmlns:w16se="http://schemas.microsoft.com/office/word/2015/wordml/symex" xmlns:wpg="http://schemas.microsoft.com/office/word/2010/wordprocessingGroup" xmlns:wpi="http://schemas.microsoft.com/office/word/2010/wordprocessingInk" xmlns:wne="http://schemas.microsoft.com/office/word/2006/wordml" xmlns:wps="http://schemas.microsoft.com/office/word/2010/wordprocessingShape" mc:Ignorable="w14 w15 w16se w16cid w16 w16cex w16sdtdh wp14">
   <w:abstractNum w:abstractNumId="0" w15:restartNumberingAfterBreak="0">
     <w:nsid w:val="271E7392"/>
     <w:multiLevelType w:val="hybridMultilevel"/>
@@ -13775,7 +14210,7 @@
 </file>
 
 <file path=word/styles.xml><?xml version="1.0" encoding="utf-8"?>
-<w:styles xmlns:mc="http://schemas.openxmlformats.org/markup-compatibility/2006" xmlns:r="http://schemas.openxmlformats.org/officeDocument/2006/relationships" xmlns:w="http://schemas.openxmlformats.org/wordprocessingml/2006/main" xmlns:w14="http://schemas.microsoft.com/office/word/2010/wordml" xmlns:w15="http://schemas.microsoft.com/office/word/2012/wordml" xmlns:w16cex="http://schemas.microsoft.com/office/word/2018/wordml/cex" xmlns:w16cid="http://schemas.microsoft.com/office/word/2016/wordml/cid" xmlns:w16="http://schemas.microsoft.com/office/word/2018/wordml" xmlns:w16se="http://schemas.microsoft.com/office/word/2015/wordml/symex" mc:Ignorable="w14 w15 w16se w16cid w16 w16cex">
+<w:styles xmlns:mc="http://schemas.openxmlformats.org/markup-compatibility/2006" xmlns:r="http://schemas.openxmlformats.org/officeDocument/2006/relationships" xmlns:w="http://schemas.openxmlformats.org/wordprocessingml/2006/main" xmlns:w14="http://schemas.microsoft.com/office/word/2010/wordml" xmlns:w15="http://schemas.microsoft.com/office/word/2012/wordml" xmlns:w16cex="http://schemas.microsoft.com/office/word/2018/wordml/cex" xmlns:w16cid="http://schemas.microsoft.com/office/word/2016/wordml/cid" xmlns:w16="http://schemas.microsoft.com/office/word/2018/wordml" xmlns:w16sdtdh="http://schemas.microsoft.com/office/word/2020/wordml/sdtdatahash" xmlns:w16se="http://schemas.microsoft.com/office/word/2015/wordml/symex" mc:Ignorable="w14 w15 w16se w16cid w16 w16cex w16sdtdh">
   <w:docDefaults>
     <w:rPrDefault>
       <w:rPr>
@@ -14173,6 +14608,26 @@
     <w:name w:val="Normal"/>
     <w:qFormat/>
   </w:style>
+  <w:style w:type="paragraph" w:styleId="Heading2">
+    <w:name w:val="heading 2"/>
+    <w:basedOn w:val="Normal"/>
+    <w:link w:val="Heading2Char"/>
+    <w:uiPriority w:val="9"/>
+    <w:qFormat/>
+    <w:rsid w:val="00B26778"/>
+    <w:pPr>
+      <w:spacing w:before="100" w:beforeAutospacing="1" w:after="100" w:afterAutospacing="1" w:line="240" w:lineRule="auto"/>
+      <w:outlineLvl w:val="1"/>
+    </w:pPr>
+    <w:rPr>
+      <w:rFonts w:ascii="Times New Roman" w:eastAsia="Times New Roman" w:hAnsi="Times New Roman" w:cs="Times New Roman"/>
+      <w:b/>
+      <w:bCs/>
+      <w:sz w:val="36"/>
+      <w:szCs w:val="36"/>
+      <w:lang w:eastAsia="en-GB"/>
+    </w:rPr>
+  </w:style>
   <w:style w:type="character" w:default="1" w:styleId="DefaultParagraphFont">
     <w:name w:val="Default Paragraph Font"/>
     <w:uiPriority w:val="1"/>
@@ -14267,6 +14722,21 @@
       <w:ind w:left="720"/>
       <w:contextualSpacing/>
     </w:pPr>
+  </w:style>
+  <w:style w:type="character" w:customStyle="1" w:styleId="Heading2Char">
+    <w:name w:val="Heading 2 Char"/>
+    <w:basedOn w:val="DefaultParagraphFont"/>
+    <w:link w:val="Heading2"/>
+    <w:uiPriority w:val="9"/>
+    <w:rsid w:val="00B26778"/>
+    <w:rPr>
+      <w:rFonts w:ascii="Times New Roman" w:eastAsia="Times New Roman" w:hAnsi="Times New Roman" w:cs="Times New Roman"/>
+      <w:b/>
+      <w:bCs/>
+      <w:sz w:val="36"/>
+      <w:szCs w:val="36"/>
+      <w:lang w:eastAsia="en-GB"/>
+    </w:rPr>
   </w:style>
 </w:styles>
 </file>

</xml_diff>